<commit_message>
Cambio a fuente Aptos
</commit_message>
<xml_diff>
--- a/devops-report-test.docx
+++ b/devops-report-test.docx
@@ -26,7 +26,7 @@
         <w:jc w:val="left"/>
       </w:pPr>
       <w:r>
-        <w:t xml:space="preserve">Cliente: Cliente Genérico</w:t>
+        <w:t xml:space="preserve">Cliente: Luis Arenas</w:t>
       </w:r>
     </w:p>
     <w:p>
@@ -46,7 +46,7 @@
         <w:t xml:space="preserve">Cliente: </w:t>
       </w:r>
       <w:r>
-        <w:t xml:space="preserve">Cliente Genérico</w:t>
+        <w:t xml:space="preserve">Luis Arenas</w:t>
       </w:r>
     </w:p>
     <w:p>
@@ -70,7 +70,7 @@
         <w:t xml:space="preserve">Fecha Assessment: </w:t>
       </w:r>
       <w:r>
-        <w:t xml:space="preserve">2024-06</w:t>
+        <w:t xml:space="preserve">2025-08</w:t>
       </w:r>
     </w:p>
     <w:p>
@@ -91,7 +91,7 @@
     </w:p>
     <w:p>
       <w:r>
-        <w:t xml:space="preserve">El assessment revela una madurez baja en prácticas DevOps, con múltiples áreas críticas identificadas, especialmente en infraestructura como código, seguridad, administración de la configuración y supervisión. Se observa exposición a riesgos operativos y de seguridad, además de una automatización limitada.</w:t>
+        <w:t xml:space="preserve">El estado actual del cliente refleja un nivel de madurez DevOps gestionado, con áreas críticas en la gestión de infraestructura como código, seguridad y observabilidad. La falta de automatización en la gestión de infraestructura y la seguridad representa un riesgo significativo para la estabilidad y seguridad del entorno. La implementación de prácticas ágiles y el uso de Azure Boards son puntos fuertes, pero la falta de integración de IA y herramientas avanzadas de seguridad limita la eficiencia y la capacidad de respuesta ante incidentes.</w:t>
       </w:r>
     </w:p>
     <w:p>
@@ -111,7 +111,7 @@
         </w:numPr>
       </w:pPr>
       <w:r>
-        <w:t xml:space="preserve">• Baja adopción de automatización en infraestructura y despliegues.</w:t>
+        <w:t xml:space="preserve">• Falta de automatización en la gestión de infraestructura como código</w:t>
       </w:r>
     </w:p>
     <w:p>
@@ -123,7 +123,7 @@
         </w:numPr>
       </w:pPr>
       <w:r>
-        <w:t xml:space="preserve">• Deficiencias marcadas en la gestión de la seguridad y administración de secretos.</w:t>
+        <w:t xml:space="preserve">• Ausencia de herramientas de IA para desarrollo seguro y eficiente</w:t>
       </w:r>
     </w:p>
     <w:p>
@@ -135,7 +135,7 @@
         </w:numPr>
       </w:pPr>
       <w:r>
-        <w:t xml:space="preserve">• Monitoreo y respuesta ante incidentes insuficientes.</w:t>
+        <w:t xml:space="preserve">• Deficiencias en la gestión de seguridad y cumplimiento</w:t>
       </w:r>
     </w:p>
     <w:p>
@@ -147,7 +147,7 @@
         </w:numPr>
       </w:pPr>
       <w:r>
-        <w:t xml:space="preserve">• Prácticas ágiles y control de versiones solo en nivel intermedio.</w:t>
+        <w:t xml:space="preserve">• Limitada observabilidad y monitoreo proactivo</w:t>
       </w:r>
     </w:p>
     <w:p>
@@ -160,7 +160,7 @@
     </w:p>
     <w:p>
       <w:r>
-        <w:t xml:space="preserve">Las deficientes capacidades DevOps incrementan el riesgo de downtime, vulnerabilidades y baja velocidad de entrega; las aplicaciones críticas de negocio pueden experimentar interrupciones y demoras significativas en la recuperación ante fallos o amenazas.</w:t>
+        <w:t xml:space="preserve">La falta de automatización y seguridad robusta puede llevar a riesgos operativos significativos, incluyendo vulnerabilidades de seguridad, tiempos de inactividad prolongados y una velocidad de entrega reducida. La ausencia de prácticas de observabilidad y monitoreo proactivo puede resultar en una respuesta lenta a incidentes, afectando la continuidad del negocio y la satisfacción del cliente.</w:t>
       </w:r>
     </w:p>
     <w:p>
@@ -180,7 +180,7 @@
         <w:t xml:space="preserve">Puntuación total: </w:t>
       </w:r>
       <w:r>
-        <w:t xml:space="preserve">29</w:t>
+        <w:t xml:space="preserve">45</w:t>
       </w:r>
     </w:p>
     <w:p>
@@ -192,7 +192,7 @@
         <w:t xml:space="preserve">Nivel predominante: </w:t>
       </w:r>
       <w:r>
-        <w:t xml:space="preserve">INICIAL</w:t>
+        <w:t xml:space="preserve">GESTIONADO</w:t>
       </w:r>
     </w:p>
     <w:p>
@@ -204,7 +204,7 @@
         <w:t xml:space="preserve">Áreas críticas: </w:t>
       </w:r>
       <w:r>
-        <w:t xml:space="preserve">Infraestructura como código, Seguridad continua, Administración de la configuración, Supervisión continua, Cultura DevOps</w:t>
+        <w:t xml:space="preserve">Infraestructura como Código, Seguridad</w:t>
       </w:r>
     </w:p>
     <w:p>
@@ -216,7 +216,7 @@
         <w:t xml:space="preserve">Áreas fuertes: </w:t>
       </w:r>
       <w:r>
-        <w:t xml:space="preserve">Desarrollo ágil de software, Control de versiones</w:t>
+        <w:t xml:space="preserve">Planificación y Gestión Ágil, Código, Control de Versiones y Calidad</w:t>
       </w:r>
     </w:p>
     <w:p>
@@ -285,7 +285,7 @@
         <w:tc>
           <w:p>
             <w:r>
-              <w:t xml:space="preserve">No existen prácticas maduras de automatización de operaciones, procedimientos de recuperación ni pruebas regulares de los mismos, elevando el riesgo operativo.</w:t>
+              <w:t xml:space="preserve">El cliente tiene un nivel básico de automatización en sus procesos operacionales. La falta de un monitoreo proactivo y la ausencia de pruebas de resiliencia son preocupantes. Se recomienda implementar Azure Monitor para mejorar la observabilidad, Application Insights para telemetría y Azure Automation para runbooks. Estos servicios permitirán una mejor gestión de incidentes y una operación más eficiente, reduciendo el tiempo de inactividad y mejorando la respuesta a fallos.</w:t>
             </w:r>
           </w:p>
         </w:tc>
@@ -301,14 +301,14 @@
         <w:tc>
           <w:p>
             <w:r>
-              <w:t xml:space="preserve">1</w:t>
-            </w:r>
-          </w:p>
-        </w:tc>
-        <w:tc>
-          <w:p>
-            <w:r>
-              <w:t xml:space="preserve">Administración de secretos y credenciales deficiente, sin procesos claros de modelado de amenazas o cumplimiento de requisitos normativos, faltan controles proactivos y monitoreo de seguridad.</w:t>
+              <w:t xml:space="preserve">2</w:t>
+            </w:r>
+          </w:p>
+        </w:tc>
+        <w:tc>
+          <w:p>
+            <w:r>
+              <w:t xml:space="preserve">La seguridad es una de las áreas más débiles, con una gestión de secretos y vulnerabilidades inadecuada. Se recomienda utilizar Azure Key Vault para la gestión de secretos, GitHub Advanced Security para escaneo de código y Microsoft Defender for Cloud para protección de cargas de trabajo. Estos servicios ayudarán a mitigar riesgos de seguridad, proteger datos sensibles y asegurar el cumplimiento normativo.</w:t>
             </w:r>
           </w:p>
         </w:tc>
@@ -324,6 +324,52 @@
         <w:tc>
           <w:p>
             <w:r>
+              <w:t xml:space="preserve">3</w:t>
+            </w:r>
+          </w:p>
+        </w:tc>
+        <w:tc>
+          <w:p>
+            <w:r>
+              <w:t xml:space="preserve">La confiabilidad del sistema es moderada, con despliegues automatizados pero sin una estrategia robusta de recuperación ante fallos. Se recomienda implementar Azure Site Recovery para recuperación ante desastres, Azure Backup para protección de datos y Azure Traffic Manager para balanceo y failover. Estos servicios mejorarán la resiliencia del sistema y asegurarán la continuidad del negocio en caso de fallos.</w:t>
+            </w:r>
+          </w:p>
+        </w:tc>
+      </w:tr>
+      <w:tr>
+        <w:tc>
+          <w:p>
+            <w:r>
+              <w:t xml:space="preserve">Optimización de Costos</w:t>
+            </w:r>
+          </w:p>
+        </w:tc>
+        <w:tc>
+          <w:p>
+            <w:r>
+              <w:t xml:space="preserve">3</w:t>
+            </w:r>
+          </w:p>
+        </w:tc>
+        <w:tc>
+          <w:p>
+            <w:r>
+              <w:t xml:space="preserve">El cliente utiliza Azure Cost Management para la gestión de costos, pero hay oportunidades para optimizar aún más. Se recomienda usar Azure Advisor para recomendaciones de ahorro, Azure Reserved Instances para compromisos de ahorro y Azure Automation para apagar recursos no productivos. Estas acciones pueden reducir significativamente los costos operativos y mejorar la eficiencia del uso de recursos.</w:t>
+            </w:r>
+          </w:p>
+        </w:tc>
+      </w:tr>
+      <w:tr>
+        <w:tc>
+          <w:p>
+            <w:r>
+              <w:t xml:space="preserve">Gobernanza</w:t>
+            </w:r>
+          </w:p>
+        </w:tc>
+        <w:tc>
+          <w:p>
+            <w:r>
               <w:t xml:space="preserve">2</w:t>
             </w:r>
           </w:p>
@@ -331,16 +377,62 @@
         <w:tc>
           <w:p>
             <w:r>
-              <w:t xml:space="preserve">Falta automatización para despliegues y pruebas; insuficiente cobertura de pruebas de recuperación y gestión de versiones, existiendo alto riesgo de errores de despliegue.</w:t>
-            </w:r>
-          </w:p>
-        </w:tc>
-      </w:tr>
-      <w:tr>
-        <w:tc>
-          <w:p>
-            <w:r>
-              <w:t xml:space="preserve">Optimización de Costos</w:t>
+              <w:t xml:space="preserve">La gobernanza es limitada, con políticas y controles automáticos insuficientes. Se recomienda implementar Azure Policy para la aplicación automática de políticas, Azure Blueprints para plantillas de gobernanza y Microsoft Purview para el gobierno de datos. Estos servicios mejorarán el cumplimiento normativo y la gestión de recursos, asegurando que las políticas organizacionales se apliquen consistentemente.</w:t>
+            </w:r>
+          </w:p>
+        </w:tc>
+      </w:tr>
+      <w:tr>
+        <w:tc>
+          <w:p>
+            <w:r>
+              <w:t xml:space="preserve">Desempeño y Eficiencia</w:t>
+            </w:r>
+          </w:p>
+        </w:tc>
+        <w:tc>
+          <w:p>
+            <w:r>
+              <w:t xml:space="preserve">3</w:t>
+            </w:r>
+          </w:p>
+        </w:tc>
+        <w:tc>
+          <w:p>
+            <w:r>
+              <w:t xml:space="preserve">El desempeño es adecuado, pero la eficiencia puede mejorarse con más automatización. Se recomienda usar Azure DevOps para pipelines optimizados, Azure Load Testing para pruebas de carga y Application Insights para monitoreo de rendimiento. Estos servicios ayudarán a identificar cuellos de botella y mejorar la velocidad de entrega, alineándose con las métricas DORA.</w:t>
+            </w:r>
+          </w:p>
+        </w:tc>
+      </w:tr>
+      <w:tr>
+        <w:tc>
+          <w:p>
+            <w:r>
+              <w:t xml:space="preserve">Cultura y Colaboración</w:t>
+            </w:r>
+          </w:p>
+        </w:tc>
+        <w:tc>
+          <w:p>
+            <w:r>
+              <w:t xml:space="preserve">3</w:t>
+            </w:r>
+          </w:p>
+        </w:tc>
+        <w:tc>
+          <w:p>
+            <w:r>
+              <w:t xml:space="preserve">La cultura DevOps está en desarrollo, con una colaboración interdepartamental limitada. Se recomienda usar Azure DevOps Boards para gestión ágil, GitHub para colaboración en código y Microsoft Teams para comunicación integrada. Estas herramientas facilitarán la colaboración y la adopción de prácticas ágiles, mejorando la cohesión del equipo y la eficiencia operativa.</w:t>
+            </w:r>
+          </w:p>
+        </w:tc>
+      </w:tr>
+      <w:tr>
+        <w:tc>
+          <w:p>
+            <w:r>
+              <w:t xml:space="preserve">Sostenibilidad</w:t>
             </w:r>
           </w:p>
         </w:tc>
@@ -354,104 +446,112 @@
         <w:tc>
           <w:p>
             <w:r>
-              <w:t xml:space="preserve">No existe análisis formal del consumo de recursos ni adopción de prácticas de ahorro mediante automatización o uso eficiente de entornos de desarrollo/pruebas.</w:t>
-            </w:r>
-          </w:p>
-        </w:tc>
-      </w:tr>
-      <w:tr>
-        <w:tc>
-          <w:p>
-            <w:r>
-              <w:t xml:space="preserve">Gobernanza</w:t>
-            </w:r>
-          </w:p>
-        </w:tc>
-        <w:tc>
-          <w:p>
-            <w:r>
-              <w:t xml:space="preserve">2</w:t>
-            </w:r>
-          </w:p>
-        </w:tc>
-        <w:tc>
-          <w:p>
-            <w:r>
-              <w:t xml:space="preserve">Falta de políticas y controles automáticos de cumplimiento, sin directrices estandarizadas alineadas a gobernanza corporativa ni gestión de cumplimiento normativo continua.</w:t>
-            </w:r>
-          </w:p>
-        </w:tc>
-      </w:tr>
-      <w:tr>
-        <w:tc>
-          <w:p>
-            <w:r>
-              <w:t xml:space="preserve">Desempeño y Eficiencia</w:t>
-            </w:r>
-          </w:p>
-        </w:tc>
-        <w:tc>
-          <w:p>
-            <w:r>
-              <w:t xml:space="preserve">3</w:t>
-            </w:r>
-          </w:p>
-        </w:tc>
-        <w:tc>
-          <w:p>
-            <w:r>
-              <w:t xml:space="preserve">Se aplican prácticas iniciales de CI/CD, aunque de forma parcial; las pruebas de performance y despliegues aún requieren intervención manual y carecen de automatización avanzada.</w:t>
-            </w:r>
-          </w:p>
-        </w:tc>
-      </w:tr>
-      <w:tr>
-        <w:tc>
-          <w:p>
-            <w:r>
-              <w:t xml:space="preserve">Cultura y Colaboración</w:t>
-            </w:r>
-          </w:p>
-        </w:tc>
-        <w:tc>
-          <w:p>
-            <w:r>
-              <w:t xml:space="preserve">1</w:t>
-            </w:r>
-          </w:p>
-        </w:tc>
-        <w:tc>
-          <w:p>
-            <w:r>
-              <w:t xml:space="preserve">Estrategias colaborativas incipientes, dificultad para la adopción de metodologías ágiles y resistencia al cambio. No existen indicadores ni acciones de fomento de cultura colaborativa.</w:t>
-            </w:r>
-          </w:p>
-        </w:tc>
-      </w:tr>
-      <w:tr>
-        <w:tc>
-          <w:p>
-            <w:r>
-              <w:t xml:space="preserve">Sostenibilidad</w:t>
-            </w:r>
-          </w:p>
-        </w:tc>
-        <w:tc>
-          <w:p>
-            <w:r>
-              <w:t xml:space="preserve">4</w:t>
-            </w:r>
-          </w:p>
-        </w:tc>
-        <w:tc>
-          <w:p>
-            <w:r>
-              <w:t xml:space="preserve">Manejo adecuado de artefactos y dependencias, uso de Azure Artifacts parcial. Iniciativas sostenibles existen, pero son aisladas y poco escalables.</w:t>
+              <w:t xml:space="preserve">La sostenibilidad es baja, con una gestión de artefactos y dependencias inadecuada. Se recomienda usar Azure Container Registry para gestión de imágenes, Azure Artifacts para paquetes y GitHub Dependabot para actualización de dependencias. Estos servicios mejorarán la gestión de recursos y reducirán la deuda técnica, asegurando la escalabilidad y sostenibilidad del sistema.</w:t>
             </w:r>
           </w:p>
         </w:tc>
       </w:tr>
     </w:tbl>
+    <w:p>
+      <w:pPr>
+        <w:pStyle w:val="Heading2"/>
+      </w:pPr>
+      <w:r>
+        <w:t xml:space="preserve">Gráfico Radar: Situación Actual vs. Esperada</w:t>
+      </w:r>
+    </w:p>
+    <w:p>
+      <w:r>
+        <w:drawing>
+          <wp:inline distT="0" distB="0" distL="0" distR="0">
+            <wp:extent cx="4762500" cy="3333750"/>
+            <wp:effectExtent t="0" r="0" b="0" l="0"/>
+            <wp:docPr id="1" name="" descr="" title=""/>
+            <wp:cNvGraphicFramePr>
+              <a:graphicFrameLocks xmlns:a="http://schemas.openxmlformats.org/drawingml/2006/main" noChangeAspect="1"/>
+            </wp:cNvGraphicFramePr>
+            <a:graphic xmlns:a="http://schemas.openxmlformats.org/drawingml/2006/main">
+              <a:graphicData uri="http://schemas.openxmlformats.org/drawingml/2006/picture">
+                <pic:pic xmlns:pic="http://schemas.openxmlformats.org/drawingml/2006/picture">
+                  <pic:nvPicPr>
+                    <pic:cNvPr id="0" name="" descr=""/>
+                    <pic:cNvPicPr>
+                      <a:picLocks noChangeAspect="1" noChangeArrowheads="1"/>
+                    </pic:cNvPicPr>
+                  </pic:nvPicPr>
+                  <pic:blipFill>
+                    <a:blip r:embed="rId6" cstate="none"/>
+                    <a:srcRect/>
+                    <a:stretch>
+                      <a:fillRect/>
+                    </a:stretch>
+                  </pic:blipFill>
+                  <pic:spPr bwMode="auto">
+                    <a:xfrm>
+                      <a:off x="0" y="0"/>
+                      <a:ext cx="4762500" cy="3333750"/>
+                    </a:xfrm>
+                    <a:prstGeom prst="rect">
+                      <a:avLst/>
+                    </a:prstGeom>
+                  </pic:spPr>
+                </pic:pic>
+              </a:graphicData>
+            </a:graphic>
+          </wp:inline>
+        </w:drawing>
+      </w:r>
+    </w:p>
+    <w:p>
+      <w:pPr>
+        <w:pStyle w:val="Heading2"/>
+      </w:pPr>
+      <w:r>
+        <w:t xml:space="preserve">Gráfico de Barras: Resultados por Calificación</w:t>
+      </w:r>
+    </w:p>
+    <w:p>
+      <w:r>
+        <w:drawing>
+          <wp:inline distT="0" distB="0" distL="0" distR="0">
+            <wp:extent cx="4762500" cy="3333750"/>
+            <wp:effectExtent t="0" r="0" b="0" l="0"/>
+            <wp:docPr id="1" name="" descr="" title=""/>
+            <wp:cNvGraphicFramePr>
+              <a:graphicFrameLocks xmlns:a="http://schemas.openxmlformats.org/drawingml/2006/main" noChangeAspect="1"/>
+            </wp:cNvGraphicFramePr>
+            <a:graphic xmlns:a="http://schemas.openxmlformats.org/drawingml/2006/main">
+              <a:graphicData uri="http://schemas.openxmlformats.org/drawingml/2006/picture">
+                <pic:pic xmlns:pic="http://schemas.openxmlformats.org/drawingml/2006/picture">
+                  <pic:nvPicPr>
+                    <pic:cNvPr id="0" name="" descr=""/>
+                    <pic:cNvPicPr>
+                      <a:picLocks noChangeAspect="1" noChangeArrowheads="1"/>
+                    </pic:cNvPicPr>
+                  </pic:nvPicPr>
+                  <pic:blipFill>
+                    <a:blip r:embed="rId7" cstate="none"/>
+                    <a:srcRect/>
+                    <a:stretch>
+                      <a:fillRect/>
+                    </a:stretch>
+                  </pic:blipFill>
+                  <pic:spPr bwMode="auto">
+                    <a:xfrm>
+                      <a:off x="0" y="0"/>
+                      <a:ext cx="4762500" cy="3333750"/>
+                    </a:xfrm>
+                    <a:prstGeom prst="rect">
+                      <a:avLst/>
+                    </a:prstGeom>
+                  </pic:spPr>
+                </pic:pic>
+              </a:graphicData>
+            </a:graphic>
+          </wp:inline>
+        </w:drawing>
+      </w:r>
+    </w:p>
     <w:p>
       <w:pPr>
         <w:pStyle w:val="Heading1"/>
@@ -523,14 +623,14 @@
         <w:tc>
           <w:p>
             <w:r>
-              <w:t xml:space="preserve">Implementar Infraestructura como Código (IaC) utilizando Azure Resource Manager (ARM) o Bicep para todos los entornos.</w:t>
-            </w:r>
-          </w:p>
-        </w:tc>
-        <w:tc>
-          <w:p>
-            <w:r>
-              <w:t xml:space="preserve">Azure Resource Manager/Bicep</w:t>
+              <w:t xml:space="preserve">Implementar Azure Monitor para mejorar la observabilidad y el monitoreo proactivo del sistema.</w:t>
+            </w:r>
+          </w:p>
+        </w:tc>
+        <w:tc>
+          <w:p>
+            <w:r>
+              <w:t xml:space="preserve">Azure Monitor</w:t>
             </w:r>
           </w:p>
         </w:tc>
@@ -544,7 +644,7 @@
         <w:tc>
           <w:p>
             <w:r>
-              <w:t xml:space="preserve">Automatización completa de la provisión y configuración de infraestructura.</w:t>
+              <w:t xml:space="preserve">Mejorará la capacidad de respuesta a incidentes y reducirá el tiempo de inactividad.</w:t>
             </w:r>
           </w:p>
         </w:tc>
@@ -556,7 +656,7 @@
         <w:tc>
           <w:p>
             <w:r>
-              <w:t xml:space="preserve">Centralizar gestión de secretos y credenciales empleando Azure Key Vault.</w:t>
+              <w:t xml:space="preserve">Utilizar Azure Key Vault para la gestión segura de secretos y claves API.</w:t>
             </w:r>
           </w:p>
         </w:tc>
@@ -577,7 +677,7 @@
         <w:tc>
           <w:p>
             <w:r>
-              <w:t xml:space="preserve">Reducción de riesgos de fugas y exposición de datos sensibles.</w:t>
+              <w:t xml:space="preserve">Aumentará la seguridad de la información sensible y reducirá el riesgo de exposición.</w:t>
             </w:r>
           </w:p>
         </w:tc>
@@ -589,14 +689,14 @@
         <w:tc>
           <w:p>
             <w:r>
-              <w:t xml:space="preserve">Implementar pipelines de CI/CD automatizadas con Azure DevOps, con validaciones y despliegue continuo.</w:t>
-            </w:r>
-          </w:p>
-        </w:tc>
-        <w:tc>
-          <w:p>
-            <w:r>
-              <w:t xml:space="preserve">Azure DevOps Pipelines</w:t>
+              <w:t xml:space="preserve">Configurar GitHub Advanced Security para escaneo de código y detección de vulnerabilidades.</w:t>
+            </w:r>
+          </w:p>
+        </w:tc>
+        <w:tc>
+          <w:p>
+            <w:r>
+              <w:t xml:space="preserve">GitHub Advanced Security</w:t>
             </w:r>
           </w:p>
         </w:tc>
@@ -610,7 +710,7 @@
         <w:tc>
           <w:p>
             <w:r>
-              <w:t xml:space="preserve">Despliegues controlados, auditables y predecibles.</w:t>
+              <w:t xml:space="preserve">Reducirá las vulnerabilidades de seguridad en el código y mejorará la calidad del software.</w:t>
             </w:r>
           </w:p>
         </w:tc>
@@ -622,14 +722,212 @@
         <w:tc>
           <w:p>
             <w:r>
-              <w:t xml:space="preserve">Habilitar monitoreo proactivo con Azure Monitor y Azure Application Insights sobre aplicaciones y servicios.</w:t>
-            </w:r>
-          </w:p>
-        </w:tc>
-        <w:tc>
-          <w:p>
-            <w:r>
-              <w:t xml:space="preserve">Azure Monitor/App Insights</w:t>
+              <w:t xml:space="preserve">Implementar Azure Site Recovery para asegurar la recuperación ante desastres.</w:t>
+            </w:r>
+          </w:p>
+        </w:tc>
+        <w:tc>
+          <w:p>
+            <w:r>
+              <w:t xml:space="preserve">Azure Site Recovery</w:t>
+            </w:r>
+          </w:p>
+        </w:tc>
+        <w:tc>
+          <w:p>
+            <w:r>
+              <w:t xml:space="preserve">MEDIA</w:t>
+            </w:r>
+          </w:p>
+        </w:tc>
+        <w:tc>
+          <w:p>
+            <w:r>
+              <w:t xml:space="preserve">Asegurará la continuidad del negocio en caso de fallos críticos.</w:t>
+            </w:r>
+          </w:p>
+        </w:tc>
+      </w:tr>
+      <w:tr>
+        <w:tc>
+          <w:p/>
+        </w:tc>
+        <w:tc>
+          <w:p>
+            <w:r>
+              <w:t xml:space="preserve">Utilizar Azure DevOps para optimizar los pipelines de CI/CD y mejorar la eficiencia del despliegue.</w:t>
+            </w:r>
+          </w:p>
+        </w:tc>
+        <w:tc>
+          <w:p>
+            <w:r>
+              <w:t xml:space="preserve">Azure DevOps</w:t>
+            </w:r>
+          </w:p>
+        </w:tc>
+        <w:tc>
+          <w:p>
+            <w:r>
+              <w:t xml:space="preserve">MEDIA</w:t>
+            </w:r>
+          </w:p>
+        </w:tc>
+        <w:tc>
+          <w:p>
+            <w:r>
+              <w:t xml:space="preserve">Aumentará la velocidad de entrega y reducirá el tiempo de implementación.</w:t>
+            </w:r>
+          </w:p>
+        </w:tc>
+      </w:tr>
+      <w:tr>
+        <w:tc>
+          <w:p/>
+        </w:tc>
+        <w:tc>
+          <w:p>
+            <w:r>
+              <w:t xml:space="preserve">Implementar Azure Policy para asegurar el cumplimiento normativo y la aplicación de políticas.</w:t>
+            </w:r>
+          </w:p>
+        </w:tc>
+        <w:tc>
+          <w:p>
+            <w:r>
+              <w:t xml:space="preserve">Azure Policy</w:t>
+            </w:r>
+          </w:p>
+        </w:tc>
+        <w:tc>
+          <w:p>
+            <w:r>
+              <w:t xml:space="preserve">MEDIA</w:t>
+            </w:r>
+          </w:p>
+        </w:tc>
+        <w:tc>
+          <w:p>
+            <w:r>
+              <w:t xml:space="preserve">Mejorará el cumplimiento normativo y la gestión de recursos.</w:t>
+            </w:r>
+          </w:p>
+        </w:tc>
+      </w:tr>
+      <w:tr>
+        <w:tc>
+          <w:p/>
+        </w:tc>
+        <w:tc>
+          <w:p>
+            <w:r>
+              <w:t xml:space="preserve">Configurar Azure Load Testing para realizar pruebas de carga y asegurar el rendimiento del sistema.</w:t>
+            </w:r>
+          </w:p>
+        </w:tc>
+        <w:tc>
+          <w:p>
+            <w:r>
+              <w:t xml:space="preserve">Azure Load Testing</w:t>
+            </w:r>
+          </w:p>
+        </w:tc>
+        <w:tc>
+          <w:p>
+            <w:r>
+              <w:t xml:space="preserve">BAJA</w:t>
+            </w:r>
+          </w:p>
+        </w:tc>
+        <w:tc>
+          <w:p>
+            <w:r>
+              <w:t xml:space="preserve">Identificará cuellos de botella y mejorará el rendimiento del sistema.</w:t>
+            </w:r>
+          </w:p>
+        </w:tc>
+      </w:tr>
+      <w:tr>
+        <w:tc>
+          <w:p/>
+        </w:tc>
+        <w:tc>
+          <w:p>
+            <w:r>
+              <w:t xml:space="preserve">Utilizar Azure Artifacts para gestionar paquetes y dependencias de manera eficiente.</w:t>
+            </w:r>
+          </w:p>
+        </w:tc>
+        <w:tc>
+          <w:p>
+            <w:r>
+              <w:t xml:space="preserve">Azure Artifacts</w:t>
+            </w:r>
+          </w:p>
+        </w:tc>
+        <w:tc>
+          <w:p>
+            <w:r>
+              <w:t xml:space="preserve">BAJA</w:t>
+            </w:r>
+          </w:p>
+        </w:tc>
+        <w:tc>
+          <w:p>
+            <w:r>
+              <w:t xml:space="preserve">Mejorará la gestión de dependencias y reducirá la deuda técnica.</w:t>
+            </w:r>
+          </w:p>
+        </w:tc>
+      </w:tr>
+      <w:tr>
+        <w:tc>
+          <w:p/>
+        </w:tc>
+        <w:tc>
+          <w:p>
+            <w:r>
+              <w:t xml:space="preserve">Implementar Azure Automation para automatizar tareas repetitivas y mejorar la eficiencia operativa.</w:t>
+            </w:r>
+          </w:p>
+        </w:tc>
+        <w:tc>
+          <w:p>
+            <w:r>
+              <w:t xml:space="preserve">Azure Automation</w:t>
+            </w:r>
+          </w:p>
+        </w:tc>
+        <w:tc>
+          <w:p>
+            <w:r>
+              <w:t xml:space="preserve">MEDIA</w:t>
+            </w:r>
+          </w:p>
+        </w:tc>
+        <w:tc>
+          <w:p>
+            <w:r>
+              <w:t xml:space="preserve">Reducirá el tiempo dedicado a tareas manuales y mejorará la eficiencia operativa.</w:t>
+            </w:r>
+          </w:p>
+        </w:tc>
+      </w:tr>
+      <w:tr>
+        <w:tc>
+          <w:p/>
+        </w:tc>
+        <w:tc>
+          <w:p>
+            <w:r>
+              <w:t xml:space="preserve">Configurar Microsoft Defender for Cloud para proteger las cargas de trabajo en la nube.</w:t>
+            </w:r>
+          </w:p>
+        </w:tc>
+        <w:tc>
+          <w:p>
+            <w:r>
+              <w:t xml:space="preserve">Microsoft Defender for Cloud</w:t>
             </w:r>
           </w:p>
         </w:tc>
@@ -643,238 +941,7 @@
         <w:tc>
           <w:p>
             <w:r>
-              <w:t xml:space="preserve">Visibilidad integral de salud, desempeño y alertamiento ante fallas.</w:t>
-            </w:r>
-          </w:p>
-        </w:tc>
-      </w:tr>
-      <w:tr>
-        <w:tc>
-          <w:p/>
-        </w:tc>
-        <w:tc>
-          <w:p>
-            <w:r>
-              <w:t xml:space="preserve">Aplicar directivas de protección de ramas, revisión de código y control de dependencias en repositorios Azure Repos.</w:t>
-            </w:r>
-          </w:p>
-        </w:tc>
-        <w:tc>
-          <w:p>
-            <w:r>
-              <w:t xml:space="preserve">Azure Repos</w:t>
-            </w:r>
-          </w:p>
-        </w:tc>
-        <w:tc>
-          <w:p>
-            <w:r>
-              <w:t xml:space="preserve">MEDIA</w:t>
-            </w:r>
-          </w:p>
-        </w:tc>
-        <w:tc>
-          <w:p>
-            <w:r>
-              <w:t xml:space="preserve">Mayor calidad de código y reducción de errores en integraciones.</w:t>
-            </w:r>
-          </w:p>
-        </w:tc>
-      </w:tr>
-      <w:tr>
-        <w:tc>
-          <w:p/>
-        </w:tc>
-        <w:tc>
-          <w:p>
-            <w:r>
-              <w:t xml:space="preserve">Adoptar pruebas automatizadas (unitarias, integración, aceptación) dentro de pipelines usando Azure Test Plans.</w:t>
-            </w:r>
-          </w:p>
-        </w:tc>
-        <w:tc>
-          <w:p>
-            <w:r>
-              <w:t xml:space="preserve">Azure Test Plans</w:t>
-            </w:r>
-          </w:p>
-        </w:tc>
-        <w:tc>
-          <w:p>
-            <w:r>
-              <w:t xml:space="preserve">ALTA</w:t>
-            </w:r>
-          </w:p>
-        </w:tc>
-        <w:tc>
-          <w:p>
-            <w:r>
-              <w:t xml:space="preserve">Disminución de incidencias en producción y control de calidad del software.</w:t>
-            </w:r>
-          </w:p>
-        </w:tc>
-      </w:tr>
-      <w:tr>
-        <w:tc>
-          <w:p/>
-        </w:tc>
-        <w:tc>
-          <w:p>
-            <w:r>
-              <w:t xml:space="preserve">Implementar políticas de cumplimiento y gobierno con Azure Policy y seguimiento de cumplimiento normativo.</w:t>
-            </w:r>
-          </w:p>
-        </w:tc>
-        <w:tc>
-          <w:p>
-            <w:r>
-              <w:t xml:space="preserve">Azure Policy</w:t>
-            </w:r>
-          </w:p>
-        </w:tc>
-        <w:tc>
-          <w:p>
-            <w:r>
-              <w:t xml:space="preserve">ALTA</w:t>
-            </w:r>
-          </w:p>
-        </w:tc>
-        <w:tc>
-          <w:p>
-            <w:r>
-              <w:t xml:space="preserve">Reducción de riesgos regulatorios y alineación con estándares corporativos.</w:t>
-            </w:r>
-          </w:p>
-        </w:tc>
-      </w:tr>
-      <w:tr>
-        <w:tc>
-          <w:p/>
-        </w:tc>
-        <w:tc>
-          <w:p>
-            <w:r>
-              <w:t xml:space="preserve">Configurar alertas de seguridad y detección de amenazas con Azure Security Center.</w:t>
-            </w:r>
-          </w:p>
-        </w:tc>
-        <w:tc>
-          <w:p>
-            <w:r>
-              <w:t xml:space="preserve">Azure Security Center</w:t>
-            </w:r>
-          </w:p>
-        </w:tc>
-        <w:tc>
-          <w:p>
-            <w:r>
-              <w:t xml:space="preserve">ALTA</w:t>
-            </w:r>
-          </w:p>
-        </w:tc>
-        <w:tc>
-          <w:p>
-            <w:r>
-              <w:t xml:space="preserve">Identificación temprana y remediación rápida de ataques.</w:t>
-            </w:r>
-          </w:p>
-        </w:tc>
-      </w:tr>
-      <w:tr>
-        <w:tc>
-          <w:p/>
-        </w:tc>
-        <w:tc>
-          <w:p>
-            <w:r>
-              <w:t xml:space="preserve">Promover iteraciones ágiles, pequeños sprints y backlog priorizado en Azure Boards.</w:t>
-            </w:r>
-          </w:p>
-        </w:tc>
-        <w:tc>
-          <w:p>
-            <w:r>
-              <w:t xml:space="preserve">Azure Boards</w:t>
-            </w:r>
-          </w:p>
-        </w:tc>
-        <w:tc>
-          <w:p>
-            <w:r>
-              <w:t xml:space="preserve">MEDIA</w:t>
-            </w:r>
-          </w:p>
-        </w:tc>
-        <w:tc>
-          <w:p>
-            <w:r>
-              <w:t xml:space="preserve">Mejor manejo del flujo de trabajo y entrega incremental de valor.</w:t>
-            </w:r>
-          </w:p>
-        </w:tc>
-      </w:tr>
-      <w:tr>
-        <w:tc>
-          <w:p/>
-        </w:tc>
-        <w:tc>
-          <w:p>
-            <w:r>
-              <w:t xml:space="preserve">Automatizar configuración y compliance de equipos con Azure Automation State Configuration.</w:t>
-            </w:r>
-          </w:p>
-        </w:tc>
-        <w:tc>
-          <w:p>
-            <w:r>
-              <w:t xml:space="preserve">Azure Automation</w:t>
-            </w:r>
-          </w:p>
-        </w:tc>
-        <w:tc>
-          <w:p>
-            <w:r>
-              <w:t xml:space="preserve">MEDIA</w:t>
-            </w:r>
-          </w:p>
-        </w:tc>
-        <w:tc>
-          <w:p>
-            <w:r>
-              <w:t xml:space="preserve">Control de configuración y reducción de deriva de entornos.</w:t>
-            </w:r>
-          </w:p>
-        </w:tc>
-      </w:tr>
-      <w:tr>
-        <w:tc>
-          <w:p/>
-        </w:tc>
-        <w:tc>
-          <w:p>
-            <w:r>
-              <w:t xml:space="preserve">Implementar Azure Service Health para el monitoreo del estado de servicios subyacentes críticos.</w:t>
-            </w:r>
-          </w:p>
-        </w:tc>
-        <w:tc>
-          <w:p>
-            <w:r>
-              <w:t xml:space="preserve">Azure Service Health</w:t>
-            </w:r>
-          </w:p>
-        </w:tc>
-        <w:tc>
-          <w:p>
-            <w:r>
-              <w:t xml:space="preserve">MEDIA</w:t>
-            </w:r>
-          </w:p>
-        </w:tc>
-        <w:tc>
-          <w:p>
-            <w:r>
-              <w:t xml:space="preserve">Mitigación proactiva de afectaciones por incidentes de plataforma.</w:t>
+              <w:t xml:space="preserve">Aumentará la seguridad de las cargas de trabajo y reducirá el riesgo de ataques.</w:t>
             </w:r>
           </w:p>
         </w:tc>
@@ -999,14 +1066,14 @@
         <w:tc>
           <w:p>
             <w:r>
-              <w:t xml:space="preserve">Definir arquitectura de IaC y plantillas base (ARM/Bicep).</w:t>
-            </w:r>
-          </w:p>
-        </w:tc>
-        <w:tc>
-          <w:p>
-            <w:r>
-              <w:t xml:space="preserve">32</w:t>
+              <w:t xml:space="preserve">Implementar escaneo de código en el pipeline mediante la integración de GitHub Advanced Security para detectar vulnerabilidades y secretos expuestos</w:t>
+            </w:r>
+          </w:p>
+        </w:tc>
+        <w:tc>
+          <w:p>
+            <w:r>
+              <w:t xml:space="preserve">40</w:t>
             </w:r>
           </w:p>
         </w:tc>
@@ -1020,7 +1087,7 @@
         <w:tc>
           <w:p>
             <w:r>
-              <w:t xml:space="preserve">Arquitecto DevOps</w:t>
+              <w:t xml:space="preserve">DevOps Engineer</w:t>
             </w:r>
           </w:p>
         </w:tc>
@@ -1043,14 +1110,14 @@
         <w:tc>
           <w:p>
             <w:r>
-              <w:t xml:space="preserve">Configurar repositorio de código y políticas de seguridad en Azure Repos.</w:t>
-            </w:r>
-          </w:p>
-        </w:tc>
-        <w:tc>
-          <w:p>
-            <w:r>
-              <w:t xml:space="preserve">24</w:t>
+              <w:t xml:space="preserve">Configurar GitHub Copilot para el equipo de desarrollo para acelerar la escritura de código y mejorar la productividad mediante IA</w:t>
+            </w:r>
+          </w:p>
+        </w:tc>
+        <w:tc>
+          <w:p>
+            <w:r>
+              <w:t xml:space="preserve">30</w:t>
             </w:r>
           </w:p>
         </w:tc>
@@ -1064,7 +1131,7 @@
         <w:tc>
           <w:p>
             <w:r>
-              <w:t xml:space="preserve">Ingeniero DevOps</w:t>
+              <w:t xml:space="preserve">Arquitecto Cloud</w:t>
             </w:r>
           </w:p>
         </w:tc>
@@ -1087,7 +1154,139 @@
         <w:tc>
           <w:p>
             <w:r>
-              <w:t xml:space="preserve">Desarrollar primer ciclo de pipelines CI/CD automatizadas.</w:t>
+              <w:t xml:space="preserve">Implementar Azure Monitor para mejorar la observabilidad y el monitoreo proactivo del sistema</w:t>
+            </w:r>
+          </w:p>
+        </w:tc>
+        <w:tc>
+          <w:p>
+            <w:r>
+              <w:t xml:space="preserve">50</w:t>
+            </w:r>
+          </w:p>
+        </w:tc>
+        <w:tc>
+          <w:p>
+            <w:r>
+              <w:t xml:space="preserve">T2</w:t>
+            </w:r>
+          </w:p>
+        </w:tc>
+        <w:tc>
+          <w:p>
+            <w:r>
+              <w:t xml:space="preserve">QA Engineer</w:t>
+            </w:r>
+          </w:p>
+        </w:tc>
+        <w:tc>
+          <w:p>
+            <w:r>
+              <w:t xml:space="preserve">MES_2</w:t>
+            </w:r>
+          </w:p>
+        </w:tc>
+      </w:tr>
+      <w:tr>
+        <w:tc>
+          <w:p>
+            <w:r>
+              <w:t xml:space="preserve">T4</w:t>
+            </w:r>
+          </w:p>
+        </w:tc>
+        <w:tc>
+          <w:p>
+            <w:r>
+              <w:t xml:space="preserve">Configurar Azure Key Vault para la gestión segura de secretos y claves API</w:t>
+            </w:r>
+          </w:p>
+        </w:tc>
+        <w:tc>
+          <w:p>
+            <w:r>
+              <w:t xml:space="preserve">20</w:t>
+            </w:r>
+          </w:p>
+        </w:tc>
+        <w:tc>
+          <w:p>
+            <w:r>
+              <w:t xml:space="preserve">T3</w:t>
+            </w:r>
+          </w:p>
+        </w:tc>
+        <w:tc>
+          <w:p>
+            <w:r>
+              <w:t xml:space="preserve">DevOps Engineer</w:t>
+            </w:r>
+          </w:p>
+        </w:tc>
+        <w:tc>
+          <w:p>
+            <w:r>
+              <w:t xml:space="preserve">MES_2</w:t>
+            </w:r>
+          </w:p>
+        </w:tc>
+      </w:tr>
+      <w:tr>
+        <w:tc>
+          <w:p>
+            <w:r>
+              <w:t xml:space="preserve">T5</w:t>
+            </w:r>
+          </w:p>
+        </w:tc>
+        <w:tc>
+          <w:p>
+            <w:r>
+              <w:t xml:space="preserve">Implementar Azure Site Recovery para asegurar la recuperación ante desastres</w:t>
+            </w:r>
+          </w:p>
+        </w:tc>
+        <w:tc>
+          <w:p>
+            <w:r>
+              <w:t xml:space="preserve">60</w:t>
+            </w:r>
+          </w:p>
+        </w:tc>
+        <w:tc>
+          <w:p>
+            <w:r>
+              <w:t xml:space="preserve">T4</w:t>
+            </w:r>
+          </w:p>
+        </w:tc>
+        <w:tc>
+          <w:p>
+            <w:r>
+              <w:t xml:space="preserve">Arquitecto Cloud</w:t>
+            </w:r>
+          </w:p>
+        </w:tc>
+        <w:tc>
+          <w:p>
+            <w:r>
+              <w:t xml:space="preserve">MES_3</w:t>
+            </w:r>
+          </w:p>
+        </w:tc>
+      </w:tr>
+      <w:tr>
+        <w:tc>
+          <w:p>
+            <w:r>
+              <w:t xml:space="preserve">T6</w:t>
+            </w:r>
+          </w:p>
+        </w:tc>
+        <w:tc>
+          <w:p>
+            <w:r>
+              <w:t xml:space="preserve">Configurar Azure DevOps para optimizar los pipelines de CI/CD y mejorar la eficiencia del despliegue</w:t>
             </w:r>
           </w:p>
         </w:tc>
@@ -1101,73 +1300,6 @@
         <w:tc>
           <w:p>
             <w:r>
-              <w:t xml:space="preserve">T2</w:t>
-            </w:r>
-          </w:p>
-        </w:tc>
-        <w:tc>
-          <w:p>
-            <w:r>
-              <w:t xml:space="preserve">Ingeniero DevOps</w:t>
-            </w:r>
-          </w:p>
-        </w:tc>
-        <w:tc>
-          <w:p>
-            <w:r>
-              <w:t xml:space="preserve">MES_2</w:t>
-            </w:r>
-          </w:p>
-        </w:tc>
-      </w:tr>
-      <w:tr>
-        <w:tc>
-          <w:p>
-            <w:r>
-              <w:t xml:space="preserve">T4</w:t>
-            </w:r>
-          </w:p>
-        </w:tc>
-        <w:tc>
-          <w:p>
-            <w:r>
-              <w:t xml:space="preserve">Implementar gestión centralizada de secretos en Azure Key Vault.</w:t>
-            </w:r>
-          </w:p>
-        </w:tc>
-        <w:tc>
-          <w:p>
-            <w:r>
-              <w:t xml:space="preserve">24</w:t>
-            </w:r>
-          </w:p>
-        </w:tc>
-        <w:tc>
-          <w:p>
-            <w:r>
-              <w:t xml:space="preserve">T2</w:t>
-            </w:r>
-          </w:p>
-        </w:tc>
-        <w:tc>
-          <w:p>
-            <w:r>
-              <w:t xml:space="preserve">Ingeniero Seguridad Cloud</w:t>
-            </w:r>
-          </w:p>
-        </w:tc>
-        <w:tc>
-          <w:p>
-            <w:r>
-              <w:t xml:space="preserve">MES_2</w:t>
-            </w:r>
-          </w:p>
-        </w:tc>
-      </w:tr>
-      <w:tr>
-        <w:tc>
-          <w:p>
-            <w:r>
               <w:t xml:space="preserve">T5</w:t>
             </w:r>
           </w:p>
@@ -1175,40 +1307,40 @@
         <w:tc>
           <w:p>
             <w:r>
-              <w:t xml:space="preserve">Automatizar pruebas unitarias y de integración en pipelines de CI.</w:t>
-            </w:r>
-          </w:p>
-        </w:tc>
-        <w:tc>
-          <w:p>
-            <w:r>
-              <w:t xml:space="preserve">32</w:t>
-            </w:r>
-          </w:p>
-        </w:tc>
-        <w:tc>
-          <w:p>
-            <w:r>
-              <w:t xml:space="preserve">T3</w:t>
-            </w:r>
-          </w:p>
-        </w:tc>
-        <w:tc>
-          <w:p>
-            <w:r>
-              <w:t xml:space="preserve">Ingeniero DevOps</w:t>
-            </w:r>
-          </w:p>
-        </w:tc>
-        <w:tc>
-          <w:p>
-            <w:r>
-              <w:t xml:space="preserve">MES_2</w:t>
-            </w:r>
-          </w:p>
-        </w:tc>
-      </w:tr>
-      <w:tr>
+              <w:t xml:space="preserve">DevOps Engineer</w:t>
+            </w:r>
+          </w:p>
+        </w:tc>
+        <w:tc>
+          <w:p>
+            <w:r>
+              <w:t xml:space="preserve">MES_3</w:t>
+            </w:r>
+          </w:p>
+        </w:tc>
+      </w:tr>
+      <w:tr>
+        <w:tc>
+          <w:p>
+            <w:r>
+              <w:t xml:space="preserve">T7</w:t>
+            </w:r>
+          </w:p>
+        </w:tc>
+        <w:tc>
+          <w:p>
+            <w:r>
+              <w:t xml:space="preserve">Implementar Azure Policy para asegurar el cumplimiento normativo y la aplicación de políticas</w:t>
+            </w:r>
+          </w:p>
+        </w:tc>
+        <w:tc>
+          <w:p>
+            <w:r>
+              <w:t xml:space="preserve">20</w:t>
+            </w:r>
+          </w:p>
+        </w:tc>
         <w:tc>
           <w:p>
             <w:r>
@@ -1219,28 +1351,7 @@
         <w:tc>
           <w:p>
             <w:r>
-              <w:t xml:space="preserve">Desplegar solución de monitoreo y alertamiento integral (Azure Monitor/App Insights).</w:t>
-            </w:r>
-          </w:p>
-        </w:tc>
-        <w:tc>
-          <w:p>
-            <w:r>
-              <w:t xml:space="preserve">32</w:t>
-            </w:r>
-          </w:p>
-        </w:tc>
-        <w:tc>
-          <w:p>
-            <w:r>
-              <w:t xml:space="preserve">T3</w:t>
-            </w:r>
-          </w:p>
-        </w:tc>
-        <w:tc>
-          <w:p>
-            <w:r>
-              <w:t xml:space="preserve">Ingeniero DevOps</w:t>
+              <w:t xml:space="preserve">QA Engineer</w:t>
             </w:r>
           </w:p>
         </w:tc>
@@ -1256,6 +1367,27 @@
         <w:tc>
           <w:p>
             <w:r>
+              <w:t xml:space="preserve">T8</w:t>
+            </w:r>
+          </w:p>
+        </w:tc>
+        <w:tc>
+          <w:p>
+            <w:r>
+              <w:t xml:space="preserve">Configurar Azure Load Testing para realizar pruebas de carga y asegurar el rendimiento del sistema</w:t>
+            </w:r>
+          </w:p>
+        </w:tc>
+        <w:tc>
+          <w:p>
+            <w:r>
+              <w:t xml:space="preserve">30</w:t>
+            </w:r>
+          </w:p>
+        </w:tc>
+        <w:tc>
+          <w:p>
+            <w:r>
               <w:t xml:space="preserve">T7</w:t>
             </w:r>
           </w:p>
@@ -1263,40 +1395,40 @@
         <w:tc>
           <w:p>
             <w:r>
-              <w:t xml:space="preserve">Configuración de Azure Policy y cumplimiento normativo.</w:t>
-            </w:r>
-          </w:p>
-        </w:tc>
-        <w:tc>
-          <w:p>
-            <w:r>
-              <w:t xml:space="preserve">24</w:t>
-            </w:r>
-          </w:p>
-        </w:tc>
-        <w:tc>
-          <w:p>
-            <w:r>
-              <w:t xml:space="preserve">T4</w:t>
-            </w:r>
-          </w:p>
-        </w:tc>
-        <w:tc>
-          <w:p>
-            <w:r>
-              <w:t xml:space="preserve">Ingeniero Seguridad Cloud</w:t>
-            </w:r>
-          </w:p>
-        </w:tc>
-        <w:tc>
-          <w:p>
-            <w:r>
-              <w:t xml:space="preserve">MES_3</w:t>
-            </w:r>
-          </w:p>
-        </w:tc>
-      </w:tr>
-      <w:tr>
+              <w:t xml:space="preserve">QA Engineer</w:t>
+            </w:r>
+          </w:p>
+        </w:tc>
+        <w:tc>
+          <w:p>
+            <w:r>
+              <w:t xml:space="preserve">MES_4</w:t>
+            </w:r>
+          </w:p>
+        </w:tc>
+      </w:tr>
+      <w:tr>
+        <w:tc>
+          <w:p>
+            <w:r>
+              <w:t xml:space="preserve">T9</w:t>
+            </w:r>
+          </w:p>
+        </w:tc>
+        <w:tc>
+          <w:p>
+            <w:r>
+              <w:t xml:space="preserve">Utilizar Azure Artifacts para gestionar paquetes y dependencias de manera eficiente</w:t>
+            </w:r>
+          </w:p>
+        </w:tc>
+        <w:tc>
+          <w:p>
+            <w:r>
+              <w:t xml:space="preserve">20</w:t>
+            </w:r>
+          </w:p>
+        </w:tc>
         <w:tc>
           <w:p>
             <w:r>
@@ -1307,40 +1439,40 @@
         <w:tc>
           <w:p>
             <w:r>
-              <w:t xml:space="preserve">Habilitar Service Health y definición de flujos de alerta y escalamiento.</w:t>
-            </w:r>
-          </w:p>
-        </w:tc>
-        <w:tc>
-          <w:p>
-            <w:r>
-              <w:t xml:space="preserve">16</w:t>
-            </w:r>
-          </w:p>
-        </w:tc>
-        <w:tc>
-          <w:p>
-            <w:r>
-              <w:t xml:space="preserve">T6</w:t>
-            </w:r>
-          </w:p>
-        </w:tc>
-        <w:tc>
-          <w:p>
-            <w:r>
-              <w:t xml:space="preserve">Ingeniero DevOps</w:t>
-            </w:r>
-          </w:p>
-        </w:tc>
-        <w:tc>
-          <w:p>
-            <w:r>
-              <w:t xml:space="preserve">MES_3</w:t>
-            </w:r>
-          </w:p>
-        </w:tc>
-      </w:tr>
-      <w:tr>
+              <w:t xml:space="preserve">DevOps Engineer</w:t>
+            </w:r>
+          </w:p>
+        </w:tc>
+        <w:tc>
+          <w:p>
+            <w:r>
+              <w:t xml:space="preserve">MES_4</w:t>
+            </w:r>
+          </w:p>
+        </w:tc>
+      </w:tr>
+      <w:tr>
+        <w:tc>
+          <w:p>
+            <w:r>
+              <w:t xml:space="preserve">T10</w:t>
+            </w:r>
+          </w:p>
+        </w:tc>
+        <w:tc>
+          <w:p>
+            <w:r>
+              <w:t xml:space="preserve">Configurar Microsoft Defender for Cloud para proteger las cargas de trabajo en la nube</w:t>
+            </w:r>
+          </w:p>
+        </w:tc>
+        <w:tc>
+          <w:p>
+            <w:r>
+              <w:t xml:space="preserve">30</w:t>
+            </w:r>
+          </w:p>
+        </w:tc>
         <w:tc>
           <w:p>
             <w:r>
@@ -1351,72 +1483,7 @@
         <w:tc>
           <w:p>
             <w:r>
-              <w:t xml:space="preserve">Capacitación en cultura ágil y backlog priorizado usando Azure Boards.</w:t>
-            </w:r>
-          </w:p>
-        </w:tc>
-        <w:tc>
-          <w:p>
-            <w:r>
-              <w:t xml:space="preserve">24</w:t>
-            </w:r>
-          </w:p>
-        </w:tc>
-        <w:tc>
-          <w:p>
-            <w:r>
-              <w:t xml:space="preserve"/>
-            </w:r>
-          </w:p>
-        </w:tc>
-        <w:tc>
-          <w:p>
-            <w:r>
-              <w:t xml:space="preserve">Scrum Master</w:t>
-            </w:r>
-          </w:p>
-        </w:tc>
-        <w:tc>
-          <w:p>
-            <w:r>
-              <w:t xml:space="preserve">MES_1</w:t>
-            </w:r>
-          </w:p>
-        </w:tc>
-      </w:tr>
-      <w:tr>
-        <w:tc>
-          <w:p>
-            <w:r>
-              <w:t xml:space="preserve">T10</w:t>
-            </w:r>
-          </w:p>
-        </w:tc>
-        <w:tc>
-          <w:p>
-            <w:r>
-              <w:t xml:space="preserve">Automatizar configuración y compliance de equipos con Azure Automation State Configuration.</w:t>
-            </w:r>
-          </w:p>
-        </w:tc>
-        <w:tc>
-          <w:p>
-            <w:r>
-              <w:t xml:space="preserve">32</w:t>
-            </w:r>
-          </w:p>
-        </w:tc>
-        <w:tc>
-          <w:p>
-            <w:r>
-              <w:t xml:space="preserve">T7</w:t>
-            </w:r>
-          </w:p>
-        </w:tc>
-        <w:tc>
-          <w:p>
-            <w:r>
-              <w:t xml:space="preserve">Ingeniero Seguridad Cloud</w:t>
+              <w:t xml:space="preserve">Arquitecto Cloud</w:t>
             </w:r>
           </w:p>
         </w:tc>
@@ -1428,95 +1495,57 @@
           </w:p>
         </w:tc>
       </w:tr>
-      <w:tr>
-        <w:tc>
-          <w:p>
-            <w:r>
-              <w:t xml:space="preserve">T11</w:t>
-            </w:r>
-          </w:p>
-        </w:tc>
-        <w:tc>
-          <w:p>
-            <w:r>
-              <w:t xml:space="preserve">Ejecución de pruebas integrales de recuperación y respuesta ante incidentes.</w:t>
-            </w:r>
-          </w:p>
-        </w:tc>
-        <w:tc>
-          <w:p>
-            <w:r>
-              <w:t xml:space="preserve">24</w:t>
-            </w:r>
-          </w:p>
-        </w:tc>
-        <w:tc>
-          <w:p>
-            <w:r>
-              <w:t xml:space="preserve">T8</w:t>
-            </w:r>
-          </w:p>
-        </w:tc>
-        <w:tc>
-          <w:p>
-            <w:r>
-              <w:t xml:space="preserve">Arquitecto DevOps</w:t>
-            </w:r>
-          </w:p>
-        </w:tc>
-        <w:tc>
-          <w:p>
-            <w:r>
-              <w:t xml:space="preserve">MES_4</w:t>
-            </w:r>
-          </w:p>
-        </w:tc>
-      </w:tr>
-      <w:tr>
-        <w:tc>
-          <w:p>
-            <w:r>
-              <w:t xml:space="preserve">T12</w:t>
-            </w:r>
-          </w:p>
-        </w:tc>
-        <w:tc>
-          <w:p>
-            <w:r>
-              <w:t xml:space="preserve">Retrospectiva general y documentación de lecciones aprendidas.</w:t>
-            </w:r>
-          </w:p>
-        </w:tc>
-        <w:tc>
-          <w:p>
-            <w:r>
-              <w:t xml:space="preserve">20</w:t>
-            </w:r>
-          </w:p>
-        </w:tc>
-        <w:tc>
-          <w:p>
-            <w:r>
-              <w:t xml:space="preserve">T11</w:t>
-            </w:r>
-          </w:p>
-        </w:tc>
-        <w:tc>
-          <w:p>
-            <w:r>
-              <w:t xml:space="preserve">Arquitecto DevOps</w:t>
-            </w:r>
-          </w:p>
-        </w:tc>
-        <w:tc>
-          <w:p>
-            <w:r>
-              <w:t xml:space="preserve">MES_4</w:t>
-            </w:r>
-          </w:p>
-        </w:tc>
-      </w:tr>
     </w:tbl>
+    <w:p>
+      <w:pPr>
+        <w:pStyle w:val="Heading2"/>
+      </w:pPr>
+      <w:r>
+        <w:t xml:space="preserve">Gráfico de Pie: Total de Horas por Rol</w:t>
+      </w:r>
+    </w:p>
+    <w:p>
+      <w:r>
+        <w:drawing>
+          <wp:inline distT="0" distB="0" distL="0" distR="0">
+            <wp:extent cx="4762500" cy="3333750"/>
+            <wp:effectExtent t="0" r="0" b="0" l="0"/>
+            <wp:docPr id="1" name="" descr="" title=""/>
+            <wp:cNvGraphicFramePr>
+              <a:graphicFrameLocks xmlns:a="http://schemas.openxmlformats.org/drawingml/2006/main" noChangeAspect="1"/>
+            </wp:cNvGraphicFramePr>
+            <a:graphic xmlns:a="http://schemas.openxmlformats.org/drawingml/2006/main">
+              <a:graphicData uri="http://schemas.openxmlformats.org/drawingml/2006/picture">
+                <pic:pic xmlns:pic="http://schemas.openxmlformats.org/drawingml/2006/picture">
+                  <pic:nvPicPr>
+                    <pic:cNvPr id="0" name="" descr=""/>
+                    <pic:cNvPicPr>
+                      <a:picLocks noChangeAspect="1" noChangeArrowheads="1"/>
+                    </pic:cNvPicPr>
+                  </pic:nvPicPr>
+                  <pic:blipFill>
+                    <a:blip r:embed="rId8" cstate="none"/>
+                    <a:srcRect/>
+                    <a:stretch>
+                      <a:fillRect/>
+                    </a:stretch>
+                  </pic:blipFill>
+                  <pic:spPr bwMode="auto">
+                    <a:xfrm>
+                      <a:off x="0" y="0"/>
+                      <a:ext cx="4762500" cy="3333750"/>
+                    </a:xfrm>
+                    <a:prstGeom prst="rect">
+                      <a:avLst/>
+                    </a:prstGeom>
+                  </pic:spPr>
+                </pic:pic>
+              </a:graphicData>
+            </a:graphic>
+          </wp:inline>
+        </w:drawing>
+      </w:r>
+    </w:p>
     <w:p>
       <w:pPr>
         <w:pStyle w:val="Heading1"/>
@@ -1580,21 +1609,21 @@
         <w:tc>
           <w:p>
             <w:r>
-              <w:t xml:space="preserve">35%</w:t>
-            </w:r>
-          </w:p>
-        </w:tc>
-        <w:tc>
-          <w:p>
-            <w:r>
-              <w:t xml:space="preserve">Gobernanza repositorios, Adopción ágil básica</w:t>
-            </w:r>
-          </w:p>
-        </w:tc>
-        <w:tc>
-          <w:p>
-            <w:r>
-              <w:t xml:space="preserve">Lead Time: 14 días, Deployment Frequency: 1 vez/semana, Change Failure Rate: 35%</w:t>
+              <w:t xml:space="preserve">50%</w:t>
+            </w:r>
+          </w:p>
+        </w:tc>
+        <w:tc>
+          <w:p>
+            <w:r>
+              <w:t xml:space="preserve">Escaneo de código con GitHub Advanced Security, Productividad mejorada con GitHub Copilot</w:t>
+            </w:r>
+          </w:p>
+        </w:tc>
+        <w:tc>
+          <w:p>
+            <w:r>
+              <w:t xml:space="preserve">Lead Time: 10 días, Deployment Frequency: 2 veces por semana, Change Failure Rate: 15%</w:t>
             </w:r>
           </w:p>
         </w:tc>
@@ -1606,21 +1635,21 @@
         <w:tc>
           <w:p>
             <w:r>
-              <w:t xml:space="preserve">45%</w:t>
-            </w:r>
-          </w:p>
-        </w:tc>
-        <w:tc>
-          <w:p>
-            <w:r>
-              <w:t xml:space="preserve">Automatización básica (CI/CD), Gestión de secretos, Pruebas automatizadas</w:t>
-            </w:r>
-          </w:p>
-        </w:tc>
-        <w:tc>
-          <w:p>
-            <w:r>
-              <w:t xml:space="preserve">Lead Time: 8 días, Deployment Frequency: 2 veces/semana, Change Failure Rate: 30%</w:t>
+              <w:t xml:space="preserve">55%</w:t>
+            </w:r>
+          </w:p>
+        </w:tc>
+        <w:tc>
+          <w:p>
+            <w:r>
+              <w:t xml:space="preserve">Monitoreo proactivo con Azure Monitor, Gestión segura de secretos con Azure Key Vault</w:t>
+            </w:r>
+          </w:p>
+        </w:tc>
+        <w:tc>
+          <w:p>
+            <w:r>
+              <w:t xml:space="preserve">Lead Time: 8 días, Deployment Frequency: 3 veces por semana, Change Failure Rate: 12%</w:t>
             </w:r>
           </w:p>
         </w:tc>
@@ -1639,14 +1668,14 @@
         <w:tc>
           <w:p>
             <w:r>
-              <w:t xml:space="preserve">Monitoreo proactivo, Alerta automatizada, Políticas de cumplimiento</w:t>
-            </w:r>
-          </w:p>
-        </w:tc>
-        <w:tc>
-          <w:p>
-            <w:r>
-              <w:t xml:space="preserve">Lead Time: 5 días, Deployment Frequency: 3 veces/semana, Change Failure Rate: 18%</w:t>
+              <w:t xml:space="preserve">Recuperación ante desastres con Azure Site Recovery, Optimización de CI/CD con Azure DevOps</w:t>
+            </w:r>
+          </w:p>
+        </w:tc>
+        <w:tc>
+          <w:p>
+            <w:r>
+              <w:t xml:space="preserve">Lead Time: 6 días, Deployment Frequency: 4 veces por semana, Change Failure Rate: 10%</w:t>
             </w:r>
           </w:p>
         </w:tc>
@@ -1658,26 +1687,76 @@
         <w:tc>
           <w:p>
             <w:r>
-              <w:t xml:space="preserve">75%</w:t>
-            </w:r>
-          </w:p>
-        </w:tc>
-        <w:tc>
-          <w:p>
-            <w:r>
-              <w:t xml:space="preserve">Infraestructura como código avanzada, Resiliencia y respuesta ante incidentes</w:t>
-            </w:r>
-          </w:p>
-        </w:tc>
-        <w:tc>
-          <w:p>
-            <w:r>
-              <w:t xml:space="preserve">Lead Time: 2 días, Deployment Frequency: 5 veces/semana, Change Failure Rate: 10%</w:t>
+              <w:t xml:space="preserve">65%</w:t>
+            </w:r>
+          </w:p>
+        </w:tc>
+        <w:tc>
+          <w:p>
+            <w:r>
+              <w:t xml:space="preserve">Pruebas de carga con Azure Load Testing, Protección de cargas de trabajo con Microsoft Defender for Cloud</w:t>
+            </w:r>
+          </w:p>
+        </w:tc>
+        <w:tc>
+          <w:p>
+            <w:r>
+              <w:t xml:space="preserve">Lead Time: 5 días, Deployment Frequency: 5 veces por semana, Change Failure Rate: 8%</w:t>
             </w:r>
           </w:p>
         </w:tc>
       </w:tr>
     </w:tbl>
+    <w:p>
+      <w:pPr>
+        <w:pStyle w:val="Heading2"/>
+      </w:pPr>
+      <w:r>
+        <w:t xml:space="preserve">Gráfico de Evolución Esperada</w:t>
+      </w:r>
+    </w:p>
+    <w:p>
+      <w:r>
+        <w:drawing>
+          <wp:inline distT="0" distB="0" distL="0" distR="0">
+            <wp:extent cx="4762500" cy="3333750"/>
+            <wp:effectExtent t="0" r="0" b="0" l="0"/>
+            <wp:docPr id="1" name="" descr="" title=""/>
+            <wp:cNvGraphicFramePr>
+              <a:graphicFrameLocks xmlns:a="http://schemas.openxmlformats.org/drawingml/2006/main" noChangeAspect="1"/>
+            </wp:cNvGraphicFramePr>
+            <a:graphic xmlns:a="http://schemas.openxmlformats.org/drawingml/2006/main">
+              <a:graphicData uri="http://schemas.openxmlformats.org/drawingml/2006/picture">
+                <pic:pic xmlns:pic="http://schemas.openxmlformats.org/drawingml/2006/picture">
+                  <pic:nvPicPr>
+                    <pic:cNvPr id="0" name="" descr=""/>
+                    <pic:cNvPicPr>
+                      <a:picLocks noChangeAspect="1" noChangeArrowheads="1"/>
+                    </pic:cNvPicPr>
+                  </pic:nvPicPr>
+                  <pic:blipFill>
+                    <a:blip r:embed="rId9" cstate="none"/>
+                    <a:srcRect/>
+                    <a:stretch>
+                      <a:fillRect/>
+                    </a:stretch>
+                  </pic:blipFill>
+                  <pic:spPr bwMode="auto">
+                    <a:xfrm>
+                      <a:off x="0" y="0"/>
+                      <a:ext cx="4762500" cy="3333750"/>
+                    </a:xfrm>
+                    <a:prstGeom prst="rect">
+                      <a:avLst/>
+                    </a:prstGeom>
+                  </pic:spPr>
+                </pic:pic>
+              </a:graphicData>
+            </a:graphic>
+          </wp:inline>
+        </w:drawing>
+      </w:r>
+    </w:p>
     <w:p>
       <w:pPr>
         <w:pStyle w:val="Heading1"/>
@@ -1733,14 +1812,14 @@
         <w:tc>
           <w:p>
             <w:r>
-              <w:t xml:space="preserve">Plantillas ARM/Bicep base, Repositorios protegidos, Capacitación en Azure Boards</w:t>
-            </w:r>
-          </w:p>
-        </w:tc>
-        <w:tc>
-          <w:p>
-            <w:r>
-              <w:t xml:space="preserve">Establecer cimientos de automatización, Capacitar equipos en metodología ágil y backlog</w:t>
+              <w:t xml:space="preserve">Integración de GitHub Advanced Security, Configuración de GitHub Copilot</w:t>
+            </w:r>
+          </w:p>
+        </w:tc>
+        <w:tc>
+          <w:p>
+            <w:r>
+              <w:t xml:space="preserve">Mejorar la seguridad del código, Aumentar la productividad del desarrollo</w:t>
             </w:r>
           </w:p>
         </w:tc>
@@ -1752,14 +1831,14 @@
         <w:tc>
           <w:p>
             <w:r>
-              <w:t xml:space="preserve">Pipelines automatizados CI/CD, Integración de Azure Key Vault, Pruebas unitarias y de integración automatizadas</w:t>
-            </w:r>
-          </w:p>
-        </w:tc>
-        <w:tc>
-          <w:p>
-            <w:r>
-              <w:t xml:space="preserve">Automatizar la integración y el despliegue continuo, Reducir riesgo operativo y mejorar la gestión de secretos</w:t>
+              <w:t xml:space="preserve">Implementación de Azure Monitor, Configuración de Azure Key Vault</w:t>
+            </w:r>
+          </w:p>
+        </w:tc>
+        <w:tc>
+          <w:p>
+            <w:r>
+              <w:t xml:space="preserve">Mejorar la observabilidad del sistema, Asegurar la gestión de secretos</w:t>
             </w:r>
           </w:p>
         </w:tc>
@@ -1771,14 +1850,14 @@
         <w:tc>
           <w:p>
             <w:r>
-              <w:t xml:space="preserve">Paneles de monitoreo Azure Monitor, Alertas configuradas, Políticas Azure Policy implementadas, Azure Service Health activo</w:t>
-            </w:r>
-          </w:p>
-        </w:tc>
-        <w:tc>
-          <w:p>
-            <w:r>
-              <w:t xml:space="preserve">Visibilidad y resiliencia operativa, Cumplimiento normativo automatizado</w:t>
+              <w:t xml:space="preserve">Implementación de Azure Site Recovery, Optimización de pipelines con Azure DevOps</w:t>
+            </w:r>
+          </w:p>
+        </w:tc>
+        <w:tc>
+          <w:p>
+            <w:r>
+              <w:t xml:space="preserve">Asegurar la recuperación ante desastres, Mejorar la eficiencia del despliegue</w:t>
             </w:r>
           </w:p>
         </w:tc>
@@ -1790,14 +1869,14 @@
         <w:tc>
           <w:p>
             <w:r>
-              <w:t xml:space="preserve">Configuración automatizada de equipos, Simulacros de recuperación, Documentación de lecciones aprendidas</w:t>
-            </w:r>
-          </w:p>
-        </w:tc>
-        <w:tc>
-          <w:p>
-            <w:r>
-              <w:t xml:space="preserve">Consolidar IaC y seguridad avanzada, Mejorar tiempo de recuperación y respuesta ante incidentes</w:t>
+              <w:t xml:space="preserve">Pruebas de carga con Azure Load Testing, Protección de cargas de trabajo con Microsoft Defender for Cloud</w:t>
+            </w:r>
+          </w:p>
+        </w:tc>
+        <w:tc>
+          <w:p>
+            <w:r>
+              <w:t xml:space="preserve">Asegurar el rendimiento del sistema, Proteger las cargas de trabajo en la nube</w:t>
             </w:r>
           </w:p>
         </w:tc>

</xml_diff>

<commit_message>
Ajuste en tamaño de fuente e imagenes
</commit_message>
<xml_diff>
--- a/devops-report-test.docx
+++ b/devops-report-test.docx
@@ -5,100 +5,183 @@
     <w:p>
       <w:pPr>
         <w:pStyle w:val="Title"/>
+        <w:spacing w:after="400"/>
         <w:jc w:val="left"/>
       </w:pPr>
       <w:r>
+        <w:rPr>
+          <w:rFonts w:ascii="Aptos" w:cs="Aptos" w:eastAsia="Aptos" w:hAnsi="Aptos"/>
+          <w:sz w:val="24"/>
+          <w:szCs w:val="24"/>
+        </w:rPr>
         <w:t xml:space="preserve">REPORTE DE MADUREZ DEVOPS</w:t>
       </w:r>
     </w:p>
     <w:p>
       <w:pPr>
         <w:pStyle w:val="Heading2"/>
+        <w:spacing w:after="300"/>
         <w:jc w:val="left"/>
       </w:pPr>
       <w:r>
+        <w:rPr>
+          <w:rFonts w:ascii="Aptos" w:cs="Aptos" w:eastAsia="Aptos" w:hAnsi="Aptos"/>
+          <w:sz w:val="16"/>
+          <w:szCs w:val="16"/>
+        </w:rPr>
         <w:t xml:space="preserve">Readymind México – Evaluación basada en Azure Well-Architected Framework y CMMI</w:t>
       </w:r>
     </w:p>
     <w:p>
       <w:pPr>
         <w:pStyle w:val="Heading3"/>
+        <w:spacing w:after="600"/>
         <w:jc w:val="left"/>
       </w:pPr>
       <w:r>
+        <w:rPr>
+          <w:rFonts w:ascii="Aptos" w:cs="Aptos" w:eastAsia="Aptos" w:hAnsi="Aptos"/>
+          <w:sz w:val="14"/>
+          <w:szCs w:val="14"/>
+        </w:rPr>
         <w:t xml:space="preserve">Cliente: Luis Arenas</w:t>
       </w:r>
     </w:p>
     <w:p>
       <w:pPr>
         <w:pStyle w:val="Heading1"/>
-      </w:pPr>
-      <w:r>
+        <w:spacing w:after="300"/>
+      </w:pPr>
+      <w:r>
+        <w:rPr>
+          <w:rFonts w:ascii="Aptos" w:cs="Aptos" w:eastAsia="Aptos" w:hAnsi="Aptos"/>
+          <w:sz w:val="24"/>
+          <w:szCs w:val="24"/>
+        </w:rPr>
         <w:t xml:space="preserve">Información General</w:t>
       </w:r>
     </w:p>
     <w:p>
-      <w:r>
-        <w:rPr>
+      <w:pPr>
+        <w:spacing w:after="200"/>
+      </w:pPr>
+      <w:r>
+        <w:rPr>
+          <w:rFonts w:ascii="Aptos" w:cs="Aptos" w:eastAsia="Aptos" w:hAnsi="Aptos"/>
           <w:b/>
           <w:bCs/>
+          <w:sz w:val="11"/>
+          <w:szCs w:val="11"/>
         </w:rPr>
         <w:t xml:space="preserve">Cliente: </w:t>
       </w:r>
       <w:r>
+        <w:rPr>
+          <w:rFonts w:ascii="Aptos" w:cs="Aptos" w:eastAsia="Aptos" w:hAnsi="Aptos"/>
+          <w:sz w:val="11"/>
+          <w:szCs w:val="11"/>
+        </w:rPr>
         <w:t xml:space="preserve">Luis Arenas</w:t>
       </w:r>
     </w:p>
     <w:p>
-      <w:r>
-        <w:rPr>
+      <w:pPr>
+        <w:spacing w:after="200"/>
+      </w:pPr>
+      <w:r>
+        <w:rPr>
+          <w:rFonts w:ascii="Aptos" w:cs="Aptos" w:eastAsia="Aptos" w:hAnsi="Aptos"/>
           <w:b/>
           <w:bCs/>
+          <w:sz w:val="11"/>
+          <w:szCs w:val="11"/>
         </w:rPr>
         <w:t xml:space="preserve">Evaluador: </w:t>
       </w:r>
       <w:r>
+        <w:rPr>
+          <w:rFonts w:ascii="Aptos" w:cs="Aptos" w:eastAsia="Aptos" w:hAnsi="Aptos"/>
+          <w:sz w:val="11"/>
+          <w:szCs w:val="11"/>
+        </w:rPr>
         <w:t xml:space="preserve">Equipo Arquitectura Azure DevOps</w:t>
       </w:r>
     </w:p>
     <w:p>
-      <w:r>
-        <w:rPr>
+      <w:pPr>
+        <w:spacing w:after="400"/>
+      </w:pPr>
+      <w:r>
+        <w:rPr>
+          <w:rFonts w:ascii="Aptos" w:cs="Aptos" w:eastAsia="Aptos" w:hAnsi="Aptos"/>
           <w:b/>
           <w:bCs/>
+          <w:sz w:val="11"/>
+          <w:szCs w:val="11"/>
         </w:rPr>
         <w:t xml:space="preserve">Fecha Assessment: </w:t>
       </w:r>
       <w:r>
+        <w:rPr>
+          <w:rFonts w:ascii="Aptos" w:cs="Aptos" w:eastAsia="Aptos" w:hAnsi="Aptos"/>
+          <w:sz w:val="11"/>
+          <w:szCs w:val="11"/>
+        </w:rPr>
         <w:t xml:space="preserve">2025-08</w:t>
       </w:r>
     </w:p>
     <w:p>
       <w:pPr>
         <w:pStyle w:val="Heading1"/>
-      </w:pPr>
-      <w:r>
+        <w:spacing w:after="300"/>
+      </w:pPr>
+      <w:r>
+        <w:rPr>
+          <w:rFonts w:ascii="Aptos" w:cs="Aptos" w:eastAsia="Aptos" w:hAnsi="Aptos"/>
+          <w:sz w:val="24"/>
+          <w:szCs w:val="24"/>
+        </w:rPr>
         <w:t xml:space="preserve">Resumen Ejecutivo</w:t>
       </w:r>
     </w:p>
     <w:p>
       <w:pPr>
         <w:pStyle w:val="Heading2"/>
-      </w:pPr>
-      <w:r>
+        <w:spacing w:after="200"/>
+      </w:pPr>
+      <w:r>
+        <w:rPr>
+          <w:rFonts w:ascii="Aptos" w:cs="Aptos" w:eastAsia="Aptos" w:hAnsi="Aptos"/>
+          <w:sz w:val="16"/>
+          <w:szCs w:val="16"/>
+        </w:rPr>
         <w:t xml:space="preserve">Diagnóstico general</w:t>
       </w:r>
     </w:p>
     <w:p>
-      <w:r>
+      <w:pPr>
+        <w:spacing w:after="300"/>
+      </w:pPr>
+      <w:r>
+        <w:rPr>
+          <w:rFonts w:ascii="Aptos" w:cs="Aptos" w:eastAsia="Aptos" w:hAnsi="Aptos"/>
+          <w:sz w:val="11"/>
+          <w:szCs w:val="11"/>
+        </w:rPr>
         <w:t xml:space="preserve">El estado actual del cliente refleja un nivel de madurez DevOps gestionado, con áreas críticas en la gestión de infraestructura como código, seguridad y observabilidad. La falta de automatización en la gestión de infraestructura y la seguridad representa un riesgo significativo para la estabilidad y seguridad del entorno. La implementación de prácticas ágiles y el uso de Azure Boards son puntos fuertes, pero la falta de integración de IA y herramientas avanzadas de seguridad limita la eficiencia y la capacidad de respuesta ante incidentes.</w:t>
       </w:r>
     </w:p>
     <w:p>
       <w:pPr>
         <w:pStyle w:val="Heading2"/>
-      </w:pPr>
-      <w:r>
+        <w:spacing w:after="200"/>
+      </w:pPr>
+      <w:r>
+        <w:rPr>
+          <w:rFonts w:ascii="Aptos" w:cs="Aptos" w:eastAsia="Aptos" w:hAnsi="Aptos"/>
+          <w:sz w:val="16"/>
+          <w:szCs w:val="16"/>
+        </w:rPr>
         <w:t xml:space="preserve">Hallazgos principales</w:t>
       </w:r>
     </w:p>
@@ -109,8 +192,14 @@
           <w:ilvl w:val="0"/>
           <w:numId w:val="1"/>
         </w:numPr>
-      </w:pPr>
-      <w:r>
+        <w:spacing w:after="150"/>
+      </w:pPr>
+      <w:r>
+        <w:rPr>
+          <w:rFonts w:ascii="Aptos" w:cs="Aptos" w:eastAsia="Aptos" w:hAnsi="Aptos"/>
+          <w:sz w:val="11"/>
+          <w:szCs w:val="11"/>
+        </w:rPr>
         <w:t xml:space="preserve">• Falta de automatización en la gestión de infraestructura como código</w:t>
       </w:r>
     </w:p>
@@ -121,8 +210,14 @@
           <w:ilvl w:val="0"/>
           <w:numId w:val="1"/>
         </w:numPr>
-      </w:pPr>
-      <w:r>
+        <w:spacing w:after="150"/>
+      </w:pPr>
+      <w:r>
+        <w:rPr>
+          <w:rFonts w:ascii="Aptos" w:cs="Aptos" w:eastAsia="Aptos" w:hAnsi="Aptos"/>
+          <w:sz w:val="11"/>
+          <w:szCs w:val="11"/>
+        </w:rPr>
         <w:t xml:space="preserve">• Ausencia de herramientas de IA para desarrollo seguro y eficiente</w:t>
       </w:r>
     </w:p>
@@ -133,8 +228,14 @@
           <w:ilvl w:val="0"/>
           <w:numId w:val="1"/>
         </w:numPr>
-      </w:pPr>
-      <w:r>
+        <w:spacing w:after="150"/>
+      </w:pPr>
+      <w:r>
+        <w:rPr>
+          <w:rFonts w:ascii="Aptos" w:cs="Aptos" w:eastAsia="Aptos" w:hAnsi="Aptos"/>
+          <w:sz w:val="11"/>
+          <w:szCs w:val="11"/>
+        </w:rPr>
         <w:t xml:space="preserve">• Deficiencias en la gestión de seguridad y cumplimiento</w:t>
       </w:r>
     </w:p>
@@ -145,85 +246,161 @@
           <w:ilvl w:val="0"/>
           <w:numId w:val="1"/>
         </w:numPr>
-      </w:pPr>
-      <w:r>
+        <w:spacing w:after="150"/>
+      </w:pPr>
+      <w:r>
+        <w:rPr>
+          <w:rFonts w:ascii="Aptos" w:cs="Aptos" w:eastAsia="Aptos" w:hAnsi="Aptos"/>
+          <w:sz w:val="11"/>
+          <w:szCs w:val="11"/>
+        </w:rPr>
         <w:t xml:space="preserve">• Limitada observabilidad y monitoreo proactivo</w:t>
       </w:r>
     </w:p>
     <w:p>
       <w:pPr>
         <w:pStyle w:val="Heading2"/>
-      </w:pPr>
-      <w:r>
+        <w:spacing w:after="200"/>
+      </w:pPr>
+      <w:r>
+        <w:rPr>
+          <w:rFonts w:ascii="Aptos" w:cs="Aptos" w:eastAsia="Aptos" w:hAnsi="Aptos"/>
+          <w:sz w:val="16"/>
+          <w:szCs w:val="16"/>
+        </w:rPr>
         <w:t xml:space="preserve">Impacto en el negocio</w:t>
       </w:r>
     </w:p>
     <w:p>
-      <w:r>
+      <w:pPr>
+        <w:spacing w:after="400"/>
+      </w:pPr>
+      <w:r>
+        <w:rPr>
+          <w:rFonts w:ascii="Aptos" w:cs="Aptos" w:eastAsia="Aptos" w:hAnsi="Aptos"/>
+          <w:sz w:val="11"/>
+          <w:szCs w:val="11"/>
+        </w:rPr>
         <w:t xml:space="preserve">La falta de automatización y seguridad robusta puede llevar a riesgos operativos significativos, incluyendo vulnerabilidades de seguridad, tiempos de inactividad prolongados y una velocidad de entrega reducida. La ausencia de prácticas de observabilidad y monitoreo proactivo puede resultar en una respuesta lenta a incidentes, afectando la continuidad del negocio y la satisfacción del cliente.</w:t>
       </w:r>
     </w:p>
     <w:p>
       <w:pPr>
         <w:pStyle w:val="Heading1"/>
-      </w:pPr>
-      <w:r>
+        <w:spacing w:after="300"/>
+      </w:pPr>
+      <w:r>
+        <w:rPr>
+          <w:rFonts w:ascii="Aptos" w:cs="Aptos" w:eastAsia="Aptos" w:hAnsi="Aptos"/>
+          <w:sz w:val="24"/>
+          <w:szCs w:val="24"/>
+        </w:rPr>
         <w:t xml:space="preserve">Resultado Global</w:t>
       </w:r>
     </w:p>
     <w:p>
-      <w:r>
-        <w:rPr>
+      <w:pPr>
+        <w:spacing w:after="200"/>
+      </w:pPr>
+      <w:r>
+        <w:rPr>
+          <w:rFonts w:ascii="Aptos" w:cs="Aptos" w:eastAsia="Aptos" w:hAnsi="Aptos"/>
           <w:b/>
           <w:bCs/>
+          <w:sz w:val="11"/>
+          <w:szCs w:val="11"/>
         </w:rPr>
         <w:t xml:space="preserve">Puntuación total: </w:t>
       </w:r>
       <w:r>
+        <w:rPr>
+          <w:rFonts w:ascii="Aptos" w:cs="Aptos" w:eastAsia="Aptos" w:hAnsi="Aptos"/>
+          <w:sz w:val="11"/>
+          <w:szCs w:val="11"/>
+        </w:rPr>
         <w:t xml:space="preserve">45</w:t>
       </w:r>
     </w:p>
     <w:p>
-      <w:r>
-        <w:rPr>
+      <w:pPr>
+        <w:spacing w:after="200"/>
+      </w:pPr>
+      <w:r>
+        <w:rPr>
+          <w:rFonts w:ascii="Aptos" w:cs="Aptos" w:eastAsia="Aptos" w:hAnsi="Aptos"/>
           <w:b/>
           <w:bCs/>
+          <w:sz w:val="11"/>
+          <w:szCs w:val="11"/>
         </w:rPr>
         <w:t xml:space="preserve">Nivel predominante: </w:t>
       </w:r>
       <w:r>
+        <w:rPr>
+          <w:rFonts w:ascii="Aptos" w:cs="Aptos" w:eastAsia="Aptos" w:hAnsi="Aptos"/>
+          <w:sz w:val="11"/>
+          <w:szCs w:val="11"/>
+        </w:rPr>
         <w:t xml:space="preserve">GESTIONADO</w:t>
       </w:r>
     </w:p>
     <w:p>
-      <w:r>
-        <w:rPr>
+      <w:pPr>
+        <w:spacing w:after="200"/>
+      </w:pPr>
+      <w:r>
+        <w:rPr>
+          <w:rFonts w:ascii="Aptos" w:cs="Aptos" w:eastAsia="Aptos" w:hAnsi="Aptos"/>
           <w:b/>
           <w:bCs/>
+          <w:sz w:val="11"/>
+          <w:szCs w:val="11"/>
         </w:rPr>
         <w:t xml:space="preserve">Áreas críticas: </w:t>
       </w:r>
       <w:r>
+        <w:rPr>
+          <w:rFonts w:ascii="Aptos" w:cs="Aptos" w:eastAsia="Aptos" w:hAnsi="Aptos"/>
+          <w:sz w:val="11"/>
+          <w:szCs w:val="11"/>
+        </w:rPr>
         <w:t xml:space="preserve">Infraestructura como Código, Seguridad</w:t>
       </w:r>
     </w:p>
     <w:p>
-      <w:r>
-        <w:rPr>
+      <w:pPr>
+        <w:spacing w:after="400"/>
+      </w:pPr>
+      <w:r>
+        <w:rPr>
+          <w:rFonts w:ascii="Aptos" w:cs="Aptos" w:eastAsia="Aptos" w:hAnsi="Aptos"/>
           <w:b/>
           <w:bCs/>
+          <w:sz w:val="11"/>
+          <w:szCs w:val="11"/>
         </w:rPr>
         <w:t xml:space="preserve">Áreas fuertes: </w:t>
       </w:r>
       <w:r>
+        <w:rPr>
+          <w:rFonts w:ascii="Aptos" w:cs="Aptos" w:eastAsia="Aptos" w:hAnsi="Aptos"/>
+          <w:sz w:val="11"/>
+          <w:szCs w:val="11"/>
+        </w:rPr>
         <w:t xml:space="preserve">Planificación y Gestión Ágil, Código, Control de Versiones y Calidad</w:t>
       </w:r>
     </w:p>
     <w:p>
       <w:pPr>
         <w:pStyle w:val="Heading1"/>
-      </w:pPr>
-      <w:r>
+        <w:spacing w:after="300"/>
+      </w:pPr>
+      <w:r>
+        <w:rPr>
+          <w:rFonts w:ascii="Aptos" w:cs="Aptos" w:eastAsia="Aptos" w:hAnsi="Aptos"/>
+          <w:sz w:val="24"/>
+          <w:szCs w:val="24"/>
+        </w:rPr>
         <w:t xml:space="preserve">Evaluación por Pilar WAF</w:t>
       </w:r>
     </w:p>
@@ -248,6 +425,11 @@
         <w:tc>
           <w:p>
             <w:r>
+              <w:rPr>
+                <w:rFonts w:ascii="Aptos" w:cs="Aptos" w:eastAsia="Aptos" w:hAnsi="Aptos"/>
+                <w:sz w:val="11"/>
+                <w:szCs w:val="11"/>
+              </w:rPr>
               <w:t xml:space="preserve">Pilar</w:t>
             </w:r>
           </w:p>
@@ -255,6 +437,11 @@
         <w:tc>
           <w:p>
             <w:r>
+              <w:rPr>
+                <w:rFonts w:ascii="Aptos" w:cs="Aptos" w:eastAsia="Aptos" w:hAnsi="Aptos"/>
+                <w:sz w:val="11"/>
+                <w:szCs w:val="11"/>
+              </w:rPr>
               <w:t xml:space="preserve">Puntaje</w:t>
             </w:r>
           </w:p>
@@ -262,6 +449,11 @@
         <w:tc>
           <w:p>
             <w:r>
+              <w:rPr>
+                <w:rFonts w:ascii="Aptos" w:cs="Aptos" w:eastAsia="Aptos" w:hAnsi="Aptos"/>
+                <w:sz w:val="11"/>
+                <w:szCs w:val="11"/>
+              </w:rPr>
               <w:t xml:space="preserve">Observaciones</w:t>
             </w:r>
           </w:p>
@@ -271,6 +463,11 @@
         <w:tc>
           <w:p>
             <w:r>
+              <w:rPr>
+                <w:rFonts w:ascii="Aptos" w:cs="Aptos" w:eastAsia="Aptos" w:hAnsi="Aptos"/>
+                <w:sz w:val="11"/>
+                <w:szCs w:val="11"/>
+              </w:rPr>
               <w:t xml:space="preserve">Excelencia Operacional</w:t>
             </w:r>
           </w:p>
@@ -278,6 +475,11 @@
         <w:tc>
           <w:p>
             <w:r>
+              <w:rPr>
+                <w:rFonts w:ascii="Aptos" w:cs="Aptos" w:eastAsia="Aptos" w:hAnsi="Aptos"/>
+                <w:sz w:val="11"/>
+                <w:szCs w:val="11"/>
+              </w:rPr>
               <w:t xml:space="preserve">2</w:t>
             </w:r>
           </w:p>
@@ -285,6 +487,11 @@
         <w:tc>
           <w:p>
             <w:r>
+              <w:rPr>
+                <w:rFonts w:ascii="Aptos" w:cs="Aptos" w:eastAsia="Aptos" w:hAnsi="Aptos"/>
+                <w:sz w:val="11"/>
+                <w:szCs w:val="11"/>
+              </w:rPr>
               <w:t xml:space="preserve">El cliente tiene un nivel básico de automatización en sus procesos operacionales. La falta de un monitoreo proactivo y la ausencia de pruebas de resiliencia son preocupantes. Se recomienda implementar Azure Monitor para mejorar la observabilidad, Application Insights para telemetría y Azure Automation para runbooks. Estos servicios permitirán una mejor gestión de incidentes y una operación más eficiente, reduciendo el tiempo de inactividad y mejorando la respuesta a fallos.</w:t>
             </w:r>
           </w:p>
@@ -294,6 +501,11 @@
         <w:tc>
           <w:p>
             <w:r>
+              <w:rPr>
+                <w:rFonts w:ascii="Aptos" w:cs="Aptos" w:eastAsia="Aptos" w:hAnsi="Aptos"/>
+                <w:sz w:val="11"/>
+                <w:szCs w:val="11"/>
+              </w:rPr>
               <w:t xml:space="preserve">Seguridad</w:t>
             </w:r>
           </w:p>
@@ -301,6 +513,11 @@
         <w:tc>
           <w:p>
             <w:r>
+              <w:rPr>
+                <w:rFonts w:ascii="Aptos" w:cs="Aptos" w:eastAsia="Aptos" w:hAnsi="Aptos"/>
+                <w:sz w:val="11"/>
+                <w:szCs w:val="11"/>
+              </w:rPr>
               <w:t xml:space="preserve">2</w:t>
             </w:r>
           </w:p>
@@ -308,6 +525,11 @@
         <w:tc>
           <w:p>
             <w:r>
+              <w:rPr>
+                <w:rFonts w:ascii="Aptos" w:cs="Aptos" w:eastAsia="Aptos" w:hAnsi="Aptos"/>
+                <w:sz w:val="11"/>
+                <w:szCs w:val="11"/>
+              </w:rPr>
               <w:t xml:space="preserve">La seguridad es una de las áreas más débiles, con una gestión de secretos y vulnerabilidades inadecuada. Se recomienda utilizar Azure Key Vault para la gestión de secretos, GitHub Advanced Security para escaneo de código y Microsoft Defender for Cloud para protección de cargas de trabajo. Estos servicios ayudarán a mitigar riesgos de seguridad, proteger datos sensibles y asegurar el cumplimiento normativo.</w:t>
             </w:r>
           </w:p>
@@ -317,6 +539,11 @@
         <w:tc>
           <w:p>
             <w:r>
+              <w:rPr>
+                <w:rFonts w:ascii="Aptos" w:cs="Aptos" w:eastAsia="Aptos" w:hAnsi="Aptos"/>
+                <w:sz w:val="11"/>
+                <w:szCs w:val="11"/>
+              </w:rPr>
               <w:t xml:space="preserve">Confiabilidad</w:t>
             </w:r>
           </w:p>
@@ -324,6 +551,11 @@
         <w:tc>
           <w:p>
             <w:r>
+              <w:rPr>
+                <w:rFonts w:ascii="Aptos" w:cs="Aptos" w:eastAsia="Aptos" w:hAnsi="Aptos"/>
+                <w:sz w:val="11"/>
+                <w:szCs w:val="11"/>
+              </w:rPr>
               <w:t xml:space="preserve">3</w:t>
             </w:r>
           </w:p>
@@ -331,6 +563,11 @@
         <w:tc>
           <w:p>
             <w:r>
+              <w:rPr>
+                <w:rFonts w:ascii="Aptos" w:cs="Aptos" w:eastAsia="Aptos" w:hAnsi="Aptos"/>
+                <w:sz w:val="11"/>
+                <w:szCs w:val="11"/>
+              </w:rPr>
               <w:t xml:space="preserve">La confiabilidad del sistema es moderada, con despliegues automatizados pero sin una estrategia robusta de recuperación ante fallos. Se recomienda implementar Azure Site Recovery para recuperación ante desastres, Azure Backup para protección de datos y Azure Traffic Manager para balanceo y failover. Estos servicios mejorarán la resiliencia del sistema y asegurarán la continuidad del negocio en caso de fallos.</w:t>
             </w:r>
           </w:p>
@@ -340,6 +577,11 @@
         <w:tc>
           <w:p>
             <w:r>
+              <w:rPr>
+                <w:rFonts w:ascii="Aptos" w:cs="Aptos" w:eastAsia="Aptos" w:hAnsi="Aptos"/>
+                <w:sz w:val="11"/>
+                <w:szCs w:val="11"/>
+              </w:rPr>
               <w:t xml:space="preserve">Optimización de Costos</w:t>
             </w:r>
           </w:p>
@@ -347,6 +589,11 @@
         <w:tc>
           <w:p>
             <w:r>
+              <w:rPr>
+                <w:rFonts w:ascii="Aptos" w:cs="Aptos" w:eastAsia="Aptos" w:hAnsi="Aptos"/>
+                <w:sz w:val="11"/>
+                <w:szCs w:val="11"/>
+              </w:rPr>
               <w:t xml:space="preserve">3</w:t>
             </w:r>
           </w:p>
@@ -354,6 +601,11 @@
         <w:tc>
           <w:p>
             <w:r>
+              <w:rPr>
+                <w:rFonts w:ascii="Aptos" w:cs="Aptos" w:eastAsia="Aptos" w:hAnsi="Aptos"/>
+                <w:sz w:val="11"/>
+                <w:szCs w:val="11"/>
+              </w:rPr>
               <w:t xml:space="preserve">El cliente utiliza Azure Cost Management para la gestión de costos, pero hay oportunidades para optimizar aún más. Se recomienda usar Azure Advisor para recomendaciones de ahorro, Azure Reserved Instances para compromisos de ahorro y Azure Automation para apagar recursos no productivos. Estas acciones pueden reducir significativamente los costos operativos y mejorar la eficiencia del uso de recursos.</w:t>
             </w:r>
           </w:p>
@@ -363,6 +615,11 @@
         <w:tc>
           <w:p>
             <w:r>
+              <w:rPr>
+                <w:rFonts w:ascii="Aptos" w:cs="Aptos" w:eastAsia="Aptos" w:hAnsi="Aptos"/>
+                <w:sz w:val="11"/>
+                <w:szCs w:val="11"/>
+              </w:rPr>
               <w:t xml:space="preserve">Gobernanza</w:t>
             </w:r>
           </w:p>
@@ -370,6 +627,11 @@
         <w:tc>
           <w:p>
             <w:r>
+              <w:rPr>
+                <w:rFonts w:ascii="Aptos" w:cs="Aptos" w:eastAsia="Aptos" w:hAnsi="Aptos"/>
+                <w:sz w:val="11"/>
+                <w:szCs w:val="11"/>
+              </w:rPr>
               <w:t xml:space="preserve">2</w:t>
             </w:r>
           </w:p>
@@ -377,6 +639,11 @@
         <w:tc>
           <w:p>
             <w:r>
+              <w:rPr>
+                <w:rFonts w:ascii="Aptos" w:cs="Aptos" w:eastAsia="Aptos" w:hAnsi="Aptos"/>
+                <w:sz w:val="11"/>
+                <w:szCs w:val="11"/>
+              </w:rPr>
               <w:t xml:space="preserve">La gobernanza es limitada, con políticas y controles automáticos insuficientes. Se recomienda implementar Azure Policy para la aplicación automática de políticas, Azure Blueprints para plantillas de gobernanza y Microsoft Purview para el gobierno de datos. Estos servicios mejorarán el cumplimiento normativo y la gestión de recursos, asegurando que las políticas organizacionales se apliquen consistentemente.</w:t>
             </w:r>
           </w:p>
@@ -386,6 +653,11 @@
         <w:tc>
           <w:p>
             <w:r>
+              <w:rPr>
+                <w:rFonts w:ascii="Aptos" w:cs="Aptos" w:eastAsia="Aptos" w:hAnsi="Aptos"/>
+                <w:sz w:val="11"/>
+                <w:szCs w:val="11"/>
+              </w:rPr>
               <w:t xml:space="preserve">Desempeño y Eficiencia</w:t>
             </w:r>
           </w:p>
@@ -393,6 +665,11 @@
         <w:tc>
           <w:p>
             <w:r>
+              <w:rPr>
+                <w:rFonts w:ascii="Aptos" w:cs="Aptos" w:eastAsia="Aptos" w:hAnsi="Aptos"/>
+                <w:sz w:val="11"/>
+                <w:szCs w:val="11"/>
+              </w:rPr>
               <w:t xml:space="preserve">3</w:t>
             </w:r>
           </w:p>
@@ -400,6 +677,11 @@
         <w:tc>
           <w:p>
             <w:r>
+              <w:rPr>
+                <w:rFonts w:ascii="Aptos" w:cs="Aptos" w:eastAsia="Aptos" w:hAnsi="Aptos"/>
+                <w:sz w:val="11"/>
+                <w:szCs w:val="11"/>
+              </w:rPr>
               <w:t xml:space="preserve">El desempeño es adecuado, pero la eficiencia puede mejorarse con más automatización. Se recomienda usar Azure DevOps para pipelines optimizados, Azure Load Testing para pruebas de carga y Application Insights para monitoreo de rendimiento. Estos servicios ayudarán a identificar cuellos de botella y mejorar la velocidad de entrega, alineándose con las métricas DORA.</w:t>
             </w:r>
           </w:p>
@@ -409,6 +691,11 @@
         <w:tc>
           <w:p>
             <w:r>
+              <w:rPr>
+                <w:rFonts w:ascii="Aptos" w:cs="Aptos" w:eastAsia="Aptos" w:hAnsi="Aptos"/>
+                <w:sz w:val="11"/>
+                <w:szCs w:val="11"/>
+              </w:rPr>
               <w:t xml:space="preserve">Cultura y Colaboración</w:t>
             </w:r>
           </w:p>
@@ -416,6 +703,11 @@
         <w:tc>
           <w:p>
             <w:r>
+              <w:rPr>
+                <w:rFonts w:ascii="Aptos" w:cs="Aptos" w:eastAsia="Aptos" w:hAnsi="Aptos"/>
+                <w:sz w:val="11"/>
+                <w:szCs w:val="11"/>
+              </w:rPr>
               <w:t xml:space="preserve">3</w:t>
             </w:r>
           </w:p>
@@ -423,6 +715,11 @@
         <w:tc>
           <w:p>
             <w:r>
+              <w:rPr>
+                <w:rFonts w:ascii="Aptos" w:cs="Aptos" w:eastAsia="Aptos" w:hAnsi="Aptos"/>
+                <w:sz w:val="11"/>
+                <w:szCs w:val="11"/>
+              </w:rPr>
               <w:t xml:space="preserve">La cultura DevOps está en desarrollo, con una colaboración interdepartamental limitada. Se recomienda usar Azure DevOps Boards para gestión ágil, GitHub para colaboración en código y Microsoft Teams para comunicación integrada. Estas herramientas facilitarán la colaboración y la adopción de prácticas ágiles, mejorando la cohesión del equipo y la eficiencia operativa.</w:t>
             </w:r>
           </w:p>
@@ -432,6 +729,11 @@
         <w:tc>
           <w:p>
             <w:r>
+              <w:rPr>
+                <w:rFonts w:ascii="Aptos" w:cs="Aptos" w:eastAsia="Aptos" w:hAnsi="Aptos"/>
+                <w:sz w:val="11"/>
+                <w:szCs w:val="11"/>
+              </w:rPr>
               <w:t xml:space="preserve">Sostenibilidad</w:t>
             </w:r>
           </w:p>
@@ -439,6 +741,11 @@
         <w:tc>
           <w:p>
             <w:r>
+              <w:rPr>
+                <w:rFonts w:ascii="Aptos" w:cs="Aptos" w:eastAsia="Aptos" w:hAnsi="Aptos"/>
+                <w:sz w:val="11"/>
+                <w:szCs w:val="11"/>
+              </w:rPr>
               <w:t xml:space="preserve">2</w:t>
             </w:r>
           </w:p>
@@ -446,6 +753,11 @@
         <w:tc>
           <w:p>
             <w:r>
+              <w:rPr>
+                <w:rFonts w:ascii="Aptos" w:cs="Aptos" w:eastAsia="Aptos" w:hAnsi="Aptos"/>
+                <w:sz w:val="11"/>
+                <w:szCs w:val="11"/>
+              </w:rPr>
               <w:t xml:space="preserve">La sostenibilidad es baja, con una gestión de artefactos y dependencias inadecuada. Se recomienda usar Azure Container Registry para gestión de imágenes, Azure Artifacts para paquetes y GitHub Dependabot para actualización de dependencias. Estos servicios mejorarán la gestión de recursos y reducirán la deuda técnica, asegurando la escalabilidad y sostenibilidad del sistema.</w:t>
             </w:r>
           </w:p>
@@ -455,12 +767,21 @@
     <w:p>
       <w:pPr>
         <w:pStyle w:val="Heading2"/>
-      </w:pPr>
-      <w:r>
+        <w:spacing w:after="200" w:before="400"/>
+      </w:pPr>
+      <w:r>
+        <w:rPr>
+          <w:rFonts w:ascii="Aptos" w:cs="Aptos" w:eastAsia="Aptos" w:hAnsi="Aptos"/>
+          <w:sz w:val="16"/>
+          <w:szCs w:val="16"/>
+        </w:rPr>
         <w:t xml:space="preserve">Gráfico Radar: Situación Actual vs. Esperada</w:t>
       </w:r>
     </w:p>
     <w:p>
+      <w:pPr>
+        <w:spacing w:after="400"/>
+      </w:pPr>
       <w:r>
         <w:drawing>
           <wp:inline distT="0" distB="0" distL="0" distR="0">
@@ -505,12 +826,21 @@
     <w:p>
       <w:pPr>
         <w:pStyle w:val="Heading2"/>
-      </w:pPr>
-      <w:r>
+        <w:spacing w:after="200" w:before="200"/>
+      </w:pPr>
+      <w:r>
+        <w:rPr>
+          <w:rFonts w:ascii="Aptos" w:cs="Aptos" w:eastAsia="Aptos" w:hAnsi="Aptos"/>
+          <w:sz w:val="16"/>
+          <w:szCs w:val="16"/>
+        </w:rPr>
         <w:t xml:space="preserve">Gráfico de Barras: Resultados por Calificación</w:t>
       </w:r>
     </w:p>
     <w:p>
+      <w:pPr>
+        <w:spacing w:after="400"/>
+      </w:pPr>
       <w:r>
         <w:drawing>
           <wp:inline distT="0" distB="0" distL="0" distR="0">
@@ -555,8 +885,14 @@
     <w:p>
       <w:pPr>
         <w:pStyle w:val="Heading1"/>
-      </w:pPr>
-      <w:r>
+        <w:spacing w:after="300"/>
+      </w:pPr>
+      <w:r>
+        <w:rPr>
+          <w:rFonts w:ascii="Aptos" w:cs="Aptos" w:eastAsia="Aptos" w:hAnsi="Aptos"/>
+          <w:sz w:val="24"/>
+          <w:szCs w:val="24"/>
+        </w:rPr>
         <w:t xml:space="preserve">Recomendaciones</w:t>
       </w:r>
     </w:p>
@@ -583,6 +919,11 @@
         <w:tc>
           <w:p>
             <w:r>
+              <w:rPr>
+                <w:rFonts w:ascii="Aptos" w:cs="Aptos" w:eastAsia="Aptos" w:hAnsi="Aptos"/>
+                <w:sz w:val="11"/>
+                <w:szCs w:val="11"/>
+              </w:rPr>
               <w:t xml:space="preserve">ID</w:t>
             </w:r>
           </w:p>
@@ -590,6 +931,11 @@
         <w:tc>
           <w:p>
             <w:r>
+              <w:rPr>
+                <w:rFonts w:ascii="Aptos" w:cs="Aptos" w:eastAsia="Aptos" w:hAnsi="Aptos"/>
+                <w:sz w:val="11"/>
+                <w:szCs w:val="11"/>
+              </w:rPr>
               <w:t xml:space="preserve">Descripción</w:t>
             </w:r>
           </w:p>
@@ -597,6 +943,11 @@
         <w:tc>
           <w:p>
             <w:r>
+              <w:rPr>
+                <w:rFonts w:ascii="Aptos" w:cs="Aptos" w:eastAsia="Aptos" w:hAnsi="Aptos"/>
+                <w:sz w:val="11"/>
+                <w:szCs w:val="11"/>
+              </w:rPr>
               <w:t xml:space="preserve">Servicio Azure</w:t>
             </w:r>
           </w:p>
@@ -604,6 +955,11 @@
         <w:tc>
           <w:p>
             <w:r>
+              <w:rPr>
+                <w:rFonts w:ascii="Aptos" w:cs="Aptos" w:eastAsia="Aptos" w:hAnsi="Aptos"/>
+                <w:sz w:val="11"/>
+                <w:szCs w:val="11"/>
+              </w:rPr>
               <w:t xml:space="preserve">Prioridad</w:t>
             </w:r>
           </w:p>
@@ -611,6 +967,11 @@
         <w:tc>
           <w:p>
             <w:r>
+              <w:rPr>
+                <w:rFonts w:ascii="Aptos" w:cs="Aptos" w:eastAsia="Aptos" w:hAnsi="Aptos"/>
+                <w:sz w:val="11"/>
+                <w:szCs w:val="11"/>
+              </w:rPr>
               <w:t xml:space="preserve">Impacto Esperado</w:t>
             </w:r>
           </w:p>
@@ -618,11 +979,25 @@
       </w:tr>
       <w:tr>
         <w:tc>
-          <w:p/>
-        </w:tc>
-        <w:tc>
-          <w:p>
-            <w:r>
+          <w:p>
+            <w:r>
+              <w:rPr>
+                <w:rFonts w:ascii="Aptos" w:cs="Aptos" w:eastAsia="Aptos" w:hAnsi="Aptos"/>
+                <w:sz w:val="11"/>
+                <w:szCs w:val="11"/>
+              </w:rPr>
+              <w:t xml:space="default"/>
+            </w:r>
+          </w:p>
+        </w:tc>
+        <w:tc>
+          <w:p>
+            <w:r>
+              <w:rPr>
+                <w:rFonts w:ascii="Aptos" w:cs="Aptos" w:eastAsia="Aptos" w:hAnsi="Aptos"/>
+                <w:sz w:val="11"/>
+                <w:szCs w:val="11"/>
+              </w:rPr>
               <w:t xml:space="preserve">Implementar Azure Monitor para mejorar la observabilidad y el monitoreo proactivo del sistema.</w:t>
             </w:r>
           </w:p>
@@ -630,6 +1005,11 @@
         <w:tc>
           <w:p>
             <w:r>
+              <w:rPr>
+                <w:rFonts w:ascii="Aptos" w:cs="Aptos" w:eastAsia="Aptos" w:hAnsi="Aptos"/>
+                <w:sz w:val="11"/>
+                <w:szCs w:val="11"/>
+              </w:rPr>
               <w:t xml:space="preserve">Azure Monitor</w:t>
             </w:r>
           </w:p>
@@ -637,6 +1017,11 @@
         <w:tc>
           <w:p>
             <w:r>
+              <w:rPr>
+                <w:rFonts w:ascii="Aptos" w:cs="Aptos" w:eastAsia="Aptos" w:hAnsi="Aptos"/>
+                <w:sz w:val="11"/>
+                <w:szCs w:val="11"/>
+              </w:rPr>
               <w:t xml:space="preserve">ALTA</w:t>
             </w:r>
           </w:p>
@@ -644,6 +1029,11 @@
         <w:tc>
           <w:p>
             <w:r>
+              <w:rPr>
+                <w:rFonts w:ascii="Aptos" w:cs="Aptos" w:eastAsia="Aptos" w:hAnsi="Aptos"/>
+                <w:sz w:val="11"/>
+                <w:szCs w:val="11"/>
+              </w:rPr>
               <w:t xml:space="preserve">Mejorará la capacidad de respuesta a incidentes y reducirá el tiempo de inactividad.</w:t>
             </w:r>
           </w:p>
@@ -651,11 +1041,25 @@
       </w:tr>
       <w:tr>
         <w:tc>
-          <w:p/>
-        </w:tc>
-        <w:tc>
-          <w:p>
-            <w:r>
+          <w:p>
+            <w:r>
+              <w:rPr>
+                <w:rFonts w:ascii="Aptos" w:cs="Aptos" w:eastAsia="Aptos" w:hAnsi="Aptos"/>
+                <w:sz w:val="11"/>
+                <w:szCs w:val="11"/>
+              </w:rPr>
+              <w:t xml:space="default"/>
+            </w:r>
+          </w:p>
+        </w:tc>
+        <w:tc>
+          <w:p>
+            <w:r>
+              <w:rPr>
+                <w:rFonts w:ascii="Aptos" w:cs="Aptos" w:eastAsia="Aptos" w:hAnsi="Aptos"/>
+                <w:sz w:val="11"/>
+                <w:szCs w:val="11"/>
+              </w:rPr>
               <w:t xml:space="preserve">Utilizar Azure Key Vault para la gestión segura de secretos y claves API.</w:t>
             </w:r>
           </w:p>
@@ -663,6 +1067,11 @@
         <w:tc>
           <w:p>
             <w:r>
+              <w:rPr>
+                <w:rFonts w:ascii="Aptos" w:cs="Aptos" w:eastAsia="Aptos" w:hAnsi="Aptos"/>
+                <w:sz w:val="11"/>
+                <w:szCs w:val="11"/>
+              </w:rPr>
               <w:t xml:space="preserve">Azure Key Vault</w:t>
             </w:r>
           </w:p>
@@ -670,6 +1079,11 @@
         <w:tc>
           <w:p>
             <w:r>
+              <w:rPr>
+                <w:rFonts w:ascii="Aptos" w:cs="Aptos" w:eastAsia="Aptos" w:hAnsi="Aptos"/>
+                <w:sz w:val="11"/>
+                <w:szCs w:val="11"/>
+              </w:rPr>
               <w:t xml:space="preserve">ALTA</w:t>
             </w:r>
           </w:p>
@@ -677,6 +1091,11 @@
         <w:tc>
           <w:p>
             <w:r>
+              <w:rPr>
+                <w:rFonts w:ascii="Aptos" w:cs="Aptos" w:eastAsia="Aptos" w:hAnsi="Aptos"/>
+                <w:sz w:val="11"/>
+                <w:szCs w:val="11"/>
+              </w:rPr>
               <w:t xml:space="preserve">Aumentará la seguridad de la información sensible y reducirá el riesgo de exposición.</w:t>
             </w:r>
           </w:p>
@@ -684,11 +1103,25 @@
       </w:tr>
       <w:tr>
         <w:tc>
-          <w:p/>
-        </w:tc>
-        <w:tc>
-          <w:p>
-            <w:r>
+          <w:p>
+            <w:r>
+              <w:rPr>
+                <w:rFonts w:ascii="Aptos" w:cs="Aptos" w:eastAsia="Aptos" w:hAnsi="Aptos"/>
+                <w:sz w:val="11"/>
+                <w:szCs w:val="11"/>
+              </w:rPr>
+              <w:t xml:space="default"/>
+            </w:r>
+          </w:p>
+        </w:tc>
+        <w:tc>
+          <w:p>
+            <w:r>
+              <w:rPr>
+                <w:rFonts w:ascii="Aptos" w:cs="Aptos" w:eastAsia="Aptos" w:hAnsi="Aptos"/>
+                <w:sz w:val="11"/>
+                <w:szCs w:val="11"/>
+              </w:rPr>
               <w:t xml:space="preserve">Configurar GitHub Advanced Security para escaneo de código y detección de vulnerabilidades.</w:t>
             </w:r>
           </w:p>
@@ -696,6 +1129,11 @@
         <w:tc>
           <w:p>
             <w:r>
+              <w:rPr>
+                <w:rFonts w:ascii="Aptos" w:cs="Aptos" w:eastAsia="Aptos" w:hAnsi="Aptos"/>
+                <w:sz w:val="11"/>
+                <w:szCs w:val="11"/>
+              </w:rPr>
               <w:t xml:space="preserve">GitHub Advanced Security</w:t>
             </w:r>
           </w:p>
@@ -703,6 +1141,11 @@
         <w:tc>
           <w:p>
             <w:r>
+              <w:rPr>
+                <w:rFonts w:ascii="Aptos" w:cs="Aptos" w:eastAsia="Aptos" w:hAnsi="Aptos"/>
+                <w:sz w:val="11"/>
+                <w:szCs w:val="11"/>
+              </w:rPr>
               <w:t xml:space="preserve">ALTA</w:t>
             </w:r>
           </w:p>
@@ -710,6 +1153,11 @@
         <w:tc>
           <w:p>
             <w:r>
+              <w:rPr>
+                <w:rFonts w:ascii="Aptos" w:cs="Aptos" w:eastAsia="Aptos" w:hAnsi="Aptos"/>
+                <w:sz w:val="11"/>
+                <w:szCs w:val="11"/>
+              </w:rPr>
               <w:t xml:space="preserve">Reducirá las vulnerabilidades de seguridad en el código y mejorará la calidad del software.</w:t>
             </w:r>
           </w:p>
@@ -717,11 +1165,25 @@
       </w:tr>
       <w:tr>
         <w:tc>
-          <w:p/>
-        </w:tc>
-        <w:tc>
-          <w:p>
-            <w:r>
+          <w:p>
+            <w:r>
+              <w:rPr>
+                <w:rFonts w:ascii="Aptos" w:cs="Aptos" w:eastAsia="Aptos" w:hAnsi="Aptos"/>
+                <w:sz w:val="11"/>
+                <w:szCs w:val="11"/>
+              </w:rPr>
+              <w:t xml:space="default"/>
+            </w:r>
+          </w:p>
+        </w:tc>
+        <w:tc>
+          <w:p>
+            <w:r>
+              <w:rPr>
+                <w:rFonts w:ascii="Aptos" w:cs="Aptos" w:eastAsia="Aptos" w:hAnsi="Aptos"/>
+                <w:sz w:val="11"/>
+                <w:szCs w:val="11"/>
+              </w:rPr>
               <w:t xml:space="preserve">Implementar Azure Site Recovery para asegurar la recuperación ante desastres.</w:t>
             </w:r>
           </w:p>
@@ -729,6 +1191,11 @@
         <w:tc>
           <w:p>
             <w:r>
+              <w:rPr>
+                <w:rFonts w:ascii="Aptos" w:cs="Aptos" w:eastAsia="Aptos" w:hAnsi="Aptos"/>
+                <w:sz w:val="11"/>
+                <w:szCs w:val="11"/>
+              </w:rPr>
               <w:t xml:space="preserve">Azure Site Recovery</w:t>
             </w:r>
           </w:p>
@@ -736,6 +1203,11 @@
         <w:tc>
           <w:p>
             <w:r>
+              <w:rPr>
+                <w:rFonts w:ascii="Aptos" w:cs="Aptos" w:eastAsia="Aptos" w:hAnsi="Aptos"/>
+                <w:sz w:val="11"/>
+                <w:szCs w:val="11"/>
+              </w:rPr>
               <w:t xml:space="preserve">MEDIA</w:t>
             </w:r>
           </w:p>
@@ -743,6 +1215,11 @@
         <w:tc>
           <w:p>
             <w:r>
+              <w:rPr>
+                <w:rFonts w:ascii="Aptos" w:cs="Aptos" w:eastAsia="Aptos" w:hAnsi="Aptos"/>
+                <w:sz w:val="11"/>
+                <w:szCs w:val="11"/>
+              </w:rPr>
               <w:t xml:space="preserve">Asegurará la continuidad del negocio en caso de fallos críticos.</w:t>
             </w:r>
           </w:p>
@@ -750,11 +1227,25 @@
       </w:tr>
       <w:tr>
         <w:tc>
-          <w:p/>
-        </w:tc>
-        <w:tc>
-          <w:p>
-            <w:r>
+          <w:p>
+            <w:r>
+              <w:rPr>
+                <w:rFonts w:ascii="Aptos" w:cs="Aptos" w:eastAsia="Aptos" w:hAnsi="Aptos"/>
+                <w:sz w:val="11"/>
+                <w:szCs w:val="11"/>
+              </w:rPr>
+              <w:t xml:space="default"/>
+            </w:r>
+          </w:p>
+        </w:tc>
+        <w:tc>
+          <w:p>
+            <w:r>
+              <w:rPr>
+                <w:rFonts w:ascii="Aptos" w:cs="Aptos" w:eastAsia="Aptos" w:hAnsi="Aptos"/>
+                <w:sz w:val="11"/>
+                <w:szCs w:val="11"/>
+              </w:rPr>
               <w:t xml:space="preserve">Utilizar Azure DevOps para optimizar los pipelines de CI/CD y mejorar la eficiencia del despliegue.</w:t>
             </w:r>
           </w:p>
@@ -762,6 +1253,11 @@
         <w:tc>
           <w:p>
             <w:r>
+              <w:rPr>
+                <w:rFonts w:ascii="Aptos" w:cs="Aptos" w:eastAsia="Aptos" w:hAnsi="Aptos"/>
+                <w:sz w:val="11"/>
+                <w:szCs w:val="11"/>
+              </w:rPr>
               <w:t xml:space="preserve">Azure DevOps</w:t>
             </w:r>
           </w:p>
@@ -769,6 +1265,11 @@
         <w:tc>
           <w:p>
             <w:r>
+              <w:rPr>
+                <w:rFonts w:ascii="Aptos" w:cs="Aptos" w:eastAsia="Aptos" w:hAnsi="Aptos"/>
+                <w:sz w:val="11"/>
+                <w:szCs w:val="11"/>
+              </w:rPr>
               <w:t xml:space="preserve">MEDIA</w:t>
             </w:r>
           </w:p>
@@ -776,6 +1277,11 @@
         <w:tc>
           <w:p>
             <w:r>
+              <w:rPr>
+                <w:rFonts w:ascii="Aptos" w:cs="Aptos" w:eastAsia="Aptos" w:hAnsi="Aptos"/>
+                <w:sz w:val="11"/>
+                <w:szCs w:val="11"/>
+              </w:rPr>
               <w:t xml:space="preserve">Aumentará la velocidad de entrega y reducirá el tiempo de implementación.</w:t>
             </w:r>
           </w:p>
@@ -783,11 +1289,25 @@
       </w:tr>
       <w:tr>
         <w:tc>
-          <w:p/>
-        </w:tc>
-        <w:tc>
-          <w:p>
-            <w:r>
+          <w:p>
+            <w:r>
+              <w:rPr>
+                <w:rFonts w:ascii="Aptos" w:cs="Aptos" w:eastAsia="Aptos" w:hAnsi="Aptos"/>
+                <w:sz w:val="11"/>
+                <w:szCs w:val="11"/>
+              </w:rPr>
+              <w:t xml:space="default"/>
+            </w:r>
+          </w:p>
+        </w:tc>
+        <w:tc>
+          <w:p>
+            <w:r>
+              <w:rPr>
+                <w:rFonts w:ascii="Aptos" w:cs="Aptos" w:eastAsia="Aptos" w:hAnsi="Aptos"/>
+                <w:sz w:val="11"/>
+                <w:szCs w:val="11"/>
+              </w:rPr>
               <w:t xml:space="preserve">Implementar Azure Policy para asegurar el cumplimiento normativo y la aplicación de políticas.</w:t>
             </w:r>
           </w:p>
@@ -795,6 +1315,11 @@
         <w:tc>
           <w:p>
             <w:r>
+              <w:rPr>
+                <w:rFonts w:ascii="Aptos" w:cs="Aptos" w:eastAsia="Aptos" w:hAnsi="Aptos"/>
+                <w:sz w:val="11"/>
+                <w:szCs w:val="11"/>
+              </w:rPr>
               <w:t xml:space="preserve">Azure Policy</w:t>
             </w:r>
           </w:p>
@@ -802,6 +1327,11 @@
         <w:tc>
           <w:p>
             <w:r>
+              <w:rPr>
+                <w:rFonts w:ascii="Aptos" w:cs="Aptos" w:eastAsia="Aptos" w:hAnsi="Aptos"/>
+                <w:sz w:val="11"/>
+                <w:szCs w:val="11"/>
+              </w:rPr>
               <w:t xml:space="preserve">MEDIA</w:t>
             </w:r>
           </w:p>
@@ -809,6 +1339,11 @@
         <w:tc>
           <w:p>
             <w:r>
+              <w:rPr>
+                <w:rFonts w:ascii="Aptos" w:cs="Aptos" w:eastAsia="Aptos" w:hAnsi="Aptos"/>
+                <w:sz w:val="11"/>
+                <w:szCs w:val="11"/>
+              </w:rPr>
               <w:t xml:space="preserve">Mejorará el cumplimiento normativo y la gestión de recursos.</w:t>
             </w:r>
           </w:p>
@@ -816,11 +1351,25 @@
       </w:tr>
       <w:tr>
         <w:tc>
-          <w:p/>
-        </w:tc>
-        <w:tc>
-          <w:p>
-            <w:r>
+          <w:p>
+            <w:r>
+              <w:rPr>
+                <w:rFonts w:ascii="Aptos" w:cs="Aptos" w:eastAsia="Aptos" w:hAnsi="Aptos"/>
+                <w:sz w:val="11"/>
+                <w:szCs w:val="11"/>
+              </w:rPr>
+              <w:t xml:space="default"/>
+            </w:r>
+          </w:p>
+        </w:tc>
+        <w:tc>
+          <w:p>
+            <w:r>
+              <w:rPr>
+                <w:rFonts w:ascii="Aptos" w:cs="Aptos" w:eastAsia="Aptos" w:hAnsi="Aptos"/>
+                <w:sz w:val="11"/>
+                <w:szCs w:val="11"/>
+              </w:rPr>
               <w:t xml:space="preserve">Configurar Azure Load Testing para realizar pruebas de carga y asegurar el rendimiento del sistema.</w:t>
             </w:r>
           </w:p>
@@ -828,6 +1377,11 @@
         <w:tc>
           <w:p>
             <w:r>
+              <w:rPr>
+                <w:rFonts w:ascii="Aptos" w:cs="Aptos" w:eastAsia="Aptos" w:hAnsi="Aptos"/>
+                <w:sz w:val="11"/>
+                <w:szCs w:val="11"/>
+              </w:rPr>
               <w:t xml:space="preserve">Azure Load Testing</w:t>
             </w:r>
           </w:p>
@@ -835,6 +1389,11 @@
         <w:tc>
           <w:p>
             <w:r>
+              <w:rPr>
+                <w:rFonts w:ascii="Aptos" w:cs="Aptos" w:eastAsia="Aptos" w:hAnsi="Aptos"/>
+                <w:sz w:val="11"/>
+                <w:szCs w:val="11"/>
+              </w:rPr>
               <w:t xml:space="preserve">BAJA</w:t>
             </w:r>
           </w:p>
@@ -842,6 +1401,11 @@
         <w:tc>
           <w:p>
             <w:r>
+              <w:rPr>
+                <w:rFonts w:ascii="Aptos" w:cs="Aptos" w:eastAsia="Aptos" w:hAnsi="Aptos"/>
+                <w:sz w:val="11"/>
+                <w:szCs w:val="11"/>
+              </w:rPr>
               <w:t xml:space="preserve">Identificará cuellos de botella y mejorará el rendimiento del sistema.</w:t>
             </w:r>
           </w:p>
@@ -849,11 +1413,25 @@
       </w:tr>
       <w:tr>
         <w:tc>
-          <w:p/>
-        </w:tc>
-        <w:tc>
-          <w:p>
-            <w:r>
+          <w:p>
+            <w:r>
+              <w:rPr>
+                <w:rFonts w:ascii="Aptos" w:cs="Aptos" w:eastAsia="Aptos" w:hAnsi="Aptos"/>
+                <w:sz w:val="11"/>
+                <w:szCs w:val="11"/>
+              </w:rPr>
+              <w:t xml:space="default"/>
+            </w:r>
+          </w:p>
+        </w:tc>
+        <w:tc>
+          <w:p>
+            <w:r>
+              <w:rPr>
+                <w:rFonts w:ascii="Aptos" w:cs="Aptos" w:eastAsia="Aptos" w:hAnsi="Aptos"/>
+                <w:sz w:val="11"/>
+                <w:szCs w:val="11"/>
+              </w:rPr>
               <w:t xml:space="preserve">Utilizar Azure Artifacts para gestionar paquetes y dependencias de manera eficiente.</w:t>
             </w:r>
           </w:p>
@@ -861,6 +1439,11 @@
         <w:tc>
           <w:p>
             <w:r>
+              <w:rPr>
+                <w:rFonts w:ascii="Aptos" w:cs="Aptos" w:eastAsia="Aptos" w:hAnsi="Aptos"/>
+                <w:sz w:val="11"/>
+                <w:szCs w:val="11"/>
+              </w:rPr>
               <w:t xml:space="preserve">Azure Artifacts</w:t>
             </w:r>
           </w:p>
@@ -868,6 +1451,11 @@
         <w:tc>
           <w:p>
             <w:r>
+              <w:rPr>
+                <w:rFonts w:ascii="Aptos" w:cs="Aptos" w:eastAsia="Aptos" w:hAnsi="Aptos"/>
+                <w:sz w:val="11"/>
+                <w:szCs w:val="11"/>
+              </w:rPr>
               <w:t xml:space="preserve">BAJA</w:t>
             </w:r>
           </w:p>
@@ -875,6 +1463,11 @@
         <w:tc>
           <w:p>
             <w:r>
+              <w:rPr>
+                <w:rFonts w:ascii="Aptos" w:cs="Aptos" w:eastAsia="Aptos" w:hAnsi="Aptos"/>
+                <w:sz w:val="11"/>
+                <w:szCs w:val="11"/>
+              </w:rPr>
               <w:t xml:space="preserve">Mejorará la gestión de dependencias y reducirá la deuda técnica.</w:t>
             </w:r>
           </w:p>
@@ -882,11 +1475,25 @@
       </w:tr>
       <w:tr>
         <w:tc>
-          <w:p/>
-        </w:tc>
-        <w:tc>
-          <w:p>
-            <w:r>
+          <w:p>
+            <w:r>
+              <w:rPr>
+                <w:rFonts w:ascii="Aptos" w:cs="Aptos" w:eastAsia="Aptos" w:hAnsi="Aptos"/>
+                <w:sz w:val="11"/>
+                <w:szCs w:val="11"/>
+              </w:rPr>
+              <w:t xml:space="default"/>
+            </w:r>
+          </w:p>
+        </w:tc>
+        <w:tc>
+          <w:p>
+            <w:r>
+              <w:rPr>
+                <w:rFonts w:ascii="Aptos" w:cs="Aptos" w:eastAsia="Aptos" w:hAnsi="Aptos"/>
+                <w:sz w:val="11"/>
+                <w:szCs w:val="11"/>
+              </w:rPr>
               <w:t xml:space="preserve">Implementar Azure Automation para automatizar tareas repetitivas y mejorar la eficiencia operativa.</w:t>
             </w:r>
           </w:p>
@@ -894,6 +1501,11 @@
         <w:tc>
           <w:p>
             <w:r>
+              <w:rPr>
+                <w:rFonts w:ascii="Aptos" w:cs="Aptos" w:eastAsia="Aptos" w:hAnsi="Aptos"/>
+                <w:sz w:val="11"/>
+                <w:szCs w:val="11"/>
+              </w:rPr>
               <w:t xml:space="preserve">Azure Automation</w:t>
             </w:r>
           </w:p>
@@ -901,6 +1513,11 @@
         <w:tc>
           <w:p>
             <w:r>
+              <w:rPr>
+                <w:rFonts w:ascii="Aptos" w:cs="Aptos" w:eastAsia="Aptos" w:hAnsi="Aptos"/>
+                <w:sz w:val="11"/>
+                <w:szCs w:val="11"/>
+              </w:rPr>
               <w:t xml:space="preserve">MEDIA</w:t>
             </w:r>
           </w:p>
@@ -908,6 +1525,11 @@
         <w:tc>
           <w:p>
             <w:r>
+              <w:rPr>
+                <w:rFonts w:ascii="Aptos" w:cs="Aptos" w:eastAsia="Aptos" w:hAnsi="Aptos"/>
+                <w:sz w:val="11"/>
+                <w:szCs w:val="11"/>
+              </w:rPr>
               <w:t xml:space="preserve">Reducirá el tiempo dedicado a tareas manuales y mejorará la eficiencia operativa.</w:t>
             </w:r>
           </w:p>
@@ -915,11 +1537,25 @@
       </w:tr>
       <w:tr>
         <w:tc>
-          <w:p/>
-        </w:tc>
-        <w:tc>
-          <w:p>
-            <w:r>
+          <w:p>
+            <w:r>
+              <w:rPr>
+                <w:rFonts w:ascii="Aptos" w:cs="Aptos" w:eastAsia="Aptos" w:hAnsi="Aptos"/>
+                <w:sz w:val="11"/>
+                <w:szCs w:val="11"/>
+              </w:rPr>
+              <w:t xml:space="default"/>
+            </w:r>
+          </w:p>
+        </w:tc>
+        <w:tc>
+          <w:p>
+            <w:r>
+              <w:rPr>
+                <w:rFonts w:ascii="Aptos" w:cs="Aptos" w:eastAsia="Aptos" w:hAnsi="Aptos"/>
+                <w:sz w:val="11"/>
+                <w:szCs w:val="11"/>
+              </w:rPr>
               <w:t xml:space="preserve">Configurar Microsoft Defender for Cloud para proteger las cargas de trabajo en la nube.</w:t>
             </w:r>
           </w:p>
@@ -927,6 +1563,11 @@
         <w:tc>
           <w:p>
             <w:r>
+              <w:rPr>
+                <w:rFonts w:ascii="Aptos" w:cs="Aptos" w:eastAsia="Aptos" w:hAnsi="Aptos"/>
+                <w:sz w:val="11"/>
+                <w:szCs w:val="11"/>
+              </w:rPr>
               <w:t xml:space="preserve">Microsoft Defender for Cloud</w:t>
             </w:r>
           </w:p>
@@ -934,6 +1575,11 @@
         <w:tc>
           <w:p>
             <w:r>
+              <w:rPr>
+                <w:rFonts w:ascii="Aptos" w:cs="Aptos" w:eastAsia="Aptos" w:hAnsi="Aptos"/>
+                <w:sz w:val="11"/>
+                <w:szCs w:val="11"/>
+              </w:rPr>
               <w:t xml:space="preserve">ALTA</w:t>
             </w:r>
           </w:p>
@@ -941,6 +1587,11 @@
         <w:tc>
           <w:p>
             <w:r>
+              <w:rPr>
+                <w:rFonts w:ascii="Aptos" w:cs="Aptos" w:eastAsia="Aptos" w:hAnsi="Aptos"/>
+                <w:sz w:val="11"/>
+                <w:szCs w:val="11"/>
+              </w:rPr>
               <w:t xml:space="preserve">Aumentará la seguridad de las cargas de trabajo y reducirá el riesgo de ataques.</w:t>
             </w:r>
           </w:p>
@@ -950,44 +1601,83 @@
     <w:p>
       <w:pPr>
         <w:pStyle w:val="Heading1"/>
-      </w:pPr>
-      <w:r>
+        <w:spacing w:after="300"/>
+      </w:pPr>
+      <w:r>
+        <w:rPr>
+          <w:rFonts w:ascii="Aptos" w:cs="Aptos" w:eastAsia="Aptos" w:hAnsi="Aptos"/>
+          <w:sz w:val="24"/>
+          <w:szCs w:val="24"/>
+        </w:rPr>
         <w:t xml:space="preserve">Plan de Trabajo</w:t>
       </w:r>
     </w:p>
     <w:p>
-      <w:r>
-        <w:rPr>
+      <w:pPr>
+        <w:spacing w:after="200"/>
+      </w:pPr>
+      <w:r>
+        <w:rPr>
+          <w:rFonts w:ascii="Aptos" w:cs="Aptos" w:eastAsia="Aptos" w:hAnsi="Aptos"/>
           <w:b/>
           <w:bCs/>
+          <w:sz w:val="11"/>
+          <w:szCs w:val="11"/>
         </w:rPr>
         <w:t xml:space="preserve">Horas máximas: </w:t>
       </w:r>
       <w:r>
+        <w:rPr>
+          <w:rFonts w:ascii="Aptos" w:cs="Aptos" w:eastAsia="Aptos" w:hAnsi="Aptos"/>
+          <w:sz w:val="11"/>
+          <w:szCs w:val="11"/>
+        </w:rPr>
         <w:t xml:space="preserve">400</w:t>
       </w:r>
     </w:p>
     <w:p>
-      <w:r>
-        <w:rPr>
+      <w:pPr>
+        <w:spacing w:after="200"/>
+      </w:pPr>
+      <w:r>
+        <w:rPr>
+          <w:rFonts w:ascii="Aptos" w:cs="Aptos" w:eastAsia="Aptos" w:hAnsi="Aptos"/>
           <w:b/>
           <w:bCs/>
+          <w:sz w:val="11"/>
+          <w:szCs w:val="11"/>
         </w:rPr>
         <w:t xml:space="preserve">Periodo: </w:t>
       </w:r>
       <w:r>
+        <w:rPr>
+          <w:rFonts w:ascii="Aptos" w:cs="Aptos" w:eastAsia="Aptos" w:hAnsi="Aptos"/>
+          <w:sz w:val="11"/>
+          <w:szCs w:val="11"/>
+        </w:rPr>
         <w:t xml:space="preserve">4 meses</w:t>
       </w:r>
     </w:p>
     <w:p>
-      <w:r>
-        <w:rPr>
+      <w:pPr>
+        <w:spacing w:after="300"/>
+      </w:pPr>
+      <w:r>
+        <w:rPr>
+          <w:rFonts w:ascii="Aptos" w:cs="Aptos" w:eastAsia="Aptos" w:hAnsi="Aptos"/>
           <w:b/>
           <w:bCs/>
+          <w:sz w:val="11"/>
+          <w:szCs w:val="11"/>
         </w:rPr>
         <w:t xml:space="preserve">Horas semanales por recurso: </w:t>
       </w:r>
       <w:r>
+        <w:rPr>
+          <w:rFonts w:ascii="Aptos" w:cs="Aptos" w:eastAsia="Aptos" w:hAnsi="Aptos"/>
+          <w:sz w:val="11"/>
+          <w:szCs w:val="11"/>
+        </w:rPr>
         <w:t xml:space="preserve">40</w:t>
       </w:r>
     </w:p>
@@ -1015,6 +1705,11 @@
         <w:tc>
           <w:p>
             <w:r>
+              <w:rPr>
+                <w:rFonts w:ascii="Aptos" w:cs="Aptos" w:eastAsia="Aptos" w:hAnsi="Aptos"/>
+                <w:sz w:val="11"/>
+                <w:szCs w:val="11"/>
+              </w:rPr>
               <w:t xml:space="preserve">ID</w:t>
             </w:r>
           </w:p>
@@ -1022,6 +1717,11 @@
         <w:tc>
           <w:p>
             <w:r>
+              <w:rPr>
+                <w:rFonts w:ascii="Aptos" w:cs="Aptos" w:eastAsia="Aptos" w:hAnsi="Aptos"/>
+                <w:sz w:val="11"/>
+                <w:szCs w:val="11"/>
+              </w:rPr>
               <w:t xml:space="preserve">Descripción</w:t>
             </w:r>
           </w:p>
@@ -1029,6 +1729,11 @@
         <w:tc>
           <w:p>
             <w:r>
+              <w:rPr>
+                <w:rFonts w:ascii="Aptos" w:cs="Aptos" w:eastAsia="Aptos" w:hAnsi="Aptos"/>
+                <w:sz w:val="11"/>
+                <w:szCs w:val="11"/>
+              </w:rPr>
               <w:t xml:space="preserve">Horas</w:t>
             </w:r>
           </w:p>
@@ -1036,6 +1741,11 @@
         <w:tc>
           <w:p>
             <w:r>
+              <w:rPr>
+                <w:rFonts w:ascii="Aptos" w:cs="Aptos" w:eastAsia="Aptos" w:hAnsi="Aptos"/>
+                <w:sz w:val="11"/>
+                <w:szCs w:val="11"/>
+              </w:rPr>
               <w:t xml:space="preserve">Dependencia</w:t>
             </w:r>
           </w:p>
@@ -1043,6 +1753,11 @@
         <w:tc>
           <w:p>
             <w:r>
+              <w:rPr>
+                <w:rFonts w:ascii="Aptos" w:cs="Aptos" w:eastAsia="Aptos" w:hAnsi="Aptos"/>
+                <w:sz w:val="11"/>
+                <w:szCs w:val="11"/>
+              </w:rPr>
               <w:t xml:space="preserve">Rol</w:t>
             </w:r>
           </w:p>
@@ -1050,6 +1765,11 @@
         <w:tc>
           <w:p>
             <w:r>
+              <w:rPr>
+                <w:rFonts w:ascii="Aptos" w:cs="Aptos" w:eastAsia="Aptos" w:hAnsi="Aptos"/>
+                <w:sz w:val="11"/>
+                <w:szCs w:val="11"/>
+              </w:rPr>
               <w:t xml:space="preserve">Fase</w:t>
             </w:r>
           </w:p>
@@ -1059,6 +1779,11 @@
         <w:tc>
           <w:p>
             <w:r>
+              <w:rPr>
+                <w:rFonts w:ascii="Aptos" w:cs="Aptos" w:eastAsia="Aptos" w:hAnsi="Aptos"/>
+                <w:sz w:val="11"/>
+                <w:szCs w:val="11"/>
+              </w:rPr>
               <w:t xml:space="preserve">T1</w:t>
             </w:r>
           </w:p>
@@ -1066,6 +1791,11 @@
         <w:tc>
           <w:p>
             <w:r>
+              <w:rPr>
+                <w:rFonts w:ascii="Aptos" w:cs="Aptos" w:eastAsia="Aptos" w:hAnsi="Aptos"/>
+                <w:sz w:val="11"/>
+                <w:szCs w:val="11"/>
+              </w:rPr>
               <w:t xml:space="preserve">Implementar escaneo de código en el pipeline mediante la integración de GitHub Advanced Security para detectar vulnerabilidades y secretos expuestos</w:t>
             </w:r>
           </w:p>
@@ -1073,6 +1803,11 @@
         <w:tc>
           <w:p>
             <w:r>
+              <w:rPr>
+                <w:rFonts w:ascii="Aptos" w:cs="Aptos" w:eastAsia="Aptos" w:hAnsi="Aptos"/>
+                <w:sz w:val="11"/>
+                <w:szCs w:val="11"/>
+              </w:rPr>
               <w:t xml:space="preserve">40</w:t>
             </w:r>
           </w:p>
@@ -1080,6 +1815,11 @@
         <w:tc>
           <w:p>
             <w:r>
+              <w:rPr>
+                <w:rFonts w:ascii="Aptos" w:cs="Aptos" w:eastAsia="Aptos" w:hAnsi="Aptos"/>
+                <w:sz w:val="11"/>
+                <w:szCs w:val="11"/>
+              </w:rPr>
               <w:t xml:space="preserve"/>
             </w:r>
           </w:p>
@@ -1087,6 +1827,11 @@
         <w:tc>
           <w:p>
             <w:r>
+              <w:rPr>
+                <w:rFonts w:ascii="Aptos" w:cs="Aptos" w:eastAsia="Aptos" w:hAnsi="Aptos"/>
+                <w:sz w:val="11"/>
+                <w:szCs w:val="11"/>
+              </w:rPr>
               <w:t xml:space="preserve">DevOps Engineer</w:t>
             </w:r>
           </w:p>
@@ -1094,6 +1839,11 @@
         <w:tc>
           <w:p>
             <w:r>
+              <w:rPr>
+                <w:rFonts w:ascii="Aptos" w:cs="Aptos" w:eastAsia="Aptos" w:hAnsi="Aptos"/>
+                <w:sz w:val="11"/>
+                <w:szCs w:val="11"/>
+              </w:rPr>
               <w:t xml:space="preserve">MES_1</w:t>
             </w:r>
           </w:p>
@@ -1103,6 +1853,11 @@
         <w:tc>
           <w:p>
             <w:r>
+              <w:rPr>
+                <w:rFonts w:ascii="Aptos" w:cs="Aptos" w:eastAsia="Aptos" w:hAnsi="Aptos"/>
+                <w:sz w:val="11"/>
+                <w:szCs w:val="11"/>
+              </w:rPr>
               <w:t xml:space="preserve">T2</w:t>
             </w:r>
           </w:p>
@@ -1110,6 +1865,11 @@
         <w:tc>
           <w:p>
             <w:r>
+              <w:rPr>
+                <w:rFonts w:ascii="Aptos" w:cs="Aptos" w:eastAsia="Aptos" w:hAnsi="Aptos"/>
+                <w:sz w:val="11"/>
+                <w:szCs w:val="11"/>
+              </w:rPr>
               <w:t xml:space="preserve">Configurar GitHub Copilot para el equipo de desarrollo para acelerar la escritura de código y mejorar la productividad mediante IA</w:t>
             </w:r>
           </w:p>
@@ -1117,6 +1877,11 @@
         <w:tc>
           <w:p>
             <w:r>
+              <w:rPr>
+                <w:rFonts w:ascii="Aptos" w:cs="Aptos" w:eastAsia="Aptos" w:hAnsi="Aptos"/>
+                <w:sz w:val="11"/>
+                <w:szCs w:val="11"/>
+              </w:rPr>
               <w:t xml:space="preserve">30</w:t>
             </w:r>
           </w:p>
@@ -1124,6 +1889,11 @@
         <w:tc>
           <w:p>
             <w:r>
+              <w:rPr>
+                <w:rFonts w:ascii="Aptos" w:cs="Aptos" w:eastAsia="Aptos" w:hAnsi="Aptos"/>
+                <w:sz w:val="11"/>
+                <w:szCs w:val="11"/>
+              </w:rPr>
               <w:t xml:space="preserve">T1</w:t>
             </w:r>
           </w:p>
@@ -1131,6 +1901,11 @@
         <w:tc>
           <w:p>
             <w:r>
+              <w:rPr>
+                <w:rFonts w:ascii="Aptos" w:cs="Aptos" w:eastAsia="Aptos" w:hAnsi="Aptos"/>
+                <w:sz w:val="11"/>
+                <w:szCs w:val="11"/>
+              </w:rPr>
               <w:t xml:space="preserve">Arquitecto Cloud</w:t>
             </w:r>
           </w:p>
@@ -1138,6 +1913,11 @@
         <w:tc>
           <w:p>
             <w:r>
+              <w:rPr>
+                <w:rFonts w:ascii="Aptos" w:cs="Aptos" w:eastAsia="Aptos" w:hAnsi="Aptos"/>
+                <w:sz w:val="11"/>
+                <w:szCs w:val="11"/>
+              </w:rPr>
               <w:t xml:space="preserve">MES_1</w:t>
             </w:r>
           </w:p>
@@ -1147,6 +1927,11 @@
         <w:tc>
           <w:p>
             <w:r>
+              <w:rPr>
+                <w:rFonts w:ascii="Aptos" w:cs="Aptos" w:eastAsia="Aptos" w:hAnsi="Aptos"/>
+                <w:sz w:val="11"/>
+                <w:szCs w:val="11"/>
+              </w:rPr>
               <w:t xml:space="preserve">T3</w:t>
             </w:r>
           </w:p>
@@ -1154,6 +1939,11 @@
         <w:tc>
           <w:p>
             <w:r>
+              <w:rPr>
+                <w:rFonts w:ascii="Aptos" w:cs="Aptos" w:eastAsia="Aptos" w:hAnsi="Aptos"/>
+                <w:sz w:val="11"/>
+                <w:szCs w:val="11"/>
+              </w:rPr>
               <w:t xml:space="preserve">Implementar Azure Monitor para mejorar la observabilidad y el monitoreo proactivo del sistema</w:t>
             </w:r>
           </w:p>
@@ -1161,6 +1951,11 @@
         <w:tc>
           <w:p>
             <w:r>
+              <w:rPr>
+                <w:rFonts w:ascii="Aptos" w:cs="Aptos" w:eastAsia="Aptos" w:hAnsi="Aptos"/>
+                <w:sz w:val="11"/>
+                <w:szCs w:val="11"/>
+              </w:rPr>
               <w:t xml:space="preserve">50</w:t>
             </w:r>
           </w:p>
@@ -1168,6 +1963,11 @@
         <w:tc>
           <w:p>
             <w:r>
+              <w:rPr>
+                <w:rFonts w:ascii="Aptos" w:cs="Aptos" w:eastAsia="Aptos" w:hAnsi="Aptos"/>
+                <w:sz w:val="11"/>
+                <w:szCs w:val="11"/>
+              </w:rPr>
               <w:t xml:space="preserve">T2</w:t>
             </w:r>
           </w:p>
@@ -1175,6 +1975,11 @@
         <w:tc>
           <w:p>
             <w:r>
+              <w:rPr>
+                <w:rFonts w:ascii="Aptos" w:cs="Aptos" w:eastAsia="Aptos" w:hAnsi="Aptos"/>
+                <w:sz w:val="11"/>
+                <w:szCs w:val="11"/>
+              </w:rPr>
               <w:t xml:space="preserve">QA Engineer</w:t>
             </w:r>
           </w:p>
@@ -1182,6 +1987,11 @@
         <w:tc>
           <w:p>
             <w:r>
+              <w:rPr>
+                <w:rFonts w:ascii="Aptos" w:cs="Aptos" w:eastAsia="Aptos" w:hAnsi="Aptos"/>
+                <w:sz w:val="11"/>
+                <w:szCs w:val="11"/>
+              </w:rPr>
               <w:t xml:space="preserve">MES_2</w:t>
             </w:r>
           </w:p>
@@ -1191,6 +2001,11 @@
         <w:tc>
           <w:p>
             <w:r>
+              <w:rPr>
+                <w:rFonts w:ascii="Aptos" w:cs="Aptos" w:eastAsia="Aptos" w:hAnsi="Aptos"/>
+                <w:sz w:val="11"/>
+                <w:szCs w:val="11"/>
+              </w:rPr>
               <w:t xml:space="preserve">T4</w:t>
             </w:r>
           </w:p>
@@ -1198,6 +2013,11 @@
         <w:tc>
           <w:p>
             <w:r>
+              <w:rPr>
+                <w:rFonts w:ascii="Aptos" w:cs="Aptos" w:eastAsia="Aptos" w:hAnsi="Aptos"/>
+                <w:sz w:val="11"/>
+                <w:szCs w:val="11"/>
+              </w:rPr>
               <w:t xml:space="preserve">Configurar Azure Key Vault para la gestión segura de secretos y claves API</w:t>
             </w:r>
           </w:p>
@@ -1205,6 +2025,11 @@
         <w:tc>
           <w:p>
             <w:r>
+              <w:rPr>
+                <w:rFonts w:ascii="Aptos" w:cs="Aptos" w:eastAsia="Aptos" w:hAnsi="Aptos"/>
+                <w:sz w:val="11"/>
+                <w:szCs w:val="11"/>
+              </w:rPr>
               <w:t xml:space="preserve">20</w:t>
             </w:r>
           </w:p>
@@ -1212,6 +2037,11 @@
         <w:tc>
           <w:p>
             <w:r>
+              <w:rPr>
+                <w:rFonts w:ascii="Aptos" w:cs="Aptos" w:eastAsia="Aptos" w:hAnsi="Aptos"/>
+                <w:sz w:val="11"/>
+                <w:szCs w:val="11"/>
+              </w:rPr>
               <w:t xml:space="preserve">T3</w:t>
             </w:r>
           </w:p>
@@ -1219,6 +2049,11 @@
         <w:tc>
           <w:p>
             <w:r>
+              <w:rPr>
+                <w:rFonts w:ascii="Aptos" w:cs="Aptos" w:eastAsia="Aptos" w:hAnsi="Aptos"/>
+                <w:sz w:val="11"/>
+                <w:szCs w:val="11"/>
+              </w:rPr>
               <w:t xml:space="preserve">DevOps Engineer</w:t>
             </w:r>
           </w:p>
@@ -1226,6 +2061,11 @@
         <w:tc>
           <w:p>
             <w:r>
+              <w:rPr>
+                <w:rFonts w:ascii="Aptos" w:cs="Aptos" w:eastAsia="Aptos" w:hAnsi="Aptos"/>
+                <w:sz w:val="11"/>
+                <w:szCs w:val="11"/>
+              </w:rPr>
               <w:t xml:space="preserve">MES_2</w:t>
             </w:r>
           </w:p>
@@ -1235,6 +2075,11 @@
         <w:tc>
           <w:p>
             <w:r>
+              <w:rPr>
+                <w:rFonts w:ascii="Aptos" w:cs="Aptos" w:eastAsia="Aptos" w:hAnsi="Aptos"/>
+                <w:sz w:val="11"/>
+                <w:szCs w:val="11"/>
+              </w:rPr>
               <w:t xml:space="preserve">T5</w:t>
             </w:r>
           </w:p>
@@ -1242,6 +2087,11 @@
         <w:tc>
           <w:p>
             <w:r>
+              <w:rPr>
+                <w:rFonts w:ascii="Aptos" w:cs="Aptos" w:eastAsia="Aptos" w:hAnsi="Aptos"/>
+                <w:sz w:val="11"/>
+                <w:szCs w:val="11"/>
+              </w:rPr>
               <w:t xml:space="preserve">Implementar Azure Site Recovery para asegurar la recuperación ante desastres</w:t>
             </w:r>
           </w:p>
@@ -1249,6 +2099,11 @@
         <w:tc>
           <w:p>
             <w:r>
+              <w:rPr>
+                <w:rFonts w:ascii="Aptos" w:cs="Aptos" w:eastAsia="Aptos" w:hAnsi="Aptos"/>
+                <w:sz w:val="11"/>
+                <w:szCs w:val="11"/>
+              </w:rPr>
               <w:t xml:space="preserve">60</w:t>
             </w:r>
           </w:p>
@@ -1256,6 +2111,11 @@
         <w:tc>
           <w:p>
             <w:r>
+              <w:rPr>
+                <w:rFonts w:ascii="Aptos" w:cs="Aptos" w:eastAsia="Aptos" w:hAnsi="Aptos"/>
+                <w:sz w:val="11"/>
+                <w:szCs w:val="11"/>
+              </w:rPr>
               <w:t xml:space="preserve">T4</w:t>
             </w:r>
           </w:p>
@@ -1263,6 +2123,11 @@
         <w:tc>
           <w:p>
             <w:r>
+              <w:rPr>
+                <w:rFonts w:ascii="Aptos" w:cs="Aptos" w:eastAsia="Aptos" w:hAnsi="Aptos"/>
+                <w:sz w:val="11"/>
+                <w:szCs w:val="11"/>
+              </w:rPr>
               <w:t xml:space="preserve">Arquitecto Cloud</w:t>
             </w:r>
           </w:p>
@@ -1270,6 +2135,11 @@
         <w:tc>
           <w:p>
             <w:r>
+              <w:rPr>
+                <w:rFonts w:ascii="Aptos" w:cs="Aptos" w:eastAsia="Aptos" w:hAnsi="Aptos"/>
+                <w:sz w:val="11"/>
+                <w:szCs w:val="11"/>
+              </w:rPr>
               <w:t xml:space="preserve">MES_3</w:t>
             </w:r>
           </w:p>
@@ -1279,6 +2149,11 @@
         <w:tc>
           <w:p>
             <w:r>
+              <w:rPr>
+                <w:rFonts w:ascii="Aptos" w:cs="Aptos" w:eastAsia="Aptos" w:hAnsi="Aptos"/>
+                <w:sz w:val="11"/>
+                <w:szCs w:val="11"/>
+              </w:rPr>
               <w:t xml:space="preserve">T6</w:t>
             </w:r>
           </w:p>
@@ -1286,6 +2161,11 @@
         <w:tc>
           <w:p>
             <w:r>
+              <w:rPr>
+                <w:rFonts w:ascii="Aptos" w:cs="Aptos" w:eastAsia="Aptos" w:hAnsi="Aptos"/>
+                <w:sz w:val="11"/>
+                <w:szCs w:val="11"/>
+              </w:rPr>
               <w:t xml:space="preserve">Configurar Azure DevOps para optimizar los pipelines de CI/CD y mejorar la eficiencia del despliegue</w:t>
             </w:r>
           </w:p>
@@ -1293,6 +2173,11 @@
         <w:tc>
           <w:p>
             <w:r>
+              <w:rPr>
+                <w:rFonts w:ascii="Aptos" w:cs="Aptos" w:eastAsia="Aptos" w:hAnsi="Aptos"/>
+                <w:sz w:val="11"/>
+                <w:szCs w:val="11"/>
+              </w:rPr>
               <w:t xml:space="preserve">40</w:t>
             </w:r>
           </w:p>
@@ -1300,6 +2185,11 @@
         <w:tc>
           <w:p>
             <w:r>
+              <w:rPr>
+                <w:rFonts w:ascii="Aptos" w:cs="Aptos" w:eastAsia="Aptos" w:hAnsi="Aptos"/>
+                <w:sz w:val="11"/>
+                <w:szCs w:val="11"/>
+              </w:rPr>
               <w:t xml:space="preserve">T5</w:t>
             </w:r>
           </w:p>
@@ -1307,6 +2197,11 @@
         <w:tc>
           <w:p>
             <w:r>
+              <w:rPr>
+                <w:rFonts w:ascii="Aptos" w:cs="Aptos" w:eastAsia="Aptos" w:hAnsi="Aptos"/>
+                <w:sz w:val="11"/>
+                <w:szCs w:val="11"/>
+              </w:rPr>
               <w:t xml:space="preserve">DevOps Engineer</w:t>
             </w:r>
           </w:p>
@@ -1314,6 +2209,11 @@
         <w:tc>
           <w:p>
             <w:r>
+              <w:rPr>
+                <w:rFonts w:ascii="Aptos" w:cs="Aptos" w:eastAsia="Aptos" w:hAnsi="Aptos"/>
+                <w:sz w:val="11"/>
+                <w:szCs w:val="11"/>
+              </w:rPr>
               <w:t xml:space="preserve">MES_3</w:t>
             </w:r>
           </w:p>
@@ -1323,6 +2223,11 @@
         <w:tc>
           <w:p>
             <w:r>
+              <w:rPr>
+                <w:rFonts w:ascii="Aptos" w:cs="Aptos" w:eastAsia="Aptos" w:hAnsi="Aptos"/>
+                <w:sz w:val="11"/>
+                <w:szCs w:val="11"/>
+              </w:rPr>
               <w:t xml:space="preserve">T7</w:t>
             </w:r>
           </w:p>
@@ -1330,6 +2235,11 @@
         <w:tc>
           <w:p>
             <w:r>
+              <w:rPr>
+                <w:rFonts w:ascii="Aptos" w:cs="Aptos" w:eastAsia="Aptos" w:hAnsi="Aptos"/>
+                <w:sz w:val="11"/>
+                <w:szCs w:val="11"/>
+              </w:rPr>
               <w:t xml:space="preserve">Implementar Azure Policy para asegurar el cumplimiento normativo y la aplicación de políticas</w:t>
             </w:r>
           </w:p>
@@ -1337,6 +2247,11 @@
         <w:tc>
           <w:p>
             <w:r>
+              <w:rPr>
+                <w:rFonts w:ascii="Aptos" w:cs="Aptos" w:eastAsia="Aptos" w:hAnsi="Aptos"/>
+                <w:sz w:val="11"/>
+                <w:szCs w:val="11"/>
+              </w:rPr>
               <w:t xml:space="preserve">20</w:t>
             </w:r>
           </w:p>
@@ -1344,6 +2259,11 @@
         <w:tc>
           <w:p>
             <w:r>
+              <w:rPr>
+                <w:rFonts w:ascii="Aptos" w:cs="Aptos" w:eastAsia="Aptos" w:hAnsi="Aptos"/>
+                <w:sz w:val="11"/>
+                <w:szCs w:val="11"/>
+              </w:rPr>
               <w:t xml:space="preserve">T6</w:t>
             </w:r>
           </w:p>
@@ -1351,6 +2271,11 @@
         <w:tc>
           <w:p>
             <w:r>
+              <w:rPr>
+                <w:rFonts w:ascii="Aptos" w:cs="Aptos" w:eastAsia="Aptos" w:hAnsi="Aptos"/>
+                <w:sz w:val="11"/>
+                <w:szCs w:val="11"/>
+              </w:rPr>
               <w:t xml:space="preserve">QA Engineer</w:t>
             </w:r>
           </w:p>
@@ -1358,6 +2283,11 @@
         <w:tc>
           <w:p>
             <w:r>
+              <w:rPr>
+                <w:rFonts w:ascii="Aptos" w:cs="Aptos" w:eastAsia="Aptos" w:hAnsi="Aptos"/>
+                <w:sz w:val="11"/>
+                <w:szCs w:val="11"/>
+              </w:rPr>
               <w:t xml:space="preserve">MES_3</w:t>
             </w:r>
           </w:p>
@@ -1367,6 +2297,11 @@
         <w:tc>
           <w:p>
             <w:r>
+              <w:rPr>
+                <w:rFonts w:ascii="Aptos" w:cs="Aptos" w:eastAsia="Aptos" w:hAnsi="Aptos"/>
+                <w:sz w:val="11"/>
+                <w:szCs w:val="11"/>
+              </w:rPr>
               <w:t xml:space="preserve">T8</w:t>
             </w:r>
           </w:p>
@@ -1374,6 +2309,11 @@
         <w:tc>
           <w:p>
             <w:r>
+              <w:rPr>
+                <w:rFonts w:ascii="Aptos" w:cs="Aptos" w:eastAsia="Aptos" w:hAnsi="Aptos"/>
+                <w:sz w:val="11"/>
+                <w:szCs w:val="11"/>
+              </w:rPr>
               <w:t xml:space="preserve">Configurar Azure Load Testing para realizar pruebas de carga y asegurar el rendimiento del sistema</w:t>
             </w:r>
           </w:p>
@@ -1381,6 +2321,11 @@
         <w:tc>
           <w:p>
             <w:r>
+              <w:rPr>
+                <w:rFonts w:ascii="Aptos" w:cs="Aptos" w:eastAsia="Aptos" w:hAnsi="Aptos"/>
+                <w:sz w:val="11"/>
+                <w:szCs w:val="11"/>
+              </w:rPr>
               <w:t xml:space="preserve">30</w:t>
             </w:r>
           </w:p>
@@ -1388,6 +2333,11 @@
         <w:tc>
           <w:p>
             <w:r>
+              <w:rPr>
+                <w:rFonts w:ascii="Aptos" w:cs="Aptos" w:eastAsia="Aptos" w:hAnsi="Aptos"/>
+                <w:sz w:val="11"/>
+                <w:szCs w:val="11"/>
+              </w:rPr>
               <w:t xml:space="preserve">T7</w:t>
             </w:r>
           </w:p>
@@ -1395,6 +2345,11 @@
         <w:tc>
           <w:p>
             <w:r>
+              <w:rPr>
+                <w:rFonts w:ascii="Aptos" w:cs="Aptos" w:eastAsia="Aptos" w:hAnsi="Aptos"/>
+                <w:sz w:val="11"/>
+                <w:szCs w:val="11"/>
+              </w:rPr>
               <w:t xml:space="preserve">QA Engineer</w:t>
             </w:r>
           </w:p>
@@ -1402,6 +2357,11 @@
         <w:tc>
           <w:p>
             <w:r>
+              <w:rPr>
+                <w:rFonts w:ascii="Aptos" w:cs="Aptos" w:eastAsia="Aptos" w:hAnsi="Aptos"/>
+                <w:sz w:val="11"/>
+                <w:szCs w:val="11"/>
+              </w:rPr>
               <w:t xml:space="preserve">MES_4</w:t>
             </w:r>
           </w:p>
@@ -1411,6 +2371,11 @@
         <w:tc>
           <w:p>
             <w:r>
+              <w:rPr>
+                <w:rFonts w:ascii="Aptos" w:cs="Aptos" w:eastAsia="Aptos" w:hAnsi="Aptos"/>
+                <w:sz w:val="11"/>
+                <w:szCs w:val="11"/>
+              </w:rPr>
               <w:t xml:space="preserve">T9</w:t>
             </w:r>
           </w:p>
@@ -1418,6 +2383,11 @@
         <w:tc>
           <w:p>
             <w:r>
+              <w:rPr>
+                <w:rFonts w:ascii="Aptos" w:cs="Aptos" w:eastAsia="Aptos" w:hAnsi="Aptos"/>
+                <w:sz w:val="11"/>
+                <w:szCs w:val="11"/>
+              </w:rPr>
               <w:t xml:space="preserve">Utilizar Azure Artifacts para gestionar paquetes y dependencias de manera eficiente</w:t>
             </w:r>
           </w:p>
@@ -1425,6 +2395,11 @@
         <w:tc>
           <w:p>
             <w:r>
+              <w:rPr>
+                <w:rFonts w:ascii="Aptos" w:cs="Aptos" w:eastAsia="Aptos" w:hAnsi="Aptos"/>
+                <w:sz w:val="11"/>
+                <w:szCs w:val="11"/>
+              </w:rPr>
               <w:t xml:space="preserve">20</w:t>
             </w:r>
           </w:p>
@@ -1432,6 +2407,11 @@
         <w:tc>
           <w:p>
             <w:r>
+              <w:rPr>
+                <w:rFonts w:ascii="Aptos" w:cs="Aptos" w:eastAsia="Aptos" w:hAnsi="Aptos"/>
+                <w:sz w:val="11"/>
+                <w:szCs w:val="11"/>
+              </w:rPr>
               <w:t xml:space="preserve">T8</w:t>
             </w:r>
           </w:p>
@@ -1439,6 +2419,11 @@
         <w:tc>
           <w:p>
             <w:r>
+              <w:rPr>
+                <w:rFonts w:ascii="Aptos" w:cs="Aptos" w:eastAsia="Aptos" w:hAnsi="Aptos"/>
+                <w:sz w:val="11"/>
+                <w:szCs w:val="11"/>
+              </w:rPr>
               <w:t xml:space="preserve">DevOps Engineer</w:t>
             </w:r>
           </w:p>
@@ -1446,6 +2431,11 @@
         <w:tc>
           <w:p>
             <w:r>
+              <w:rPr>
+                <w:rFonts w:ascii="Aptos" w:cs="Aptos" w:eastAsia="Aptos" w:hAnsi="Aptos"/>
+                <w:sz w:val="11"/>
+                <w:szCs w:val="11"/>
+              </w:rPr>
               <w:t xml:space="preserve">MES_4</w:t>
             </w:r>
           </w:p>
@@ -1455,6 +2445,11 @@
         <w:tc>
           <w:p>
             <w:r>
+              <w:rPr>
+                <w:rFonts w:ascii="Aptos" w:cs="Aptos" w:eastAsia="Aptos" w:hAnsi="Aptos"/>
+                <w:sz w:val="11"/>
+                <w:szCs w:val="11"/>
+              </w:rPr>
               <w:t xml:space="preserve">T10</w:t>
             </w:r>
           </w:p>
@@ -1462,6 +2457,11 @@
         <w:tc>
           <w:p>
             <w:r>
+              <w:rPr>
+                <w:rFonts w:ascii="Aptos" w:cs="Aptos" w:eastAsia="Aptos" w:hAnsi="Aptos"/>
+                <w:sz w:val="11"/>
+                <w:szCs w:val="11"/>
+              </w:rPr>
               <w:t xml:space="preserve">Configurar Microsoft Defender for Cloud para proteger las cargas de trabajo en la nube</w:t>
             </w:r>
           </w:p>
@@ -1469,6 +2469,11 @@
         <w:tc>
           <w:p>
             <w:r>
+              <w:rPr>
+                <w:rFonts w:ascii="Aptos" w:cs="Aptos" w:eastAsia="Aptos" w:hAnsi="Aptos"/>
+                <w:sz w:val="11"/>
+                <w:szCs w:val="11"/>
+              </w:rPr>
               <w:t xml:space="preserve">30</w:t>
             </w:r>
           </w:p>
@@ -1476,6 +2481,11 @@
         <w:tc>
           <w:p>
             <w:r>
+              <w:rPr>
+                <w:rFonts w:ascii="Aptos" w:cs="Aptos" w:eastAsia="Aptos" w:hAnsi="Aptos"/>
+                <w:sz w:val="11"/>
+                <w:szCs w:val="11"/>
+              </w:rPr>
               <w:t xml:space="preserve">T9</w:t>
             </w:r>
           </w:p>
@@ -1483,6 +2493,11 @@
         <w:tc>
           <w:p>
             <w:r>
+              <w:rPr>
+                <w:rFonts w:ascii="Aptos" w:cs="Aptos" w:eastAsia="Aptos" w:hAnsi="Aptos"/>
+                <w:sz w:val="11"/>
+                <w:szCs w:val="11"/>
+              </w:rPr>
               <w:t xml:space="preserve">Arquitecto Cloud</w:t>
             </w:r>
           </w:p>
@@ -1490,6 +2505,11 @@
         <w:tc>
           <w:p>
             <w:r>
+              <w:rPr>
+                <w:rFonts w:ascii="Aptos" w:cs="Aptos" w:eastAsia="Aptos" w:hAnsi="Aptos"/>
+                <w:sz w:val="11"/>
+                <w:szCs w:val="11"/>
+              </w:rPr>
               <w:t xml:space="preserve">MES_4</w:t>
             </w:r>
           </w:p>
@@ -1499,12 +2519,21 @@
     <w:p>
       <w:pPr>
         <w:pStyle w:val="Heading2"/>
-      </w:pPr>
-      <w:r>
+        <w:spacing w:after="200" w:before="400"/>
+      </w:pPr>
+      <w:r>
+        <w:rPr>
+          <w:rFonts w:ascii="Aptos" w:cs="Aptos" w:eastAsia="Aptos" w:hAnsi="Aptos"/>
+          <w:sz w:val="16"/>
+          <w:szCs w:val="16"/>
+        </w:rPr>
         <w:t xml:space="preserve">Gráfico de Pie: Total de Horas por Rol</w:t>
       </w:r>
     </w:p>
     <w:p>
+      <w:pPr>
+        <w:spacing w:after="400"/>
+      </w:pPr>
       <w:r>
         <w:drawing>
           <wp:inline distT="0" distB="0" distL="0" distR="0">
@@ -1549,8 +2578,14 @@
     <w:p>
       <w:pPr>
         <w:pStyle w:val="Heading1"/>
-      </w:pPr>
-      <w:r>
+        <w:spacing w:after="300"/>
+      </w:pPr>
+      <w:r>
+        <w:rPr>
+          <w:rFonts w:ascii="Aptos" w:cs="Aptos" w:eastAsia="Aptos" w:hAnsi="Aptos"/>
+          <w:sz w:val="24"/>
+          <w:szCs w:val="24"/>
+        </w:rPr>
         <w:t xml:space="preserve">Proyección de Evolución</w:t>
       </w:r>
     </w:p>
@@ -1576,6 +2611,11 @@
         <w:tc>
           <w:p>
             <w:r>
+              <w:rPr>
+                <w:rFonts w:ascii="Aptos" w:cs="Aptos" w:eastAsia="Aptos" w:hAnsi="Aptos"/>
+                <w:sz w:val="11"/>
+                <w:szCs w:val="11"/>
+              </w:rPr>
               <w:t xml:space="preserve">Mes</w:t>
             </w:r>
           </w:p>
@@ -1583,6 +2623,11 @@
         <w:tc>
           <w:p>
             <w:r>
+              <w:rPr>
+                <w:rFonts w:ascii="Aptos" w:cs="Aptos" w:eastAsia="Aptos" w:hAnsi="Aptos"/>
+                <w:sz w:val="11"/>
+                <w:szCs w:val="11"/>
+              </w:rPr>
               <w:t xml:space="preserve">Madurez Esperada</w:t>
             </w:r>
           </w:p>
@@ -1590,6 +2635,11 @@
         <w:tc>
           <w:p>
             <w:r>
+              <w:rPr>
+                <w:rFonts w:ascii="Aptos" w:cs="Aptos" w:eastAsia="Aptos" w:hAnsi="Aptos"/>
+                <w:sz w:val="11"/>
+                <w:szCs w:val="11"/>
+              </w:rPr>
               <w:t xml:space="preserve">Capacidades Implementadas</w:t>
             </w:r>
           </w:p>
@@ -1597,6 +2647,11 @@
         <w:tc>
           <w:p>
             <w:r>
+              <w:rPr>
+                <w:rFonts w:ascii="Aptos" w:cs="Aptos" w:eastAsia="Aptos" w:hAnsi="Aptos"/>
+                <w:sz w:val="11"/>
+                <w:szCs w:val="11"/>
+              </w:rPr>
               <w:t xml:space="preserve">KPIs Esperados</w:t>
             </w:r>
           </w:p>
@@ -1604,11 +2659,25 @@
       </w:tr>
       <w:tr>
         <w:tc>
-          <w:p/>
-        </w:tc>
-        <w:tc>
-          <w:p>
-            <w:r>
+          <w:p>
+            <w:r>
+              <w:rPr>
+                <w:rFonts w:ascii="Aptos" w:cs="Aptos" w:eastAsia="Aptos" w:hAnsi="Aptos"/>
+                <w:sz w:val="11"/>
+                <w:szCs w:val="11"/>
+              </w:rPr>
+              <w:t xml:space="default"/>
+            </w:r>
+          </w:p>
+        </w:tc>
+        <w:tc>
+          <w:p>
+            <w:r>
+              <w:rPr>
+                <w:rFonts w:ascii="Aptos" w:cs="Aptos" w:eastAsia="Aptos" w:hAnsi="Aptos"/>
+                <w:sz w:val="11"/>
+                <w:szCs w:val="11"/>
+              </w:rPr>
               <w:t xml:space="preserve">50%</w:t>
             </w:r>
           </w:p>
@@ -1616,6 +2685,11 @@
         <w:tc>
           <w:p>
             <w:r>
+              <w:rPr>
+                <w:rFonts w:ascii="Aptos" w:cs="Aptos" w:eastAsia="Aptos" w:hAnsi="Aptos"/>
+                <w:sz w:val="11"/>
+                <w:szCs w:val="11"/>
+              </w:rPr>
               <w:t xml:space="preserve">Escaneo de código con GitHub Advanced Security, Productividad mejorada con GitHub Copilot</w:t>
             </w:r>
           </w:p>
@@ -1623,6 +2697,11 @@
         <w:tc>
           <w:p>
             <w:r>
+              <w:rPr>
+                <w:rFonts w:ascii="Aptos" w:cs="Aptos" w:eastAsia="Aptos" w:hAnsi="Aptos"/>
+                <w:sz w:val="11"/>
+                <w:szCs w:val="11"/>
+              </w:rPr>
               <w:t xml:space="preserve">Lead Time: 10 días, Deployment Frequency: 2 veces por semana, Change Failure Rate: 15%</w:t>
             </w:r>
           </w:p>
@@ -1630,11 +2709,25 @@
       </w:tr>
       <w:tr>
         <w:tc>
-          <w:p/>
-        </w:tc>
-        <w:tc>
-          <w:p>
-            <w:r>
+          <w:p>
+            <w:r>
+              <w:rPr>
+                <w:rFonts w:ascii="Aptos" w:cs="Aptos" w:eastAsia="Aptos" w:hAnsi="Aptos"/>
+                <w:sz w:val="11"/>
+                <w:szCs w:val="11"/>
+              </w:rPr>
+              <w:t xml:space="default"/>
+            </w:r>
+          </w:p>
+        </w:tc>
+        <w:tc>
+          <w:p>
+            <w:r>
+              <w:rPr>
+                <w:rFonts w:ascii="Aptos" w:cs="Aptos" w:eastAsia="Aptos" w:hAnsi="Aptos"/>
+                <w:sz w:val="11"/>
+                <w:szCs w:val="11"/>
+              </w:rPr>
               <w:t xml:space="preserve">55%</w:t>
             </w:r>
           </w:p>
@@ -1642,6 +2735,11 @@
         <w:tc>
           <w:p>
             <w:r>
+              <w:rPr>
+                <w:rFonts w:ascii="Aptos" w:cs="Aptos" w:eastAsia="Aptos" w:hAnsi="Aptos"/>
+                <w:sz w:val="11"/>
+                <w:szCs w:val="11"/>
+              </w:rPr>
               <w:t xml:space="preserve">Monitoreo proactivo con Azure Monitor, Gestión segura de secretos con Azure Key Vault</w:t>
             </w:r>
           </w:p>
@@ -1649,6 +2747,11 @@
         <w:tc>
           <w:p>
             <w:r>
+              <w:rPr>
+                <w:rFonts w:ascii="Aptos" w:cs="Aptos" w:eastAsia="Aptos" w:hAnsi="Aptos"/>
+                <w:sz w:val="11"/>
+                <w:szCs w:val="11"/>
+              </w:rPr>
               <w:t xml:space="preserve">Lead Time: 8 días, Deployment Frequency: 3 veces por semana, Change Failure Rate: 12%</w:t>
             </w:r>
           </w:p>
@@ -1656,11 +2759,25 @@
       </w:tr>
       <w:tr>
         <w:tc>
-          <w:p/>
-        </w:tc>
-        <w:tc>
-          <w:p>
-            <w:r>
+          <w:p>
+            <w:r>
+              <w:rPr>
+                <w:rFonts w:ascii="Aptos" w:cs="Aptos" w:eastAsia="Aptos" w:hAnsi="Aptos"/>
+                <w:sz w:val="11"/>
+                <w:szCs w:val="11"/>
+              </w:rPr>
+              <w:t xml:space="default"/>
+            </w:r>
+          </w:p>
+        </w:tc>
+        <w:tc>
+          <w:p>
+            <w:r>
+              <w:rPr>
+                <w:rFonts w:ascii="Aptos" w:cs="Aptos" w:eastAsia="Aptos" w:hAnsi="Aptos"/>
+                <w:sz w:val="11"/>
+                <w:szCs w:val="11"/>
+              </w:rPr>
               <w:t xml:space="preserve">60%</w:t>
             </w:r>
           </w:p>
@@ -1668,6 +2785,11 @@
         <w:tc>
           <w:p>
             <w:r>
+              <w:rPr>
+                <w:rFonts w:ascii="Aptos" w:cs="Aptos" w:eastAsia="Aptos" w:hAnsi="Aptos"/>
+                <w:sz w:val="11"/>
+                <w:szCs w:val="11"/>
+              </w:rPr>
               <w:t xml:space="preserve">Recuperación ante desastres con Azure Site Recovery, Optimización de CI/CD con Azure DevOps</w:t>
             </w:r>
           </w:p>
@@ -1675,6 +2797,11 @@
         <w:tc>
           <w:p>
             <w:r>
+              <w:rPr>
+                <w:rFonts w:ascii="Aptos" w:cs="Aptos" w:eastAsia="Aptos" w:hAnsi="Aptos"/>
+                <w:sz w:val="11"/>
+                <w:szCs w:val="11"/>
+              </w:rPr>
               <w:t xml:space="preserve">Lead Time: 6 días, Deployment Frequency: 4 veces por semana, Change Failure Rate: 10%</w:t>
             </w:r>
           </w:p>
@@ -1682,11 +2809,25 @@
       </w:tr>
       <w:tr>
         <w:tc>
-          <w:p/>
-        </w:tc>
-        <w:tc>
-          <w:p>
-            <w:r>
+          <w:p>
+            <w:r>
+              <w:rPr>
+                <w:rFonts w:ascii="Aptos" w:cs="Aptos" w:eastAsia="Aptos" w:hAnsi="Aptos"/>
+                <w:sz w:val="11"/>
+                <w:szCs w:val="11"/>
+              </w:rPr>
+              <w:t xml:space="default"/>
+            </w:r>
+          </w:p>
+        </w:tc>
+        <w:tc>
+          <w:p>
+            <w:r>
+              <w:rPr>
+                <w:rFonts w:ascii="Aptos" w:cs="Aptos" w:eastAsia="Aptos" w:hAnsi="Aptos"/>
+                <w:sz w:val="11"/>
+                <w:szCs w:val="11"/>
+              </w:rPr>
               <w:t xml:space="preserve">65%</w:t>
             </w:r>
           </w:p>
@@ -1694,6 +2835,11 @@
         <w:tc>
           <w:p>
             <w:r>
+              <w:rPr>
+                <w:rFonts w:ascii="Aptos" w:cs="Aptos" w:eastAsia="Aptos" w:hAnsi="Aptos"/>
+                <w:sz w:val="11"/>
+                <w:szCs w:val="11"/>
+              </w:rPr>
               <w:t xml:space="preserve">Pruebas de carga con Azure Load Testing, Protección de cargas de trabajo con Microsoft Defender for Cloud</w:t>
             </w:r>
           </w:p>
@@ -1701,6 +2847,11 @@
         <w:tc>
           <w:p>
             <w:r>
+              <w:rPr>
+                <w:rFonts w:ascii="Aptos" w:cs="Aptos" w:eastAsia="Aptos" w:hAnsi="Aptos"/>
+                <w:sz w:val="11"/>
+                <w:szCs w:val="11"/>
+              </w:rPr>
               <w:t xml:space="preserve">Lead Time: 5 días, Deployment Frequency: 5 veces por semana, Change Failure Rate: 8%</w:t>
             </w:r>
           </w:p>
@@ -1710,12 +2861,21 @@
     <w:p>
       <w:pPr>
         <w:pStyle w:val="Heading2"/>
-      </w:pPr>
-      <w:r>
+        <w:spacing w:after="200" w:before="400"/>
+      </w:pPr>
+      <w:r>
+        <w:rPr>
+          <w:rFonts w:ascii="Aptos" w:cs="Aptos" w:eastAsia="Aptos" w:hAnsi="Aptos"/>
+          <w:sz w:val="16"/>
+          <w:szCs w:val="16"/>
+        </w:rPr>
         <w:t xml:space="preserve">Gráfico de Evolución Esperada</w:t>
       </w:r>
     </w:p>
     <w:p>
+      <w:pPr>
+        <w:spacing w:after="400"/>
+      </w:pPr>
       <w:r>
         <w:drawing>
           <wp:inline distT="0" distB="0" distL="0" distR="0">
@@ -1760,8 +2920,14 @@
     <w:p>
       <w:pPr>
         <w:pStyle w:val="Heading1"/>
-      </w:pPr>
-      <w:r>
+        <w:spacing w:after="300"/>
+      </w:pPr>
+      <w:r>
+        <w:rPr>
+          <w:rFonts w:ascii="Aptos" w:cs="Aptos" w:eastAsia="Aptos" w:hAnsi="Aptos"/>
+          <w:sz w:val="24"/>
+          <w:szCs w:val="24"/>
+        </w:rPr>
         <w:t xml:space="preserve">Roadmap</w:t>
       </w:r>
     </w:p>
@@ -1786,6 +2952,11 @@
         <w:tc>
           <w:p>
             <w:r>
+              <w:rPr>
+                <w:rFonts w:ascii="Aptos" w:cs="Aptos" w:eastAsia="Aptos" w:hAnsi="Aptos"/>
+                <w:sz w:val="11"/>
+                <w:szCs w:val="11"/>
+              </w:rPr>
               <w:t xml:space="preserve">Mes</w:t>
             </w:r>
           </w:p>
@@ -1793,6 +2964,11 @@
         <w:tc>
           <w:p>
             <w:r>
+              <w:rPr>
+                <w:rFonts w:ascii="Aptos" w:cs="Aptos" w:eastAsia="Aptos" w:hAnsi="Aptos"/>
+                <w:sz w:val="11"/>
+                <w:szCs w:val="11"/>
+              </w:rPr>
               <w:t xml:space="preserve">Entregables</w:t>
             </w:r>
           </w:p>
@@ -1800,6 +2976,11 @@
         <w:tc>
           <w:p>
             <w:r>
+              <w:rPr>
+                <w:rFonts w:ascii="Aptos" w:cs="Aptos" w:eastAsia="Aptos" w:hAnsi="Aptos"/>
+                <w:sz w:val="11"/>
+                <w:szCs w:val="11"/>
+              </w:rPr>
               <w:t xml:space="preserve">Objetivos</w:t>
             </w:r>
           </w:p>
@@ -1807,11 +2988,25 @@
       </w:tr>
       <w:tr>
         <w:tc>
-          <w:p/>
-        </w:tc>
-        <w:tc>
-          <w:p>
-            <w:r>
+          <w:p>
+            <w:r>
+              <w:rPr>
+                <w:rFonts w:ascii="Aptos" w:cs="Aptos" w:eastAsia="Aptos" w:hAnsi="Aptos"/>
+                <w:sz w:val="11"/>
+                <w:szCs w:val="11"/>
+              </w:rPr>
+              <w:t xml:space="default"/>
+            </w:r>
+          </w:p>
+        </w:tc>
+        <w:tc>
+          <w:p>
+            <w:r>
+              <w:rPr>
+                <w:rFonts w:ascii="Aptos" w:cs="Aptos" w:eastAsia="Aptos" w:hAnsi="Aptos"/>
+                <w:sz w:val="11"/>
+                <w:szCs w:val="11"/>
+              </w:rPr>
               <w:t xml:space="preserve">Integración de GitHub Advanced Security, Configuración de GitHub Copilot</w:t>
             </w:r>
           </w:p>
@@ -1819,6 +3014,11 @@
         <w:tc>
           <w:p>
             <w:r>
+              <w:rPr>
+                <w:rFonts w:ascii="Aptos" w:cs="Aptos" w:eastAsia="Aptos" w:hAnsi="Aptos"/>
+                <w:sz w:val="11"/>
+                <w:szCs w:val="11"/>
+              </w:rPr>
               <w:t xml:space="preserve">Mejorar la seguridad del código, Aumentar la productividad del desarrollo</w:t>
             </w:r>
           </w:p>
@@ -1826,11 +3026,25 @@
       </w:tr>
       <w:tr>
         <w:tc>
-          <w:p/>
-        </w:tc>
-        <w:tc>
-          <w:p>
-            <w:r>
+          <w:p>
+            <w:r>
+              <w:rPr>
+                <w:rFonts w:ascii="Aptos" w:cs="Aptos" w:eastAsia="Aptos" w:hAnsi="Aptos"/>
+                <w:sz w:val="11"/>
+                <w:szCs w:val="11"/>
+              </w:rPr>
+              <w:t xml:space="default"/>
+            </w:r>
+          </w:p>
+        </w:tc>
+        <w:tc>
+          <w:p>
+            <w:r>
+              <w:rPr>
+                <w:rFonts w:ascii="Aptos" w:cs="Aptos" w:eastAsia="Aptos" w:hAnsi="Aptos"/>
+                <w:sz w:val="11"/>
+                <w:szCs w:val="11"/>
+              </w:rPr>
               <w:t xml:space="preserve">Implementación de Azure Monitor, Configuración de Azure Key Vault</w:t>
             </w:r>
           </w:p>
@@ -1838,6 +3052,11 @@
         <w:tc>
           <w:p>
             <w:r>
+              <w:rPr>
+                <w:rFonts w:ascii="Aptos" w:cs="Aptos" w:eastAsia="Aptos" w:hAnsi="Aptos"/>
+                <w:sz w:val="11"/>
+                <w:szCs w:val="11"/>
+              </w:rPr>
               <w:t xml:space="preserve">Mejorar la observabilidad del sistema, Asegurar la gestión de secretos</w:t>
             </w:r>
           </w:p>
@@ -1845,11 +3064,25 @@
       </w:tr>
       <w:tr>
         <w:tc>
-          <w:p/>
-        </w:tc>
-        <w:tc>
-          <w:p>
-            <w:r>
+          <w:p>
+            <w:r>
+              <w:rPr>
+                <w:rFonts w:ascii="Aptos" w:cs="Aptos" w:eastAsia="Aptos" w:hAnsi="Aptos"/>
+                <w:sz w:val="11"/>
+                <w:szCs w:val="11"/>
+              </w:rPr>
+              <w:t xml:space="default"/>
+            </w:r>
+          </w:p>
+        </w:tc>
+        <w:tc>
+          <w:p>
+            <w:r>
+              <w:rPr>
+                <w:rFonts w:ascii="Aptos" w:cs="Aptos" w:eastAsia="Aptos" w:hAnsi="Aptos"/>
+                <w:sz w:val="11"/>
+                <w:szCs w:val="11"/>
+              </w:rPr>
               <w:t xml:space="preserve">Implementación de Azure Site Recovery, Optimización de pipelines con Azure DevOps</w:t>
             </w:r>
           </w:p>
@@ -1857,6 +3090,11 @@
         <w:tc>
           <w:p>
             <w:r>
+              <w:rPr>
+                <w:rFonts w:ascii="Aptos" w:cs="Aptos" w:eastAsia="Aptos" w:hAnsi="Aptos"/>
+                <w:sz w:val="11"/>
+                <w:szCs w:val="11"/>
+              </w:rPr>
               <w:t xml:space="preserve">Asegurar la recuperación ante desastres, Mejorar la eficiencia del despliegue</w:t>
             </w:r>
           </w:p>
@@ -1864,11 +3102,25 @@
       </w:tr>
       <w:tr>
         <w:tc>
-          <w:p/>
-        </w:tc>
-        <w:tc>
-          <w:p>
-            <w:r>
+          <w:p>
+            <w:r>
+              <w:rPr>
+                <w:rFonts w:ascii="Aptos" w:cs="Aptos" w:eastAsia="Aptos" w:hAnsi="Aptos"/>
+                <w:sz w:val="11"/>
+                <w:szCs w:val="11"/>
+              </w:rPr>
+              <w:t xml:space="default"/>
+            </w:r>
+          </w:p>
+        </w:tc>
+        <w:tc>
+          <w:p>
+            <w:r>
+              <w:rPr>
+                <w:rFonts w:ascii="Aptos" w:cs="Aptos" w:eastAsia="Aptos" w:hAnsi="Aptos"/>
+                <w:sz w:val="11"/>
+                <w:szCs w:val="11"/>
+              </w:rPr>
               <w:t xml:space="preserve">Pruebas de carga con Azure Load Testing, Protección de cargas de trabajo con Microsoft Defender for Cloud</w:t>
             </w:r>
           </w:p>
@@ -1876,6 +3128,11 @@
         <w:tc>
           <w:p>
             <w:r>
+              <w:rPr>
+                <w:rFonts w:ascii="Aptos" w:cs="Aptos" w:eastAsia="Aptos" w:hAnsi="Aptos"/>
+                <w:sz w:val="11"/>
+                <w:szCs w:val="11"/>
+              </w:rPr>
               <w:t xml:space="preserve">Asegurar el rendimiento del sistema, Proteger las cargas de trabajo en la nube</w:t>
             </w:r>
           </w:p>
@@ -1885,8 +3142,14 @@
     <w:p>
       <w:pPr>
         <w:pStyle w:val="Heading1"/>
-      </w:pPr>
-      <w:r>
+        <w:spacing w:after="300"/>
+      </w:pPr>
+      <w:r>
+        <w:rPr>
+          <w:rFonts w:ascii="Aptos" w:cs="Aptos" w:eastAsia="Aptos" w:hAnsi="Aptos"/>
+          <w:sz w:val="24"/>
+          <w:szCs w:val="24"/>
+        </w:rPr>
         <w:t xml:space="preserve">Tabla de Servicios Azure Recomendados</w:t>
       </w:r>
     </w:p>
@@ -1912,6 +3175,11 @@
         <w:tc>
           <w:p>
             <w:r>
+              <w:rPr>
+                <w:rFonts w:ascii="Aptos" w:cs="Aptos" w:eastAsia="Aptos" w:hAnsi="Aptos"/>
+                <w:sz w:val="11"/>
+                <w:szCs w:val="11"/>
+              </w:rPr>
               <w:t xml:space="preserve">Área evaluada relacionada</w:t>
             </w:r>
           </w:p>
@@ -1919,6 +3187,11 @@
         <w:tc>
           <w:p>
             <w:r>
+              <w:rPr>
+                <w:rFonts w:ascii="Aptos" w:cs="Aptos" w:eastAsia="Aptos" w:hAnsi="Aptos"/>
+                <w:sz w:val="11"/>
+                <w:szCs w:val="11"/>
+              </w:rPr>
               <w:t xml:space="preserve">Servicio</w:t>
             </w:r>
           </w:p>
@@ -1926,6 +3199,11 @@
         <w:tc>
           <w:p>
             <w:r>
+              <w:rPr>
+                <w:rFonts w:ascii="Aptos" w:cs="Aptos" w:eastAsia="Aptos" w:hAnsi="Aptos"/>
+                <w:sz w:val="11"/>
+                <w:szCs w:val="11"/>
+              </w:rPr>
               <w:t xml:space="preserve">Descripción detallada</w:t>
             </w:r>
           </w:p>
@@ -1933,6 +3211,11 @@
         <w:tc>
           <w:p>
             <w:r>
+              <w:rPr>
+                <w:rFonts w:ascii="Aptos" w:cs="Aptos" w:eastAsia="Aptos" w:hAnsi="Aptos"/>
+                <w:sz w:val="11"/>
+                <w:szCs w:val="11"/>
+              </w:rPr>
               <w:t xml:space="preserve">Modelo de costos</w:t>
             </w:r>
           </w:p>
@@ -1942,6 +3225,11 @@
         <w:tc>
           <w:p>
             <w:r>
+              <w:rPr>
+                <w:rFonts w:ascii="Aptos" w:cs="Aptos" w:eastAsia="Aptos" w:hAnsi="Aptos"/>
+                <w:sz w:val="11"/>
+                <w:szCs w:val="11"/>
+              </w:rPr>
               <w:t xml:space="preserve">Seguridad</w:t>
             </w:r>
           </w:p>
@@ -1949,6 +3237,11 @@
         <w:tc>
           <w:p>
             <w:r>
+              <w:rPr>
+                <w:rFonts w:ascii="Aptos" w:cs="Aptos" w:eastAsia="Aptos" w:hAnsi="Aptos"/>
+                <w:sz w:val="11"/>
+                <w:szCs w:val="11"/>
+              </w:rPr>
               <w:t xml:space="preserve">Microsoft Defender for Cloud</w:t>
             </w:r>
           </w:p>
@@ -1956,6 +3249,11 @@
         <w:tc>
           <w:p>
             <w:r>
+              <w:rPr>
+                <w:rFonts w:ascii="Aptos" w:cs="Aptos" w:eastAsia="Aptos" w:hAnsi="Aptos"/>
+                <w:sz w:val="11"/>
+                <w:szCs w:val="11"/>
+              </w:rPr>
               <w:t xml:space="preserve">Protección unificada de cargas en Azure, alertas, hardening y recomendaciones de seguridad.</w:t>
             </w:r>
           </w:p>
@@ -1963,6 +3261,11 @@
         <w:tc>
           <w:p>
             <w:r>
+              <w:rPr>
+                <w:rFonts w:ascii="Aptos" w:cs="Aptos" w:eastAsia="Aptos" w:hAnsi="Aptos"/>
+                <w:sz w:val="11"/>
+                <w:szCs w:val="11"/>
+              </w:rPr>
               <w:t xml:space="preserve">Por recurso</w:t>
             </w:r>
           </w:p>
@@ -1972,6 +3275,11 @@
         <w:tc>
           <w:p>
             <w:r>
+              <w:rPr>
+                <w:rFonts w:ascii="Aptos" w:cs="Aptos" w:eastAsia="Aptos" w:hAnsi="Aptos"/>
+                <w:sz w:val="11"/>
+                <w:szCs w:val="11"/>
+              </w:rPr>
               <w:t xml:space="preserve">Gestión de secretos</w:t>
             </w:r>
           </w:p>
@@ -1979,6 +3287,11 @@
         <w:tc>
           <w:p>
             <w:r>
+              <w:rPr>
+                <w:rFonts w:ascii="Aptos" w:cs="Aptos" w:eastAsia="Aptos" w:hAnsi="Aptos"/>
+                <w:sz w:val="11"/>
+                <w:szCs w:val="11"/>
+              </w:rPr>
               <w:t xml:space="preserve">Azure Key Vault</w:t>
             </w:r>
           </w:p>
@@ -1986,6 +3299,11 @@
         <w:tc>
           <w:p>
             <w:r>
+              <w:rPr>
+                <w:rFonts w:ascii="Aptos" w:cs="Aptos" w:eastAsia="Aptos" w:hAnsi="Aptos"/>
+                <w:sz w:val="11"/>
+                <w:szCs w:val="11"/>
+              </w:rPr>
               <w:t xml:space="preserve">Almacenamiento seguro de secretos, claves y certificados con RBAC e integración con CI/CD.</w:t>
             </w:r>
           </w:p>
@@ -1993,6 +3311,11 @@
         <w:tc>
           <w:p>
             <w:r>
+              <w:rPr>
+                <w:rFonts w:ascii="Aptos" w:cs="Aptos" w:eastAsia="Aptos" w:hAnsi="Aptos"/>
+                <w:sz w:val="11"/>
+                <w:szCs w:val="11"/>
+              </w:rPr>
               <w:t xml:space="preserve">Por recurso</w:t>
             </w:r>
           </w:p>
@@ -2002,6 +3325,11 @@
         <w:tc>
           <w:p>
             <w:r>
+              <w:rPr>
+                <w:rFonts w:ascii="Aptos" w:cs="Aptos" w:eastAsia="Aptos" w:hAnsi="Aptos"/>
+                <w:sz w:val="11"/>
+                <w:szCs w:val="11"/>
+              </w:rPr>
               <w:t xml:space="preserve">Observabilidad</w:t>
             </w:r>
           </w:p>
@@ -2009,6 +3337,11 @@
         <w:tc>
           <w:p>
             <w:r>
+              <w:rPr>
+                <w:rFonts w:ascii="Aptos" w:cs="Aptos" w:eastAsia="Aptos" w:hAnsi="Aptos"/>
+                <w:sz w:val="11"/>
+                <w:szCs w:val="11"/>
+              </w:rPr>
               <w:t xml:space="preserve">Azure Monitor</w:t>
             </w:r>
           </w:p>
@@ -2016,6 +3349,11 @@
         <w:tc>
           <w:p>
             <w:r>
+              <w:rPr>
+                <w:rFonts w:ascii="Aptos" w:cs="Aptos" w:eastAsia="Aptos" w:hAnsi="Aptos"/>
+                <w:sz w:val="11"/>
+                <w:szCs w:val="11"/>
+              </w:rPr>
               <w:t xml:space="preserve">Métricas, logs, alertas y tableros; integración con Application Insights.</w:t>
             </w:r>
           </w:p>
@@ -2023,6 +3361,11 @@
         <w:tc>
           <w:p>
             <w:r>
+              <w:rPr>
+                <w:rFonts w:ascii="Aptos" w:cs="Aptos" w:eastAsia="Aptos" w:hAnsi="Aptos"/>
+                <w:sz w:val="11"/>
+                <w:szCs w:val="11"/>
+              </w:rPr>
               <w:t xml:space="preserve">Por consumo</w:t>
             </w:r>
           </w:p>
@@ -2032,6 +3375,11 @@
         <w:tc>
           <w:p>
             <w:r>
+              <w:rPr>
+                <w:rFonts w:ascii="Aptos" w:cs="Aptos" w:eastAsia="Aptos" w:hAnsi="Aptos"/>
+                <w:sz w:val="11"/>
+                <w:szCs w:val="11"/>
+              </w:rPr>
               <w:t xml:space="preserve">Observabilidad</w:t>
             </w:r>
           </w:p>
@@ -2039,6 +3387,11 @@
         <w:tc>
           <w:p>
             <w:r>
+              <w:rPr>
+                <w:rFonts w:ascii="Aptos" w:cs="Aptos" w:eastAsia="Aptos" w:hAnsi="Aptos"/>
+                <w:sz w:val="11"/>
+                <w:szCs w:val="11"/>
+              </w:rPr>
               <w:t xml:space="preserve">Azure Application Insights</w:t>
             </w:r>
           </w:p>
@@ -2046,6 +3399,11 @@
         <w:tc>
           <w:p>
             <w:r>
+              <w:rPr>
+                <w:rFonts w:ascii="Aptos" w:cs="Aptos" w:eastAsia="Aptos" w:hAnsi="Aptos"/>
+                <w:sz w:val="11"/>
+                <w:szCs w:val="11"/>
+              </w:rPr>
               <w:t xml:space="preserve">Telemetría, trazas distribuidas, performance y diagnóstico para apps.</w:t>
             </w:r>
           </w:p>
@@ -2053,6 +3411,11 @@
         <w:tc>
           <w:p>
             <w:r>
+              <w:rPr>
+                <w:rFonts w:ascii="Aptos" w:cs="Aptos" w:eastAsia="Aptos" w:hAnsi="Aptos"/>
+                <w:sz w:val="11"/>
+                <w:szCs w:val="11"/>
+              </w:rPr>
               <w:t xml:space="preserve">Por consumo</w:t>
             </w:r>
           </w:p>
@@ -2062,6 +3425,11 @@
         <w:tc>
           <w:p>
             <w:r>
+              <w:rPr>
+                <w:rFonts w:ascii="Aptos" w:cs="Aptos" w:eastAsia="Aptos" w:hAnsi="Aptos"/>
+                <w:sz w:val="11"/>
+                <w:szCs w:val="11"/>
+              </w:rPr>
               <w:t xml:space="preserve">Automatización</w:t>
             </w:r>
           </w:p>
@@ -2069,6 +3437,11 @@
         <w:tc>
           <w:p>
             <w:r>
+              <w:rPr>
+                <w:rFonts w:ascii="Aptos" w:cs="Aptos" w:eastAsia="Aptos" w:hAnsi="Aptos"/>
+                <w:sz w:val="11"/>
+                <w:szCs w:val="11"/>
+              </w:rPr>
               <w:t xml:space="preserve">Azure Automation</w:t>
             </w:r>
           </w:p>
@@ -2076,6 +3449,11 @@
         <w:tc>
           <w:p>
             <w:r>
+              <w:rPr>
+                <w:rFonts w:ascii="Aptos" w:cs="Aptos" w:eastAsia="Aptos" w:hAnsi="Aptos"/>
+                <w:sz w:val="11"/>
+                <w:szCs w:val="11"/>
+              </w:rPr>
               <w:t xml:space="preserve">Runbooks, Desired State Configuration y tareas programadas para operación.</w:t>
             </w:r>
           </w:p>
@@ -2083,6 +3461,11 @@
         <w:tc>
           <w:p>
             <w:r>
+              <w:rPr>
+                <w:rFonts w:ascii="Aptos" w:cs="Aptos" w:eastAsia="Aptos" w:hAnsi="Aptos"/>
+                <w:sz w:val="11"/>
+                <w:szCs w:val="11"/>
+              </w:rPr>
               <w:t xml:space="preserve">Por ejecución</w:t>
             </w:r>
           </w:p>
@@ -2092,6 +3475,11 @@
         <w:tc>
           <w:p>
             <w:r>
+              <w:rPr>
+                <w:rFonts w:ascii="Aptos" w:cs="Aptos" w:eastAsia="Aptos" w:hAnsi="Aptos"/>
+                <w:sz w:val="11"/>
+                <w:szCs w:val="11"/>
+              </w:rPr>
               <w:t xml:space="preserve">DevOps</w:t>
             </w:r>
           </w:p>
@@ -2099,6 +3487,11 @@
         <w:tc>
           <w:p>
             <w:r>
+              <w:rPr>
+                <w:rFonts w:ascii="Aptos" w:cs="Aptos" w:eastAsia="Aptos" w:hAnsi="Aptos"/>
+                <w:sz w:val="11"/>
+                <w:szCs w:val="11"/>
+              </w:rPr>
               <w:t xml:space="preserve">Azure DevOps</w:t>
             </w:r>
           </w:p>
@@ -2106,6 +3499,11 @@
         <w:tc>
           <w:p>
             <w:r>
+              <w:rPr>
+                <w:rFonts w:ascii="Aptos" w:cs="Aptos" w:eastAsia="Aptos" w:hAnsi="Aptos"/>
+                <w:sz w:val="11"/>
+                <w:szCs w:val="11"/>
+              </w:rPr>
               <w:t xml:space="preserve">Repos, Pipelines, Boards, Test Plans para CI/CD y gestión ágil.</w:t>
             </w:r>
           </w:p>
@@ -2113,6 +3511,11 @@
         <w:tc>
           <w:p>
             <w:r>
+              <w:rPr>
+                <w:rFonts w:ascii="Aptos" w:cs="Aptos" w:eastAsia="Aptos" w:hAnsi="Aptos"/>
+                <w:sz w:val="11"/>
+                <w:szCs w:val="11"/>
+              </w:rPr>
               <w:t xml:space="preserve">Por usuario</w:t>
             </w:r>
           </w:p>
@@ -2122,6 +3525,11 @@
         <w:tc>
           <w:p>
             <w:r>
+              <w:rPr>
+                <w:rFonts w:ascii="Aptos" w:cs="Aptos" w:eastAsia="Aptos" w:hAnsi="Aptos"/>
+                <w:sz w:val="11"/>
+                <w:szCs w:val="11"/>
+              </w:rPr>
               <w:t xml:space="preserve">Código Seguro</w:t>
             </w:r>
           </w:p>
@@ -2129,6 +3537,11 @@
         <w:tc>
           <w:p>
             <w:r>
+              <w:rPr>
+                <w:rFonts w:ascii="Aptos" w:cs="Aptos" w:eastAsia="Aptos" w:hAnsi="Aptos"/>
+                <w:sz w:val="11"/>
+                <w:szCs w:val="11"/>
+              </w:rPr>
               <w:t xml:space="preserve">GitHub Advanced Security</w:t>
             </w:r>
           </w:p>
@@ -2136,6 +3549,11 @@
         <w:tc>
           <w:p>
             <w:r>
+              <w:rPr>
+                <w:rFonts w:ascii="Aptos" w:cs="Aptos" w:eastAsia="Aptos" w:hAnsi="Aptos"/>
+                <w:sz w:val="11"/>
+                <w:szCs w:val="11"/>
+              </w:rPr>
               <w:t xml:space="preserve">Code scanning, secret scanning y dependabot alerts para seguridad.</w:t>
             </w:r>
           </w:p>
@@ -2143,6 +3561,11 @@
         <w:tc>
           <w:p>
             <w:r>
+              <w:rPr>
+                <w:rFonts w:ascii="Aptos" w:cs="Aptos" w:eastAsia="Aptos" w:hAnsi="Aptos"/>
+                <w:sz w:val="11"/>
+                <w:szCs w:val="11"/>
+              </w:rPr>
               <w:t xml:space="preserve">Por repositorio</w:t>
             </w:r>
           </w:p>
@@ -2152,6 +3575,11 @@
         <w:tc>
           <w:p>
             <w:r>
+              <w:rPr>
+                <w:rFonts w:ascii="Aptos" w:cs="Aptos" w:eastAsia="Aptos" w:hAnsi="Aptos"/>
+                <w:sz w:val="11"/>
+                <w:szCs w:val="11"/>
+              </w:rPr>
               <w:t xml:space="preserve">Productividad IA</w:t>
             </w:r>
           </w:p>
@@ -2159,6 +3587,11 @@
         <w:tc>
           <w:p>
             <w:r>
+              <w:rPr>
+                <w:rFonts w:ascii="Aptos" w:cs="Aptos" w:eastAsia="Aptos" w:hAnsi="Aptos"/>
+                <w:sz w:val="11"/>
+                <w:szCs w:val="11"/>
+              </w:rPr>
               <w:t xml:space="preserve">GitHub Copilot</w:t>
             </w:r>
           </w:p>
@@ -2166,6 +3599,11 @@
         <w:tc>
           <w:p>
             <w:r>
+              <w:rPr>
+                <w:rFonts w:ascii="Aptos" w:cs="Aptos" w:eastAsia="Aptos" w:hAnsi="Aptos"/>
+                <w:sz w:val="11"/>
+                <w:szCs w:val="11"/>
+              </w:rPr>
               <w:t xml:space="preserve">Asistente de IA para desarrollo, generación de código y documentación.</w:t>
             </w:r>
           </w:p>
@@ -2173,6 +3611,11 @@
         <w:tc>
           <w:p>
             <w:r>
+              <w:rPr>
+                <w:rFonts w:ascii="Aptos" w:cs="Aptos" w:eastAsia="Aptos" w:hAnsi="Aptos"/>
+                <w:sz w:val="11"/>
+                <w:szCs w:val="11"/>
+              </w:rPr>
               <w:t xml:space="preserve">Por usuario</w:t>
             </w:r>
           </w:p>
@@ -2182,6 +3625,11 @@
         <w:tc>
           <w:p>
             <w:r>
+              <w:rPr>
+                <w:rFonts w:ascii="Aptos" w:cs="Aptos" w:eastAsia="Aptos" w:hAnsi="Aptos"/>
+                <w:sz w:val="11"/>
+                <w:szCs w:val="11"/>
+              </w:rPr>
               <w:t xml:space="preserve">Plataforma App + IA</w:t>
             </w:r>
           </w:p>
@@ -2189,6 +3637,11 @@
         <w:tc>
           <w:p>
             <w:r>
+              <w:rPr>
+                <w:rFonts w:ascii="Aptos" w:cs="Aptos" w:eastAsia="Aptos" w:hAnsi="Aptos"/>
+                <w:sz w:val="11"/>
+                <w:szCs w:val="11"/>
+              </w:rPr>
               <w:t xml:space="preserve">Azure App Service</w:t>
             </w:r>
           </w:p>
@@ -2196,6 +3649,11 @@
         <w:tc>
           <w:p>
             <w:r>
+              <w:rPr>
+                <w:rFonts w:ascii="Aptos" w:cs="Aptos" w:eastAsia="Aptos" w:hAnsi="Aptos"/>
+                <w:sz w:val="11"/>
+                <w:szCs w:val="11"/>
+              </w:rPr>
               <w:t xml:space="preserve">Hospedaje administrado para aplicaciones web y APIs con integración a servicios de IA.</w:t>
             </w:r>
           </w:p>
@@ -2203,6 +3661,11 @@
         <w:tc>
           <w:p>
             <w:r>
+              <w:rPr>
+                <w:rFonts w:ascii="Aptos" w:cs="Aptos" w:eastAsia="Aptos" w:hAnsi="Aptos"/>
+                <w:sz w:val="11"/>
+                <w:szCs w:val="11"/>
+              </w:rPr>
               <w:t xml:space="preserve">Por recurso</w:t>
             </w:r>
           </w:p>
@@ -2212,6 +3675,11 @@
         <w:tc>
           <w:p>
             <w:r>
+              <w:rPr>
+                <w:rFonts w:ascii="Aptos" w:cs="Aptos" w:eastAsia="Aptos" w:hAnsi="Aptos"/>
+                <w:sz w:val="11"/>
+                <w:szCs w:val="11"/>
+              </w:rPr>
               <w:t xml:space="preserve">Plataforma Contenedores + IA</w:t>
             </w:r>
           </w:p>
@@ -2219,6 +3687,11 @@
         <w:tc>
           <w:p>
             <w:r>
+              <w:rPr>
+                <w:rFonts w:ascii="Aptos" w:cs="Aptos" w:eastAsia="Aptos" w:hAnsi="Aptos"/>
+                <w:sz w:val="11"/>
+                <w:szCs w:val="11"/>
+              </w:rPr>
               <w:t xml:space="preserve">Azure Kubernetes Service (AKS)</w:t>
             </w:r>
           </w:p>
@@ -2226,6 +3699,11 @@
         <w:tc>
           <w:p>
             <w:r>
+              <w:rPr>
+                <w:rFonts w:ascii="Aptos" w:cs="Aptos" w:eastAsia="Aptos" w:hAnsi="Aptos"/>
+                <w:sz w:val="11"/>
+                <w:szCs w:val="11"/>
+              </w:rPr>
               <w:t xml:space="preserve">Orquestación de contenedores; integración con modelos y servicios de IA.</w:t>
             </w:r>
           </w:p>
@@ -2233,6 +3711,11 @@
         <w:tc>
           <w:p>
             <w:r>
+              <w:rPr>
+                <w:rFonts w:ascii="Aptos" w:cs="Aptos" w:eastAsia="Aptos" w:hAnsi="Aptos"/>
+                <w:sz w:val="11"/>
+                <w:szCs w:val="11"/>
+              </w:rPr>
               <w:t xml:space="preserve">Por nodo/por consumo</w:t>
             </w:r>
           </w:p>
@@ -2242,6 +3725,11 @@
         <w:tc>
           <w:p>
             <w:r>
+              <w:rPr>
+                <w:rFonts w:ascii="Aptos" w:cs="Aptos" w:eastAsia="Aptos" w:hAnsi="Aptos"/>
+                <w:sz w:val="11"/>
+                <w:szCs w:val="11"/>
+              </w:rPr>
               <w:t xml:space="preserve">APIs</w:t>
             </w:r>
           </w:p>
@@ -2249,6 +3737,11 @@
         <w:tc>
           <w:p>
             <w:r>
+              <w:rPr>
+                <w:rFonts w:ascii="Aptos" w:cs="Aptos" w:eastAsia="Aptos" w:hAnsi="Aptos"/>
+                <w:sz w:val="11"/>
+                <w:szCs w:val="11"/>
+              </w:rPr>
               <w:t xml:space="preserve">Azure API Management</w:t>
             </w:r>
           </w:p>
@@ -2256,6 +3749,11 @@
         <w:tc>
           <w:p>
             <w:r>
+              <w:rPr>
+                <w:rFonts w:ascii="Aptos" w:cs="Aptos" w:eastAsia="Aptos" w:hAnsi="Aptos"/>
+                <w:sz w:val="11"/>
+                <w:szCs w:val="11"/>
+              </w:rPr>
               <w:t xml:space="preserve">Gestión, publicación, seguridad y observabilidad de APIs.</w:t>
             </w:r>
           </w:p>
@@ -2263,6 +3761,11 @@
         <w:tc>
           <w:p>
             <w:r>
+              <w:rPr>
+                <w:rFonts w:ascii="Aptos" w:cs="Aptos" w:eastAsia="Aptos" w:hAnsi="Aptos"/>
+                <w:sz w:val="11"/>
+                <w:szCs w:val="11"/>
+              </w:rPr>
               <w:t xml:space="preserve">Por unidad</w:t>
             </w:r>
           </w:p>
@@ -2272,6 +3775,11 @@
         <w:tc>
           <w:p>
             <w:r>
+              <w:rPr>
+                <w:rFonts w:ascii="Aptos" w:cs="Aptos" w:eastAsia="Aptos" w:hAnsi="Aptos"/>
+                <w:sz w:val="11"/>
+                <w:szCs w:val="11"/>
+              </w:rPr>
               <w:t xml:space="preserve">IA Generativa</w:t>
             </w:r>
           </w:p>
@@ -2279,6 +3787,11 @@
         <w:tc>
           <w:p>
             <w:r>
+              <w:rPr>
+                <w:rFonts w:ascii="Aptos" w:cs="Aptos" w:eastAsia="Aptos" w:hAnsi="Aptos"/>
+                <w:sz w:val="11"/>
+                <w:szCs w:val="11"/>
+              </w:rPr>
               <w:t xml:space="preserve">Azure OpenAI Service</w:t>
             </w:r>
           </w:p>
@@ -2286,6 +3799,11 @@
         <w:tc>
           <w:p>
             <w:r>
+              <w:rPr>
+                <w:rFonts w:ascii="Aptos" w:cs="Aptos" w:eastAsia="Aptos" w:hAnsi="Aptos"/>
+                <w:sz w:val="11"/>
+                <w:szCs w:val="11"/>
+              </w:rPr>
               <w:t xml:space="preserve">Modelos GPT y Embeddings para copilots, chatbots y generación de contenido.</w:t>
             </w:r>
           </w:p>
@@ -2293,6 +3811,11 @@
         <w:tc>
           <w:p>
             <w:r>
+              <w:rPr>
+                <w:rFonts w:ascii="Aptos" w:cs="Aptos" w:eastAsia="Aptos" w:hAnsi="Aptos"/>
+                <w:sz w:val="11"/>
+                <w:szCs w:val="11"/>
+              </w:rPr>
               <w:t xml:space="preserve">Por token</w:t>
             </w:r>
           </w:p>
@@ -2302,6 +3825,11 @@
         <w:tc>
           <w:p>
             <w:r>
+              <w:rPr>
+                <w:rFonts w:ascii="Aptos" w:cs="Aptos" w:eastAsia="Aptos" w:hAnsi="Aptos"/>
+                <w:sz w:val="11"/>
+                <w:szCs w:val="11"/>
+              </w:rPr>
               <w:t xml:space="preserve">Búsqueda IA</w:t>
             </w:r>
           </w:p>
@@ -2309,6 +3837,11 @@
         <w:tc>
           <w:p>
             <w:r>
+              <w:rPr>
+                <w:rFonts w:ascii="Aptos" w:cs="Aptos" w:eastAsia="Aptos" w:hAnsi="Aptos"/>
+                <w:sz w:val="11"/>
+                <w:szCs w:val="11"/>
+              </w:rPr>
               <w:t xml:space="preserve">Azure AI Search</w:t>
             </w:r>
           </w:p>
@@ -2316,6 +3849,11 @@
         <w:tc>
           <w:p>
             <w:r>
+              <w:rPr>
+                <w:rFonts w:ascii="Aptos" w:cs="Aptos" w:eastAsia="Aptos" w:hAnsi="Aptos"/>
+                <w:sz w:val="11"/>
+                <w:szCs w:val="11"/>
+              </w:rPr>
               <w:t xml:space="preserve">Búsqueda semántica, indexación y RAG para aplicaciones con IA.</w:t>
             </w:r>
           </w:p>
@@ -2323,6 +3861,11 @@
         <w:tc>
           <w:p>
             <w:r>
+              <w:rPr>
+                <w:rFonts w:ascii="Aptos" w:cs="Aptos" w:eastAsia="Aptos" w:hAnsi="Aptos"/>
+                <w:sz w:val="11"/>
+                <w:szCs w:val="11"/>
+              </w:rPr>
               <w:t xml:space="preserve">Por consumo</w:t>
             </w:r>
           </w:p>
@@ -2332,6 +3875,11 @@
         <w:tc>
           <w:p>
             <w:r>
+              <w:rPr>
+                <w:rFonts w:ascii="Aptos" w:cs="Aptos" w:eastAsia="Aptos" w:hAnsi="Aptos"/>
+                <w:sz w:val="11"/>
+                <w:szCs w:val="11"/>
+              </w:rPr>
               <w:t xml:space="preserve">Visión/Documentos</w:t>
             </w:r>
           </w:p>
@@ -2339,6 +3887,11 @@
         <w:tc>
           <w:p>
             <w:r>
+              <w:rPr>
+                <w:rFonts w:ascii="Aptos" w:cs="Aptos" w:eastAsia="Aptos" w:hAnsi="Aptos"/>
+                <w:sz w:val="11"/>
+                <w:szCs w:val="11"/>
+              </w:rPr>
               <w:t xml:space="preserve">Azure AI Vision / Document Intelligence</w:t>
             </w:r>
           </w:p>
@@ -2346,6 +3899,11 @@
         <w:tc>
           <w:p>
             <w:r>
+              <w:rPr>
+                <w:rFonts w:ascii="Aptos" w:cs="Aptos" w:eastAsia="Aptos" w:hAnsi="Aptos"/>
+                <w:sz w:val="11"/>
+                <w:szCs w:val="11"/>
+              </w:rPr>
               <w:t xml:space="preserve">OCR, extracción de datos, clasificación y análisis de documentos.</w:t>
             </w:r>
           </w:p>
@@ -2353,6 +3911,11 @@
         <w:tc>
           <w:p>
             <w:r>
+              <w:rPr>
+                <w:rFonts w:ascii="Aptos" w:cs="Aptos" w:eastAsia="Aptos" w:hAnsi="Aptos"/>
+                <w:sz w:val="11"/>
+                <w:szCs w:val="11"/>
+              </w:rPr>
               <w:t xml:space="preserve">Por consumo</w:t>
             </w:r>
           </w:p>
@@ -2362,13 +3925,27 @@
     <w:p>
       <w:pPr>
         <w:pStyle w:val="Heading1"/>
-      </w:pPr>
-      <w:r>
+        <w:spacing w:after="300"/>
+      </w:pPr>
+      <w:r>
+        <w:rPr>
+          <w:rFonts w:ascii="Aptos" w:cs="Aptos" w:eastAsia="Aptos" w:hAnsi="Aptos"/>
+          <w:sz w:val="24"/>
+          <w:szCs w:val="24"/>
+        </w:rPr>
         <w:t xml:space="preserve">Conclusión General del Estudio</w:t>
       </w:r>
     </w:p>
     <w:p>
-      <w:r>
+      <w:pPr>
+        <w:spacing w:after="400"/>
+      </w:pPr>
+      <w:r>
+        <w:rPr>
+          <w:rFonts w:ascii="Aptos" w:cs="Aptos" w:eastAsia="Aptos" w:hAnsi="Aptos"/>
+          <w:sz w:val="11"/>
+          <w:szCs w:val="11"/>
+        </w:rPr>
         <w:t xml:space="preserve">El estado actual muestra una madurez gestionada con oportunidades claras en seguridad, automatización, observabilidad y gobernanza. La hoja de ruta propuesta, basada en Azure Well-Architected Framework y buenas prácticas CMMI, proyecta alcanzar un 65–70% de madurez en el corto plazo, mejorando resiliencia, velocidad de entrega y postura de seguridad, con beneficios tangibles en continuidad operativa y control de costos.</w:t>
       </w:r>
     </w:p>

</xml_diff>

<commit_message>
Cambio para que se vean los ID en tablas de recomenaciones y proyeccion de evolución
</commit_message>
<xml_diff>
--- a/devops-report-test.docx
+++ b/devops-report-test.docx
@@ -402,6 +402,20 @@
           <w:szCs w:val="48"/>
         </w:rPr>
         <w:t xml:space="preserve">Evaluación por Pilar WAF</w:t>
+      </w:r>
+    </w:p>
+    <w:p>
+      <w:pPr>
+        <w:pStyle w:val="Heading2"/>
+        <w:spacing w:after="200"/>
+      </w:pPr>
+      <w:r>
+        <w:rPr>
+          <w:rFonts w:ascii="Aptos" w:cs="Aptos" w:eastAsia="Aptos" w:hAnsi="Aptos"/>
+          <w:sz w:val="32"/>
+          <w:szCs w:val="32"/>
+        </w:rPr>
+        <w:t xml:space="preserve">Situación Actual vs. Esperada</w:t>
       </w:r>
     </w:p>
     <w:tbl>
@@ -764,124 +778,6 @@
         </w:tc>
       </w:tr>
     </w:tbl>
-    <w:p>
-      <w:pPr>
-        <w:pStyle w:val="Heading2"/>
-        <w:spacing w:after="200" w:before="400"/>
-      </w:pPr>
-      <w:r>
-        <w:rPr>
-          <w:rFonts w:ascii="Aptos" w:cs="Aptos" w:eastAsia="Aptos" w:hAnsi="Aptos"/>
-          <w:sz w:val="32"/>
-          <w:szCs w:val="32"/>
-        </w:rPr>
-        <w:t xml:space="preserve">Gráfico Radar: Situación Actual vs. Esperada</w:t>
-      </w:r>
-    </w:p>
-    <w:p>
-      <w:pPr>
-        <w:spacing w:after="400"/>
-      </w:pPr>
-      <w:r>
-        <w:drawing>
-          <wp:inline distT="0" distB="0" distL="0" distR="0">
-            <wp:extent cx="4762500" cy="3333750"/>
-            <wp:effectExtent t="0" r="0" b="0" l="0"/>
-            <wp:docPr id="1" name="" descr="" title=""/>
-            <wp:cNvGraphicFramePr>
-              <a:graphicFrameLocks xmlns:a="http://schemas.openxmlformats.org/drawingml/2006/main" noChangeAspect="1"/>
-            </wp:cNvGraphicFramePr>
-            <a:graphic xmlns:a="http://schemas.openxmlformats.org/drawingml/2006/main">
-              <a:graphicData uri="http://schemas.openxmlformats.org/drawingml/2006/picture">
-                <pic:pic xmlns:pic="http://schemas.openxmlformats.org/drawingml/2006/picture">
-                  <pic:nvPicPr>
-                    <pic:cNvPr id="0" name="" descr=""/>
-                    <pic:cNvPicPr>
-                      <a:picLocks noChangeAspect="1" noChangeArrowheads="1"/>
-                    </pic:cNvPicPr>
-                  </pic:nvPicPr>
-                  <pic:blipFill>
-                    <a:blip r:embed="rId6" cstate="none"/>
-                    <a:srcRect/>
-                    <a:stretch>
-                      <a:fillRect/>
-                    </a:stretch>
-                  </pic:blipFill>
-                  <pic:spPr bwMode="auto">
-                    <a:xfrm>
-                      <a:off x="0" y="0"/>
-                      <a:ext cx="4762500" cy="3333750"/>
-                    </a:xfrm>
-                    <a:prstGeom prst="rect">
-                      <a:avLst/>
-                    </a:prstGeom>
-                  </pic:spPr>
-                </pic:pic>
-              </a:graphicData>
-            </a:graphic>
-          </wp:inline>
-        </w:drawing>
-      </w:r>
-    </w:p>
-    <w:p>
-      <w:pPr>
-        <w:pStyle w:val="Heading2"/>
-        <w:spacing w:after="200" w:before="200"/>
-      </w:pPr>
-      <w:r>
-        <w:rPr>
-          <w:rFonts w:ascii="Aptos" w:cs="Aptos" w:eastAsia="Aptos" w:hAnsi="Aptos"/>
-          <w:sz w:val="32"/>
-          <w:szCs w:val="32"/>
-        </w:rPr>
-        <w:t xml:space="preserve">Gráfico de Barras: Resultados por Calificación</w:t>
-      </w:r>
-    </w:p>
-    <w:p>
-      <w:pPr>
-        <w:spacing w:after="400"/>
-      </w:pPr>
-      <w:r>
-        <w:drawing>
-          <wp:inline distT="0" distB="0" distL="0" distR="0">
-            <wp:extent cx="4762500" cy="3333750"/>
-            <wp:effectExtent t="0" r="0" b="0" l="0"/>
-            <wp:docPr id="1" name="" descr="" title=""/>
-            <wp:cNvGraphicFramePr>
-              <a:graphicFrameLocks xmlns:a="http://schemas.openxmlformats.org/drawingml/2006/main" noChangeAspect="1"/>
-            </wp:cNvGraphicFramePr>
-            <a:graphic xmlns:a="http://schemas.openxmlformats.org/drawingml/2006/main">
-              <a:graphicData uri="http://schemas.openxmlformats.org/drawingml/2006/picture">
-                <pic:pic xmlns:pic="http://schemas.openxmlformats.org/drawingml/2006/picture">
-                  <pic:nvPicPr>
-                    <pic:cNvPr id="0" name="" descr=""/>
-                    <pic:cNvPicPr>
-                      <a:picLocks noChangeAspect="1" noChangeArrowheads="1"/>
-                    </pic:cNvPicPr>
-                  </pic:nvPicPr>
-                  <pic:blipFill>
-                    <a:blip r:embed="rId7" cstate="none"/>
-                    <a:srcRect/>
-                    <a:stretch>
-                      <a:fillRect/>
-                    </a:stretch>
-                  </pic:blipFill>
-                  <pic:spPr bwMode="auto">
-                    <a:xfrm>
-                      <a:off x="0" y="0"/>
-                      <a:ext cx="4762500" cy="3333750"/>
-                    </a:xfrm>
-                    <a:prstGeom prst="rect">
-                      <a:avLst/>
-                    </a:prstGeom>
-                  </pic:spPr>
-                </pic:pic>
-              </a:graphicData>
-            </a:graphic>
-          </wp:inline>
-        </w:drawing>
-      </w:r>
-    </w:p>
     <w:p>
       <w:pPr>
         <w:pStyle w:val="Heading1"/>
@@ -921,6 +817,8 @@
             <w:r>
               <w:rPr>
                 <w:rFonts w:ascii="Aptos" w:cs="Aptos" w:eastAsia="Aptos" w:hAnsi="Aptos"/>
+                <w:b/>
+                <w:bCs/>
                 <w:sz w:val="22"/>
                 <w:szCs w:val="22"/>
               </w:rPr>
@@ -983,6 +881,8 @@
             <w:r>
               <w:rPr>
                 <w:rFonts w:ascii="Aptos" w:cs="Aptos" w:eastAsia="Aptos" w:hAnsi="Aptos"/>
+                <w:b/>
+                <w:bCs/>
                 <w:sz w:val="22"/>
                 <w:szCs w:val="22"/>
               </w:rPr>
@@ -1045,6 +945,8 @@
             <w:r>
               <w:rPr>
                 <w:rFonts w:ascii="Aptos" w:cs="Aptos" w:eastAsia="Aptos" w:hAnsi="Aptos"/>
+                <w:b/>
+                <w:bCs/>
                 <w:sz w:val="22"/>
                 <w:szCs w:val="22"/>
               </w:rPr>
@@ -1107,6 +1009,8 @@
             <w:r>
               <w:rPr>
                 <w:rFonts w:ascii="Aptos" w:cs="Aptos" w:eastAsia="Aptos" w:hAnsi="Aptos"/>
+                <w:b/>
+                <w:bCs/>
                 <w:sz w:val="22"/>
                 <w:szCs w:val="22"/>
               </w:rPr>
@@ -1169,6 +1073,8 @@
             <w:r>
               <w:rPr>
                 <w:rFonts w:ascii="Aptos" w:cs="Aptos" w:eastAsia="Aptos" w:hAnsi="Aptos"/>
+                <w:b/>
+                <w:bCs/>
                 <w:sz w:val="22"/>
                 <w:szCs w:val="22"/>
               </w:rPr>
@@ -1231,6 +1137,8 @@
             <w:r>
               <w:rPr>
                 <w:rFonts w:ascii="Aptos" w:cs="Aptos" w:eastAsia="Aptos" w:hAnsi="Aptos"/>
+                <w:b/>
+                <w:bCs/>
                 <w:sz w:val="22"/>
                 <w:szCs w:val="22"/>
               </w:rPr>
@@ -1293,6 +1201,8 @@
             <w:r>
               <w:rPr>
                 <w:rFonts w:ascii="Aptos" w:cs="Aptos" w:eastAsia="Aptos" w:hAnsi="Aptos"/>
+                <w:b/>
+                <w:bCs/>
                 <w:sz w:val="22"/>
                 <w:szCs w:val="22"/>
               </w:rPr>
@@ -1355,6 +1265,8 @@
             <w:r>
               <w:rPr>
                 <w:rFonts w:ascii="Aptos" w:cs="Aptos" w:eastAsia="Aptos" w:hAnsi="Aptos"/>
+                <w:b/>
+                <w:bCs/>
                 <w:sz w:val="22"/>
                 <w:szCs w:val="22"/>
               </w:rPr>
@@ -1417,6 +1329,8 @@
             <w:r>
               <w:rPr>
                 <w:rFonts w:ascii="Aptos" w:cs="Aptos" w:eastAsia="Aptos" w:hAnsi="Aptos"/>
+                <w:b/>
+                <w:bCs/>
                 <w:sz w:val="22"/>
                 <w:szCs w:val="22"/>
               </w:rPr>
@@ -1479,6 +1393,8 @@
             <w:r>
               <w:rPr>
                 <w:rFonts w:ascii="Aptos" w:cs="Aptos" w:eastAsia="Aptos" w:hAnsi="Aptos"/>
+                <w:b/>
+                <w:bCs/>
                 <w:sz w:val="22"/>
                 <w:szCs w:val="22"/>
               </w:rPr>
@@ -1541,6 +1457,8 @@
             <w:r>
               <w:rPr>
                 <w:rFonts w:ascii="Aptos" w:cs="Aptos" w:eastAsia="Aptos" w:hAnsi="Aptos"/>
+                <w:b/>
+                <w:bCs/>
                 <w:sz w:val="22"/>
                 <w:szCs w:val="22"/>
               </w:rPr>
@@ -2519,7 +2437,7 @@
     <w:p>
       <w:pPr>
         <w:pStyle w:val="Heading2"/>
-        <w:spacing w:after="200" w:before="400"/>
+        <w:spacing w:after="200"/>
       </w:pPr>
       <w:r>
         <w:rPr>
@@ -2527,52 +2445,7 @@
           <w:sz w:val="32"/>
           <w:szCs w:val="32"/>
         </w:rPr>
-        <w:t xml:space="preserve">Gráfico de Pie: Total de Horas por Rol</w:t>
-      </w:r>
-    </w:p>
-    <w:p>
-      <w:pPr>
-        <w:spacing w:after="400"/>
-      </w:pPr>
-      <w:r>
-        <w:drawing>
-          <wp:inline distT="0" distB="0" distL="0" distR="0">
-            <wp:extent cx="4762500" cy="3333750"/>
-            <wp:effectExtent t="0" r="0" b="0" l="0"/>
-            <wp:docPr id="1" name="" descr="" title=""/>
-            <wp:cNvGraphicFramePr>
-              <a:graphicFrameLocks xmlns:a="http://schemas.openxmlformats.org/drawingml/2006/main" noChangeAspect="1"/>
-            </wp:cNvGraphicFramePr>
-            <a:graphic xmlns:a="http://schemas.openxmlformats.org/drawingml/2006/main">
-              <a:graphicData uri="http://schemas.openxmlformats.org/drawingml/2006/picture">
-                <pic:pic xmlns:pic="http://schemas.openxmlformats.org/drawingml/2006/picture">
-                  <pic:nvPicPr>
-                    <pic:cNvPr id="0" name="" descr=""/>
-                    <pic:cNvPicPr>
-                      <a:picLocks noChangeAspect="1" noChangeArrowheads="1"/>
-                    </pic:cNvPicPr>
-                  </pic:nvPicPr>
-                  <pic:blipFill>
-                    <a:blip r:embed="rId8" cstate="none"/>
-                    <a:srcRect/>
-                    <a:stretch>
-                      <a:fillRect/>
-                    </a:stretch>
-                  </pic:blipFill>
-                  <pic:spPr bwMode="auto">
-                    <a:xfrm>
-                      <a:off x="0" y="0"/>
-                      <a:ext cx="4762500" cy="3333750"/>
-                    </a:xfrm>
-                    <a:prstGeom prst="rect">
-                      <a:avLst/>
-                    </a:prstGeom>
-                  </pic:spPr>
-                </pic:pic>
-              </a:graphicData>
-            </a:graphic>
-          </wp:inline>
-        </w:drawing>
+        <w:t xml:space="preserve">Total de Horas por Rol</w:t>
       </w:r>
     </w:p>
     <w:p>
@@ -2861,7 +2734,7 @@
     <w:p>
       <w:pPr>
         <w:pStyle w:val="Heading2"/>
-        <w:spacing w:after="200" w:before="400"/>
+        <w:spacing w:after="200"/>
       </w:pPr>
       <w:r>
         <w:rPr>
@@ -2869,52 +2742,7 @@
           <w:sz w:val="32"/>
           <w:szCs w:val="32"/>
         </w:rPr>
-        <w:t xml:space="preserve">Gráfico de Evolución Esperada</w:t>
-      </w:r>
-    </w:p>
-    <w:p>
-      <w:pPr>
-        <w:spacing w:after="400"/>
-      </w:pPr>
-      <w:r>
-        <w:drawing>
-          <wp:inline distT="0" distB="0" distL="0" distR="0">
-            <wp:extent cx="4762500" cy="3333750"/>
-            <wp:effectExtent t="0" r="0" b="0" l="0"/>
-            <wp:docPr id="1" name="" descr="" title=""/>
-            <wp:cNvGraphicFramePr>
-              <a:graphicFrameLocks xmlns:a="http://schemas.openxmlformats.org/drawingml/2006/main" noChangeAspect="1"/>
-            </wp:cNvGraphicFramePr>
-            <a:graphic xmlns:a="http://schemas.openxmlformats.org/drawingml/2006/main">
-              <a:graphicData uri="http://schemas.openxmlformats.org/drawingml/2006/picture">
-                <pic:pic xmlns:pic="http://schemas.openxmlformats.org/drawingml/2006/picture">
-                  <pic:nvPicPr>
-                    <pic:cNvPr id="0" name="" descr=""/>
-                    <pic:cNvPicPr>
-                      <a:picLocks noChangeAspect="1" noChangeArrowheads="1"/>
-                    </pic:cNvPicPr>
-                  </pic:nvPicPr>
-                  <pic:blipFill>
-                    <a:blip r:embed="rId9" cstate="none"/>
-                    <a:srcRect/>
-                    <a:stretch>
-                      <a:fillRect/>
-                    </a:stretch>
-                  </pic:blipFill>
-                  <pic:spPr bwMode="auto">
-                    <a:xfrm>
-                      <a:off x="0" y="0"/>
-                      <a:ext cx="4762500" cy="3333750"/>
-                    </a:xfrm>
-                    <a:prstGeom prst="rect">
-                      <a:avLst/>
-                    </a:prstGeom>
-                  </pic:spPr>
-                </pic:pic>
-              </a:graphicData>
-            </a:graphic>
-          </wp:inline>
-        </w:drawing>
+        <w:t xml:space="preserve">Resultados por Calificación</w:t>
       </w:r>
     </w:p>
     <w:p>

</xml_diff>